<commit_message>
hechos now is dynamic, more than 1 hecho in the docx
</commit_message>
<xml_diff>
--- a/src/assets/formats/template-accion-de-cumplimiento.docx
+++ b/src/assets/formats/template-accion-de-cumplimiento.docx
@@ -1,6 +1,6 @@
 
 <file path=word/document.xml><?xml version="1.0" encoding="utf-8"?>
-<w:document xmlns:wpc="http://schemas.microsoft.com/office/word/2010/wordprocessingCanvas" xmlns:mc="http://schemas.openxmlformats.org/markup-compatibility/2006" xmlns:o="urn:schemas-microsoft-com:office:office" xmlns:r="http://schemas.openxmlformats.org/officeDocument/2006/relationships" xmlns:m="http://schemas.openxmlformats.org/officeDocument/2006/math" xmlns:v="urn:schemas-microsoft-com:vml" xmlns:wp14="http://schemas.microsoft.com/office/word/2010/wordprocessingDrawing" xmlns:wp="http://schemas.openxmlformats.org/drawingml/2006/wordprocessingDrawing" xmlns:w="http://schemas.openxmlformats.org/wordprocessingml/2006/main" xmlns:w14="http://schemas.microsoft.com/office/word/2010/wordml" xmlns:w10="urn:schemas-microsoft-com:office:word" xmlns:w15="http://schemas.microsoft.com/office/word/2012/wordml" xmlns:wpg="http://schemas.microsoft.com/office/word/2010/wordprocessingGroup" xmlns:wpi="http://schemas.microsoft.com/office/word/2010/wordprocessingInk" xmlns:wne="http://schemas.microsoft.com/office/word/2006/wordml" xmlns:wps="http://schemas.microsoft.com/office/word/2010/wordprocessingShape" xmlns:wpsCustomData="http://www.wps.cn/officeDocument/2013/wpsCustomData" mc:Ignorable="w14 w15 wp14">
+<w:document xmlns:wpc="http://schemas.microsoft.com/office/word/2010/wordprocessingCanvas" xmlns:cx="http://schemas.microsoft.com/office/drawing/2014/chartex" xmlns:cx1="http://schemas.microsoft.com/office/drawing/2015/9/8/chartex" xmlns:cx2="http://schemas.microsoft.com/office/drawing/2015/10/21/chartex" xmlns:cx3="http://schemas.microsoft.com/office/drawing/2016/5/9/chartex" xmlns:cx4="http://schemas.microsoft.com/office/drawing/2016/5/10/chartex" xmlns:cx5="http://schemas.microsoft.com/office/drawing/2016/5/11/chartex" xmlns:cx6="http://schemas.microsoft.com/office/drawing/2016/5/12/chartex" xmlns:cx7="http://schemas.microsoft.com/office/drawing/2016/5/13/chartex" xmlns:cx8="http://schemas.microsoft.com/office/drawing/2016/5/14/chartex" xmlns:mc="http://schemas.openxmlformats.org/markup-compatibility/2006" xmlns:aink="http://schemas.microsoft.com/office/drawing/2016/ink" xmlns:am3d="http://schemas.microsoft.com/office/drawing/2017/model3d" xmlns:o="urn:schemas-microsoft-com:office:office" xmlns:oel="http://schemas.microsoft.com/office/2019/extlst" xmlns:r="http://schemas.openxmlformats.org/officeDocument/2006/relationships" xmlns:m="http://schemas.openxmlformats.org/officeDocument/2006/math" xmlns:v="urn:schemas-microsoft-com:vml" xmlns:wp14="http://schemas.microsoft.com/office/word/2010/wordprocessingDrawing" xmlns:wp="http://schemas.openxmlformats.org/drawingml/2006/wordprocessingDrawing" xmlns:w10="urn:schemas-microsoft-com:office:word" xmlns:w="http://schemas.openxmlformats.org/wordprocessingml/2006/main" xmlns:w14="http://schemas.microsoft.com/office/word/2010/wordml" xmlns:w15="http://schemas.microsoft.com/office/word/2012/wordml" xmlns:w16cex="http://schemas.microsoft.com/office/word/2018/wordml/cex" xmlns:w16cid="http://schemas.microsoft.com/office/word/2016/wordml/cid" xmlns:w16="http://schemas.microsoft.com/office/word/2018/wordml" xmlns:w16sdtdh="http://schemas.microsoft.com/office/word/2020/wordml/sdtdatahash" xmlns:w16se="http://schemas.microsoft.com/office/word/2015/wordml/symex" xmlns:wpg="http://schemas.microsoft.com/office/word/2010/wordprocessingGroup" xmlns:wpi="http://schemas.microsoft.com/office/word/2010/wordprocessingInk" xmlns:wne="http://schemas.microsoft.com/office/word/2006/wordml" xmlns:wps="http://schemas.microsoft.com/office/word/2010/wordprocessingShape" mc:Ignorable="w14 w15 w16se w16cid w16 w16cex w16sdtdh wp14">
   <w:body>
     <w:p>
       <w:pPr>
@@ -13,7 +13,6 @@
       </w:pPr>
       <w:r>
         <w:rPr>
-          <w:rFonts w:hint="default"/>
           <w:lang w:val="es-ES"/>
         </w:rPr>
         <w:t xml:space="preserve">{ciudad} </w:t>
@@ -23,7 +22,6 @@
       </w:r>
       <w:r>
         <w:rPr>
-          <w:rFonts w:hint="default"/>
           <w:lang w:val="es-ES"/>
         </w:rPr>
         <w:t>{</w:t>
@@ -33,7 +31,6 @@
       </w:r>
       <w:r>
         <w:rPr>
-          <w:rFonts w:hint="default"/>
           <w:lang w:val="es-ES"/>
         </w:rPr>
         <w:t>}</w:t>
@@ -59,7 +56,6 @@
       <w:pPr>
         <w:spacing w:after="0" w:line="240" w:lineRule="auto"/>
         <w:rPr>
-          <w:rFonts w:hint="default"/>
           <w:lang w:val="es-ES"/>
         </w:rPr>
       </w:pPr>
@@ -68,7 +64,6 @@
       </w:r>
       <w:r>
         <w:rPr>
-          <w:rFonts w:hint="default"/>
           <w:lang w:val="es-ES"/>
         </w:rPr>
         <w:t xml:space="preserve"> {localidadJuez}</w:t>
@@ -96,8 +91,6 @@
       </w:r>
       <w:r>
         <w:tab/>
-      </w:r>
-      <w:r>
         <w:t>Acción de cumplimiento</w:t>
       </w:r>
     </w:p>
@@ -105,19 +98,15 @@
       <w:pPr>
         <w:spacing w:after="0" w:line="240" w:lineRule="auto"/>
         <w:rPr>
-          <w:rFonts w:hint="default"/>
           <w:lang w:val="es-ES"/>
         </w:rPr>
       </w:pPr>
       <w:r>
         <w:tab/>
-      </w:r>
-      <w:r>
         <w:t>Demandante:</w:t>
       </w:r>
       <w:r>
         <w:rPr>
-          <w:rFonts w:hint="default"/>
           <w:lang w:val="es-ES"/>
         </w:rPr>
         <w:t xml:space="preserve"> {nombreDemandante}</w:t>
@@ -127,19 +116,15 @@
       <w:pPr>
         <w:spacing w:after="0" w:line="240" w:lineRule="auto"/>
         <w:rPr>
-          <w:rFonts w:hint="default"/>
           <w:lang w:val="es-ES"/>
         </w:rPr>
       </w:pPr>
       <w:r>
         <w:tab/>
-      </w:r>
-      <w:r>
         <w:t xml:space="preserve">Demandado: </w:t>
       </w:r>
       <w:r>
         <w:rPr>
-          <w:rFonts w:hint="default"/>
           <w:lang w:val="es-ES"/>
         </w:rPr>
         <w:t>{nombreDemandado}</w:t>
@@ -183,7 +168,6 @@
       </w:pPr>
       <w:r>
         <w:rPr>
-          <w:rFonts w:hint="default"/>
           <w:lang w:val="es-ES"/>
         </w:rPr>
         <w:t>{nombreDemandante}</w:t>
@@ -193,7 +177,6 @@
       </w:r>
       <w:r>
         <w:rPr>
-          <w:rFonts w:hint="default"/>
           <w:lang w:val="es-ES"/>
         </w:rPr>
         <w:t>{nombreDemandado}</w:t>
@@ -203,7 +186,6 @@
       </w:r>
       <w:r>
         <w:rPr>
-          <w:rFonts w:hint="default"/>
           <w:lang w:val="es-ES"/>
         </w:rPr>
         <w:t xml:space="preserve"> {normaIncumplida}</w:t>
@@ -226,7 +208,7 @@
     </w:p>
     <w:p>
       <w:pPr>
-        <w:pStyle w:val="4"/>
+        <w:pStyle w:val="Prrafodelista"/>
         <w:numPr>
           <w:ilvl w:val="0"/>
           <w:numId w:val="1"/>
@@ -249,7 +231,6 @@
       </w:pPr>
       <w:r>
         <w:rPr>
-          <w:rFonts w:hint="default"/>
           <w:lang w:val="es-ES"/>
         </w:rPr>
         <w:t>{normaIncumplida}</w:t>
@@ -262,7 +243,7 @@
     </w:p>
     <w:p>
       <w:pPr>
-        <w:pStyle w:val="4"/>
+        <w:pStyle w:val="Prrafodelista"/>
         <w:numPr>
           <w:ilvl w:val="0"/>
           <w:numId w:val="1"/>
@@ -281,29 +262,98 @@
     </w:p>
     <w:p>
       <w:pPr>
-        <w:spacing w:after="0" w:line="240" w:lineRule="auto"/>
-      </w:pPr>
-      <w:r>
-        <w:rPr>
-          <w:rFonts w:hint="default"/>
-          <w:lang w:val="es-ES"/>
-        </w:rPr>
-        <w:t>{hechos}</w:t>
-      </w:r>
-    </w:p>
-    <w:p>
-      <w:pPr>
-        <w:spacing w:after="0" w:line="240" w:lineRule="auto"/>
-      </w:pPr>
-    </w:p>
-    <w:p>
-      <w:pPr>
-        <w:spacing w:after="0" w:line="240" w:lineRule="auto"/>
-      </w:pPr>
-    </w:p>
-    <w:p>
-      <w:pPr>
-        <w:pStyle w:val="4"/>
+        <w:widowControl w:val="0"/>
+        <w:spacing w:before="210" w:line="247" w:lineRule="auto"/>
+        <w:ind w:left="8" w:right="6"/>
+        <w:jc w:val="both"/>
+        <w:rPr>
+          <w:rFonts w:ascii="Book Antiqua" w:eastAsia="Book Antiqua" w:hAnsi="Book Antiqua" w:cs="Book Antiqua"/>
+          <w:color w:val="000000"/>
+          <w:kern w:val="0"/>
+          <w:sz w:val="24"/>
+          <w:szCs w:val="24"/>
+          <w:lang w:eastAsia="es-CO"/>
+          <w14:ligatures w14:val="none"/>
+        </w:rPr>
+      </w:pPr>
+      <w:r>
+        <w:rPr>
+          <w:rFonts w:ascii="Book Antiqua" w:eastAsia="Book Antiqua" w:hAnsi="Book Antiqua" w:cs="Book Antiqua"/>
+          <w:color w:val="000000"/>
+          <w:sz w:val="24"/>
+          <w:szCs w:val="24"/>
+        </w:rPr>
+        <w:t>{#hechos}</w:t>
+      </w:r>
+    </w:p>
+    <w:p>
+      <w:pPr>
+        <w:pStyle w:val="Prrafodelista"/>
+        <w:widowControl w:val="0"/>
+        <w:numPr>
+          <w:ilvl w:val="0"/>
+          <w:numId w:val="4"/>
+        </w:numPr>
+        <w:spacing w:before="205" w:after="0" w:line="247" w:lineRule="auto"/>
+        <w:ind w:right="1"/>
+        <w:jc w:val="both"/>
+        <w:rPr>
+          <w:rFonts w:ascii="Book Antiqua" w:eastAsia="Book Antiqua" w:hAnsi="Book Antiqua" w:cs="Book Antiqua"/>
+          <w:b/>
+          <w:color w:val="000000"/>
+          <w:sz w:val="24"/>
+          <w:szCs w:val="24"/>
+          <w:u w:val="single"/>
+        </w:rPr>
+      </w:pPr>
+      <w:r>
+        <w:rPr>
+          <w:rFonts w:ascii="Book Antiqua" w:eastAsia="Book Antiqua" w:hAnsi="Book Antiqua" w:cs="Book Antiqua"/>
+          <w:b/>
+          <w:color w:val="000000"/>
+          <w:sz w:val="24"/>
+          <w:szCs w:val="24"/>
+          <w:u w:val="single"/>
+        </w:rPr>
+        <w:t>{contenido}</w:t>
+      </w:r>
+    </w:p>
+    <w:p>
+      <w:pPr>
+        <w:widowControl w:val="0"/>
+        <w:spacing w:before="210" w:line="247" w:lineRule="auto"/>
+        <w:ind w:left="8" w:right="6"/>
+        <w:jc w:val="both"/>
+        <w:rPr>
+          <w:rFonts w:ascii="Book Antiqua" w:eastAsia="Book Antiqua" w:hAnsi="Book Antiqua" w:cs="Book Antiqua"/>
+          <w:color w:val="000000"/>
+          <w:sz w:val="24"/>
+          <w:szCs w:val="24"/>
+        </w:rPr>
+      </w:pPr>
+      <w:r>
+        <w:rPr>
+          <w:rFonts w:ascii="Book Antiqua" w:eastAsia="Book Antiqua" w:hAnsi="Book Antiqua" w:cs="Book Antiqua"/>
+          <w:color w:val="000000"/>
+          <w:sz w:val="24"/>
+          <w:szCs w:val="24"/>
+        </w:rPr>
+        <w:t>{/hechos}</w:t>
+      </w:r>
+    </w:p>
+    <w:p>
+      <w:pPr>
+        <w:spacing w:after="0" w:line="240" w:lineRule="auto"/>
+      </w:pPr>
+    </w:p>
+    <w:p>
+      <w:pPr>
+        <w:spacing w:after="0" w:line="240" w:lineRule="auto"/>
+      </w:pPr>
+    </w:p>
+    <w:p>
+      <w:pPr>
+        <w:pStyle w:val="Prrafodelista"/>
         <w:numPr>
           <w:ilvl w:val="0"/>
           <w:numId w:val="1"/>
@@ -325,13 +375,11 @@
       <w:pPr>
         <w:spacing w:after="0" w:line="240" w:lineRule="auto"/>
         <w:rPr>
-          <w:rFonts w:hint="default"/>
-          <w:lang w:val="es-ES"/>
-        </w:rPr>
-      </w:pPr>
-      <w:r>
-        <w:rPr>
-          <w:rFonts w:hint="default"/>
+          <w:lang w:val="es-ES"/>
+        </w:rPr>
+      </w:pPr>
+      <w:r>
+        <w:rPr>
           <w:lang w:val="es-ES"/>
         </w:rPr>
         <w:t>{autoridadIncumple}</w:t>
@@ -345,7 +393,7 @@
     </w:p>
     <w:p>
       <w:pPr>
-        <w:pStyle w:val="4"/>
+        <w:pStyle w:val="Prrafodelista"/>
         <w:numPr>
           <w:ilvl w:val="0"/>
           <w:numId w:val="1"/>
@@ -367,7 +415,6 @@
         <w:spacing w:after="0" w:line="240" w:lineRule="auto"/>
         <w:jc w:val="both"/>
         <w:rPr>
-          <w:rFonts w:hint="default"/>
           <w:lang w:val="es-ES"/>
         </w:rPr>
       </w:pPr>
@@ -376,7 +423,6 @@
       </w:r>
       <w:r>
         <w:rPr>
-          <w:rFonts w:hint="default"/>
           <w:lang w:val="es-ES"/>
         </w:rPr>
         <w:t xml:space="preserve"> {pretension} </w:t>
@@ -386,7 +432,6 @@
       </w:r>
       <w:r>
         <w:rPr>
-          <w:rFonts w:hint="default"/>
           <w:lang w:val="es-ES"/>
         </w:rPr>
         <w:t>{normaIncumplida}</w:t>
@@ -394,7 +439,7 @@
     </w:p>
     <w:p>
       <w:pPr>
-        <w:pStyle w:val="4"/>
+        <w:pStyle w:val="Prrafodelista"/>
         <w:numPr>
           <w:ilvl w:val="0"/>
           <w:numId w:val="1"/>
@@ -429,7 +474,7 @@
     </w:p>
     <w:p>
       <w:pPr>
-        <w:pStyle w:val="4"/>
+        <w:pStyle w:val="Prrafodelista"/>
         <w:numPr>
           <w:ilvl w:val="0"/>
           <w:numId w:val="2"/>
@@ -443,7 +488,7 @@
     </w:p>
     <w:p>
       <w:pPr>
-        <w:pStyle w:val="4"/>
+        <w:pStyle w:val="Prrafodelista"/>
         <w:numPr>
           <w:ilvl w:val="0"/>
           <w:numId w:val="2"/>
@@ -452,12 +497,13 @@
         <w:jc w:val="both"/>
       </w:pPr>
       <w:r>
+        <w:lastRenderedPageBreak/>
         <w:t xml:space="preserve"> Copia de la comunicación de fecha (mediante la cual se solicitó el cumplimiento de la norno o del acto administrativo). </w:t>
       </w:r>
     </w:p>
     <w:p>
       <w:pPr>
-        <w:pStyle w:val="4"/>
+        <w:pStyle w:val="Prrafodelista"/>
         <w:numPr>
           <w:ilvl w:val="0"/>
           <w:numId w:val="2"/>
@@ -471,7 +517,7 @@
     </w:p>
     <w:p>
       <w:pPr>
-        <w:pStyle w:val="4"/>
+        <w:pStyle w:val="Prrafodelista"/>
         <w:numPr>
           <w:ilvl w:val="0"/>
           <w:numId w:val="2"/>
@@ -497,7 +543,7 @@
     </w:p>
     <w:p>
       <w:pPr>
-        <w:pStyle w:val="4"/>
+        <w:pStyle w:val="Prrafodelista"/>
         <w:numPr>
           <w:ilvl w:val="0"/>
           <w:numId w:val="1"/>
@@ -532,7 +578,7 @@
     </w:p>
     <w:p>
       <w:pPr>
-        <w:pStyle w:val="4"/>
+        <w:pStyle w:val="Prrafodelista"/>
         <w:numPr>
           <w:ilvl w:val="0"/>
           <w:numId w:val="1"/>
@@ -567,7 +613,7 @@
     </w:p>
     <w:p>
       <w:pPr>
-        <w:pStyle w:val="4"/>
+        <w:pStyle w:val="Prrafodelista"/>
         <w:numPr>
           <w:ilvl w:val="0"/>
           <w:numId w:val="3"/>
@@ -581,7 +627,7 @@
     </w:p>
     <w:p>
       <w:pPr>
-        <w:pStyle w:val="4"/>
+        <w:pStyle w:val="Prrafodelista"/>
         <w:numPr>
           <w:ilvl w:val="0"/>
           <w:numId w:val="3"/>
@@ -601,7 +647,7 @@
     </w:p>
     <w:p>
       <w:pPr>
-        <w:pStyle w:val="4"/>
+        <w:pStyle w:val="Prrafodelista"/>
         <w:numPr>
           <w:ilvl w:val="0"/>
           <w:numId w:val="1"/>
@@ -636,7 +682,7 @@
     </w:p>
     <w:p>
       <w:pPr>
-        <w:pStyle w:val="4"/>
+        <w:pStyle w:val="Prrafodelista"/>
         <w:numPr>
           <w:ilvl w:val="0"/>
           <w:numId w:val="1"/>
@@ -659,8 +705,7 @@
         <w:spacing w:after="0" w:line="240" w:lineRule="auto"/>
         <w:jc w:val="both"/>
         <w:rPr>
-          <w:rFonts w:hint="default"/>
-          <w:color w:val="203864" w:themeColor="accent1" w:themeShade="80"/>
+          <w:color w:val="1F3864" w:themeColor="accent1" w:themeShade="80"/>
           <w:lang w:val="es-ES"/>
         </w:rPr>
       </w:pPr>
@@ -669,13 +714,12 @@
       </w:r>
       <w:r>
         <w:rPr>
-          <w:color w:val="203864" w:themeColor="accent1" w:themeShade="80"/>
+          <w:color w:val="1F3864" w:themeColor="accent1" w:themeShade="80"/>
         </w:rPr>
         <w:t xml:space="preserve">: </w:t>
       </w:r>
       <w:r>
         <w:rPr>
-          <w:rFonts w:hint="default"/>
           <w:lang w:val="es-ES"/>
         </w:rPr>
         <w:t>{ciudadDemandado}, {direccionDemandado}, {telefonoDemandado}, {correoDemandado}</w:t>
@@ -697,7 +741,6 @@
       </w:r>
       <w:r>
         <w:rPr>
-          <w:rFonts w:hint="default"/>
           <w:lang w:val="es-ES"/>
         </w:rPr>
         <w:t>{ciudadDemandante}, {direccionDemandante}, {telefonoDemandante}, {correoDemandante}</w:t>
@@ -755,7 +798,6 @@
       </w:pPr>
       <w:r>
         <w:rPr>
-          <w:rFonts w:hint="default"/>
           <w:lang w:val="es-ES"/>
         </w:rPr>
         <w:t>{nombreDemandante}</w:t>
@@ -769,40 +811,29 @@
         <w:spacing w:after="0" w:line="240" w:lineRule="auto"/>
         <w:jc w:val="both"/>
         <w:rPr>
-          <w:rFonts w:hint="default"/>
-          <w:lang w:val="es-ES"/>
-        </w:rPr>
-      </w:pPr>
-      <w:r>
-        <w:rPr>
-          <w:rFonts w:hint="default"/>
-          <w:lang w:val="es-ES"/>
-        </w:rPr>
-        <w:t>{cedulaDemandante</w:t>
-      </w:r>
-      <w:bookmarkStart w:id="0" w:name="_GoBack"/>
-      <w:bookmarkEnd w:id="0"/>
-      <w:r>
-        <w:rPr>
-          <w:rFonts w:hint="default"/>
-          <w:lang w:val="es-ES"/>
-        </w:rPr>
-        <w:t>}</w:t>
+          <w:lang w:val="es-ES"/>
+        </w:rPr>
+      </w:pPr>
+      <w:r>
+        <w:rPr>
+          <w:lang w:val="es-ES"/>
+        </w:rPr>
+        <w:t>{cedulaDemandante}</w:t>
       </w:r>
     </w:p>
     <w:sectPr>
       <w:pgSz w:w="12240" w:h="15840"/>
       <w:pgMar w:top="1417" w:right="1701" w:bottom="1417" w:left="1701" w:header="708" w:footer="708" w:gutter="0"/>
-      <w:cols w:space="708" w:num="1"/>
-      <w:docGrid w:linePitch="360" w:charSpace="0"/>
+      <w:cols w:space="708"/>
+      <w:docGrid w:linePitch="360"/>
     </w:sectPr>
   </w:body>
 </w:document>
 </file>
 
 <file path=word/endnotes.xml><?xml version="1.0" encoding="utf-8"?>
-<w:endnotes xmlns:wpc="http://schemas.microsoft.com/office/word/2010/wordprocessingCanvas" xmlns:mc="http://schemas.openxmlformats.org/markup-compatibility/2006" xmlns:o="urn:schemas-microsoft-com:office:office" xmlns:r="http://schemas.openxmlformats.org/officeDocument/2006/relationships" xmlns:m="http://schemas.openxmlformats.org/officeDocument/2006/math" xmlns:v="urn:schemas-microsoft-com:vml" xmlns:wp14="http://schemas.microsoft.com/office/word/2010/wordprocessingDrawing" xmlns:wp="http://schemas.openxmlformats.org/drawingml/2006/wordprocessingDrawing" xmlns:w="http://schemas.openxmlformats.org/wordprocessingml/2006/main" xmlns:w14="http://schemas.microsoft.com/office/word/2010/wordml" xmlns:w15="http://schemas.microsoft.com/office/word/2012/wordml" xmlns:w10="urn:schemas-microsoft-com:office:word" xmlns:wpg="http://schemas.microsoft.com/office/word/2010/wordprocessingGroup" xmlns:wpi="http://schemas.microsoft.com/office/word/2010/wordprocessingInk" xmlns:wne="http://schemas.microsoft.com/office/word/2006/wordml" xmlns:wps="http://schemas.microsoft.com/office/word/2010/wordprocessingShape" xmlns:wpsCustomData="http://www.wps.cn/officeDocument/2013/wpsCustomData" mc:Ignorable="w14 w15 wp14">
-  <w:endnote w:type="separator" w:id="0">
+<w:endnotes xmlns:wpc="http://schemas.microsoft.com/office/word/2010/wordprocessingCanvas" xmlns:cx="http://schemas.microsoft.com/office/drawing/2014/chartex" xmlns:cx1="http://schemas.microsoft.com/office/drawing/2015/9/8/chartex" xmlns:cx2="http://schemas.microsoft.com/office/drawing/2015/10/21/chartex" xmlns:cx3="http://schemas.microsoft.com/office/drawing/2016/5/9/chartex" xmlns:cx4="http://schemas.microsoft.com/office/drawing/2016/5/10/chartex" xmlns:cx5="http://schemas.microsoft.com/office/drawing/2016/5/11/chartex" xmlns:cx6="http://schemas.microsoft.com/office/drawing/2016/5/12/chartex" xmlns:cx7="http://schemas.microsoft.com/office/drawing/2016/5/13/chartex" xmlns:cx8="http://schemas.microsoft.com/office/drawing/2016/5/14/chartex" xmlns:mc="http://schemas.openxmlformats.org/markup-compatibility/2006" xmlns:aink="http://schemas.microsoft.com/office/drawing/2016/ink" xmlns:am3d="http://schemas.microsoft.com/office/drawing/2017/model3d" xmlns:o="urn:schemas-microsoft-com:office:office" xmlns:oel="http://schemas.microsoft.com/office/2019/extlst" xmlns:r="http://schemas.openxmlformats.org/officeDocument/2006/relationships" xmlns:m="http://schemas.openxmlformats.org/officeDocument/2006/math" xmlns:v="urn:schemas-microsoft-com:vml" xmlns:wp14="http://schemas.microsoft.com/office/word/2010/wordprocessingDrawing" xmlns:wp="http://schemas.openxmlformats.org/drawingml/2006/wordprocessingDrawing" xmlns:w10="urn:schemas-microsoft-com:office:word" xmlns:w="http://schemas.openxmlformats.org/wordprocessingml/2006/main" xmlns:w14="http://schemas.microsoft.com/office/word/2010/wordml" xmlns:w15="http://schemas.microsoft.com/office/word/2012/wordml" xmlns:w16cex="http://schemas.microsoft.com/office/word/2018/wordml/cex" xmlns:w16cid="http://schemas.microsoft.com/office/word/2016/wordml/cid" xmlns:w16="http://schemas.microsoft.com/office/word/2018/wordml" xmlns:w16sdtdh="http://schemas.microsoft.com/office/word/2020/wordml/sdtdatahash" xmlns:w16se="http://schemas.microsoft.com/office/word/2015/wordml/symex" xmlns:wpg="http://schemas.microsoft.com/office/word/2010/wordprocessingGroup" xmlns:wpi="http://schemas.microsoft.com/office/word/2010/wordprocessingInk" xmlns:wne="http://schemas.microsoft.com/office/word/2006/wordml" xmlns:wps="http://schemas.microsoft.com/office/word/2010/wordprocessingShape" mc:Ignorable="w14 w15 w16se w16cid w16 w16cex w16sdtdh wp14">
+  <w:endnote w:type="separator" w:id="-1">
     <w:p>
       <w:pPr>
         <w:spacing w:line="240" w:lineRule="auto"/>
@@ -812,7 +843,7 @@
       </w:r>
     </w:p>
   </w:endnote>
-  <w:endnote w:type="continuationSeparator" w:id="1">
+  <w:endnote w:type="continuationSeparator" w:id="0">
     <w:p>
       <w:pPr>
         <w:spacing w:line="240" w:lineRule="auto"/>
@@ -826,21 +857,21 @@
 </file>
 
 <file path=word/footnotes.xml><?xml version="1.0" encoding="utf-8"?>
-<w:footnotes xmlns:wpc="http://schemas.microsoft.com/office/word/2010/wordprocessingCanvas" xmlns:mc="http://schemas.openxmlformats.org/markup-compatibility/2006" xmlns:o="urn:schemas-microsoft-com:office:office" xmlns:r="http://schemas.openxmlformats.org/officeDocument/2006/relationships" xmlns:m="http://schemas.openxmlformats.org/officeDocument/2006/math" xmlns:v="urn:schemas-microsoft-com:vml" xmlns:wp14="http://schemas.microsoft.com/office/word/2010/wordprocessingDrawing" xmlns:wp="http://schemas.openxmlformats.org/drawingml/2006/wordprocessingDrawing" xmlns:w="http://schemas.openxmlformats.org/wordprocessingml/2006/main" xmlns:w14="http://schemas.microsoft.com/office/word/2010/wordml" xmlns:w15="http://schemas.microsoft.com/office/word/2012/wordml" xmlns:w10="urn:schemas-microsoft-com:office:word" xmlns:wpg="http://schemas.microsoft.com/office/word/2010/wordprocessingGroup" xmlns:wpi="http://schemas.microsoft.com/office/word/2010/wordprocessingInk" xmlns:wne="http://schemas.microsoft.com/office/word/2006/wordml" xmlns:wps="http://schemas.microsoft.com/office/word/2010/wordprocessingShape" xmlns:wpsCustomData="http://www.wps.cn/officeDocument/2013/wpsCustomData" mc:Ignorable="w14 w15 wp14">
-  <w:footnote w:type="separator" w:id="0">
-    <w:p>
-      <w:pPr>
-        <w:spacing w:before="0" w:after="0" w:line="259" w:lineRule="auto"/>
+<w:footnotes xmlns:wpc="http://schemas.microsoft.com/office/word/2010/wordprocessingCanvas" xmlns:cx="http://schemas.microsoft.com/office/drawing/2014/chartex" xmlns:cx1="http://schemas.microsoft.com/office/drawing/2015/9/8/chartex" xmlns:cx2="http://schemas.microsoft.com/office/drawing/2015/10/21/chartex" xmlns:cx3="http://schemas.microsoft.com/office/drawing/2016/5/9/chartex" xmlns:cx4="http://schemas.microsoft.com/office/drawing/2016/5/10/chartex" xmlns:cx5="http://schemas.microsoft.com/office/drawing/2016/5/11/chartex" xmlns:cx6="http://schemas.microsoft.com/office/drawing/2016/5/12/chartex" xmlns:cx7="http://schemas.microsoft.com/office/drawing/2016/5/13/chartex" xmlns:cx8="http://schemas.microsoft.com/office/drawing/2016/5/14/chartex" xmlns:mc="http://schemas.openxmlformats.org/markup-compatibility/2006" xmlns:aink="http://schemas.microsoft.com/office/drawing/2016/ink" xmlns:am3d="http://schemas.microsoft.com/office/drawing/2017/model3d" xmlns:o="urn:schemas-microsoft-com:office:office" xmlns:oel="http://schemas.microsoft.com/office/2019/extlst" xmlns:r="http://schemas.openxmlformats.org/officeDocument/2006/relationships" xmlns:m="http://schemas.openxmlformats.org/officeDocument/2006/math" xmlns:v="urn:schemas-microsoft-com:vml" xmlns:wp14="http://schemas.microsoft.com/office/word/2010/wordprocessingDrawing" xmlns:wp="http://schemas.openxmlformats.org/drawingml/2006/wordprocessingDrawing" xmlns:w10="urn:schemas-microsoft-com:office:word" xmlns:w="http://schemas.openxmlformats.org/wordprocessingml/2006/main" xmlns:w14="http://schemas.microsoft.com/office/word/2010/wordml" xmlns:w15="http://schemas.microsoft.com/office/word/2012/wordml" xmlns:w16cex="http://schemas.microsoft.com/office/word/2018/wordml/cex" xmlns:w16cid="http://schemas.microsoft.com/office/word/2016/wordml/cid" xmlns:w16="http://schemas.microsoft.com/office/word/2018/wordml" xmlns:w16sdtdh="http://schemas.microsoft.com/office/word/2020/wordml/sdtdatahash" xmlns:w16se="http://schemas.microsoft.com/office/word/2015/wordml/symex" xmlns:wpg="http://schemas.microsoft.com/office/word/2010/wordprocessingGroup" xmlns:wpi="http://schemas.microsoft.com/office/word/2010/wordprocessingInk" xmlns:wne="http://schemas.microsoft.com/office/word/2006/wordml" xmlns:wps="http://schemas.microsoft.com/office/word/2010/wordprocessingShape" mc:Ignorable="w14 w15 w16se w16cid w16 w16cex w16sdtdh wp14">
+  <w:footnote w:type="separator" w:id="-1">
+    <w:p>
+      <w:pPr>
+        <w:spacing w:after="0"/>
       </w:pPr>
       <w:r>
         <w:separator/>
       </w:r>
     </w:p>
   </w:footnote>
-  <w:footnote w:type="continuationSeparator" w:id="1">
-    <w:p>
-      <w:pPr>
-        <w:spacing w:before="0" w:after="0" w:line="259" w:lineRule="auto"/>
+  <w:footnote w:type="continuationSeparator" w:id="0">
+    <w:p>
+      <w:pPr>
+        <w:spacing w:after="0"/>
       </w:pPr>
       <w:r>
         <w:continuationSeparator/>
@@ -851,12 +882,98 @@
 </file>
 
 <file path=word/numbering.xml><?xml version="1.0" encoding="utf-8"?>
-<w:numbering xmlns:wpc="http://schemas.microsoft.com/office/word/2010/wordprocessingCanvas" xmlns:mc="http://schemas.openxmlformats.org/markup-compatibility/2006" xmlns:o="urn:schemas-microsoft-com:office:office" xmlns:r="http://schemas.openxmlformats.org/officeDocument/2006/relationships" xmlns:m="http://schemas.openxmlformats.org/officeDocument/2006/math" xmlns:v="urn:schemas-microsoft-com:vml" xmlns:wp14="http://schemas.microsoft.com/office/word/2010/wordprocessingDrawing" xmlns:wp="http://schemas.openxmlformats.org/drawingml/2006/wordprocessingDrawing" xmlns:w10="urn:schemas-microsoft-com:office:word" xmlns:w="http://schemas.openxmlformats.org/wordprocessingml/2006/main" xmlns:w14="http://schemas.microsoft.com/office/word/2010/wordml" xmlns:wpg="http://schemas.microsoft.com/office/word/2010/wordprocessingGroup" xmlns:wpi="http://schemas.microsoft.com/office/word/2010/wordprocessingInk" xmlns:wne="http://schemas.microsoft.com/office/word/2006/wordml" xmlns:wps="http://schemas.microsoft.com/office/word/2010/wordprocessingShape" xmlns:wpsCustomData="http://www.wps.cn/officeDocument/2013/wpsCustomData" mc:Ignorable="w14 wp14">
-  <w:abstractNum w:abstractNumId="0">
+<w:numbering xmlns:wpc="http://schemas.microsoft.com/office/word/2010/wordprocessingCanvas" xmlns:cx="http://schemas.microsoft.com/office/drawing/2014/chartex" xmlns:cx1="http://schemas.microsoft.com/office/drawing/2015/9/8/chartex" xmlns:cx2="http://schemas.microsoft.com/office/drawing/2015/10/21/chartex" xmlns:cx3="http://schemas.microsoft.com/office/drawing/2016/5/9/chartex" xmlns:cx4="http://schemas.microsoft.com/office/drawing/2016/5/10/chartex" xmlns:cx5="http://schemas.microsoft.com/office/drawing/2016/5/11/chartex" xmlns:cx6="http://schemas.microsoft.com/office/drawing/2016/5/12/chartex" xmlns:cx7="http://schemas.microsoft.com/office/drawing/2016/5/13/chartex" xmlns:cx8="http://schemas.microsoft.com/office/drawing/2016/5/14/chartex" xmlns:mc="http://schemas.openxmlformats.org/markup-compatibility/2006" xmlns:aink="http://schemas.microsoft.com/office/drawing/2016/ink" xmlns:am3d="http://schemas.microsoft.com/office/drawing/2017/model3d" xmlns:o="urn:schemas-microsoft-com:office:office" xmlns:oel="http://schemas.microsoft.com/office/2019/extlst" xmlns:r="http://schemas.openxmlformats.org/officeDocument/2006/relationships" xmlns:m="http://schemas.openxmlformats.org/officeDocument/2006/math" xmlns:v="urn:schemas-microsoft-com:vml" xmlns:wp14="http://schemas.microsoft.com/office/word/2010/wordprocessingDrawing" xmlns:wp="http://schemas.openxmlformats.org/drawingml/2006/wordprocessingDrawing" xmlns:w10="urn:schemas-microsoft-com:office:word" xmlns:w="http://schemas.openxmlformats.org/wordprocessingml/2006/main" xmlns:w14="http://schemas.microsoft.com/office/word/2010/wordml" xmlns:w15="http://schemas.microsoft.com/office/word/2012/wordml" xmlns:w16cex="http://schemas.microsoft.com/office/word/2018/wordml/cex" xmlns:w16cid="http://schemas.microsoft.com/office/word/2016/wordml/cid" xmlns:w16="http://schemas.microsoft.com/office/word/2018/wordml" xmlns:w16sdtdh="http://schemas.microsoft.com/office/word/2020/wordml/sdtdatahash" xmlns:w16se="http://schemas.microsoft.com/office/word/2015/wordml/symex" xmlns:wpg="http://schemas.microsoft.com/office/word/2010/wordprocessingGroup" xmlns:wpi="http://schemas.microsoft.com/office/word/2010/wordprocessingInk" xmlns:wne="http://schemas.microsoft.com/office/word/2006/wordml" xmlns:wps="http://schemas.microsoft.com/office/word/2010/wordprocessingShape" mc:Ignorable="w14 w15 w16se w16cid w16 w16cex w16sdtdh wp14">
+  <w:abstractNum w:abstractNumId="0" w15:restartNumberingAfterBreak="0">
+    <w:nsid w:val="04F85D88"/>
+    <w:multiLevelType w:val="hybridMultilevel"/>
+    <w:tmpl w:val="CBA2AFD4"/>
+    <w:lvl w:ilvl="0" w:tplc="240A000F">
+      <w:start w:val="1"/>
+      <w:numFmt w:val="decimal"/>
+      <w:lvlText w:val="%1."/>
+      <w:lvlJc w:val="left"/>
+      <w:pPr>
+        <w:ind w:left="1080" w:hanging="360"/>
+      </w:pPr>
+    </w:lvl>
+    <w:lvl w:ilvl="1" w:tplc="240A0019">
+      <w:start w:val="1"/>
+      <w:numFmt w:val="lowerLetter"/>
+      <w:lvlText w:val="%2."/>
+      <w:lvlJc w:val="left"/>
+      <w:pPr>
+        <w:ind w:left="1800" w:hanging="360"/>
+      </w:pPr>
+    </w:lvl>
+    <w:lvl w:ilvl="2" w:tplc="240A001B">
+      <w:start w:val="1"/>
+      <w:numFmt w:val="lowerRoman"/>
+      <w:lvlText w:val="%3."/>
+      <w:lvlJc w:val="right"/>
+      <w:pPr>
+        <w:ind w:left="2520" w:hanging="180"/>
+      </w:pPr>
+    </w:lvl>
+    <w:lvl w:ilvl="3" w:tplc="240A000F">
+      <w:start w:val="1"/>
+      <w:numFmt w:val="decimal"/>
+      <w:lvlText w:val="%4."/>
+      <w:lvlJc w:val="left"/>
+      <w:pPr>
+        <w:ind w:left="3240" w:hanging="360"/>
+      </w:pPr>
+    </w:lvl>
+    <w:lvl w:ilvl="4" w:tplc="240A0019">
+      <w:start w:val="1"/>
+      <w:numFmt w:val="lowerLetter"/>
+      <w:lvlText w:val="%5."/>
+      <w:lvlJc w:val="left"/>
+      <w:pPr>
+        <w:ind w:left="3960" w:hanging="360"/>
+      </w:pPr>
+    </w:lvl>
+    <w:lvl w:ilvl="5" w:tplc="240A001B">
+      <w:start w:val="1"/>
+      <w:numFmt w:val="lowerRoman"/>
+      <w:lvlText w:val="%6."/>
+      <w:lvlJc w:val="right"/>
+      <w:pPr>
+        <w:ind w:left="4680" w:hanging="180"/>
+      </w:pPr>
+    </w:lvl>
+    <w:lvl w:ilvl="6" w:tplc="240A000F">
+      <w:start w:val="1"/>
+      <w:numFmt w:val="decimal"/>
+      <w:lvlText w:val="%7."/>
+      <w:lvlJc w:val="left"/>
+      <w:pPr>
+        <w:ind w:left="5400" w:hanging="360"/>
+      </w:pPr>
+    </w:lvl>
+    <w:lvl w:ilvl="7" w:tplc="240A0019">
+      <w:start w:val="1"/>
+      <w:numFmt w:val="lowerLetter"/>
+      <w:lvlText w:val="%8."/>
+      <w:lvlJc w:val="left"/>
+      <w:pPr>
+        <w:ind w:left="6120" w:hanging="360"/>
+      </w:pPr>
+    </w:lvl>
+    <w:lvl w:ilvl="8" w:tplc="240A001B">
+      <w:start w:val="1"/>
+      <w:numFmt w:val="lowerRoman"/>
+      <w:lvlText w:val="%9."/>
+      <w:lvlJc w:val="right"/>
+      <w:pPr>
+        <w:ind w:left="6840" w:hanging="180"/>
+      </w:pPr>
+    </w:lvl>
+  </w:abstractNum>
+  <w:abstractNum w:abstractNumId="1" w15:restartNumberingAfterBreak="0">
     <w:nsid w:val="57715539"/>
     <w:multiLevelType w:val="multilevel"/>
     <w:tmpl w:val="57715539"/>
-    <w:lvl w:ilvl="0" w:tentative="0">
+    <w:lvl w:ilvl="0">
       <w:start w:val="1"/>
       <w:numFmt w:val="decimal"/>
       <w:lvlText w:val="%1."/>
@@ -868,7 +985,7 @@
         <w:rFonts w:hint="default"/>
       </w:rPr>
     </w:lvl>
-    <w:lvl w:ilvl="1" w:tentative="0">
+    <w:lvl w:ilvl="1">
       <w:start w:val="1"/>
       <w:numFmt w:val="lowerLetter"/>
       <w:lvlText w:val="%2."/>
@@ -877,7 +994,7 @@
         <w:ind w:left="1440" w:hanging="360"/>
       </w:pPr>
     </w:lvl>
-    <w:lvl w:ilvl="2" w:tentative="0">
+    <w:lvl w:ilvl="2">
       <w:start w:val="1"/>
       <w:numFmt w:val="lowerRoman"/>
       <w:lvlText w:val="%3."/>
@@ -886,7 +1003,7 @@
         <w:ind w:left="2160" w:hanging="180"/>
       </w:pPr>
     </w:lvl>
-    <w:lvl w:ilvl="3" w:tentative="0">
+    <w:lvl w:ilvl="3">
       <w:start w:val="1"/>
       <w:numFmt w:val="decimal"/>
       <w:lvlText w:val="%4."/>
@@ -895,7 +1012,7 @@
         <w:ind w:left="2880" w:hanging="360"/>
       </w:pPr>
     </w:lvl>
-    <w:lvl w:ilvl="4" w:tentative="0">
+    <w:lvl w:ilvl="4">
       <w:start w:val="1"/>
       <w:numFmt w:val="lowerLetter"/>
       <w:lvlText w:val="%5."/>
@@ -904,7 +1021,7 @@
         <w:ind w:left="3600" w:hanging="360"/>
       </w:pPr>
     </w:lvl>
-    <w:lvl w:ilvl="5" w:tentative="0">
+    <w:lvl w:ilvl="5">
       <w:start w:val="1"/>
       <w:numFmt w:val="lowerRoman"/>
       <w:lvlText w:val="%6."/>
@@ -913,7 +1030,7 @@
         <w:ind w:left="4320" w:hanging="180"/>
       </w:pPr>
     </w:lvl>
-    <w:lvl w:ilvl="6" w:tentative="0">
+    <w:lvl w:ilvl="6">
       <w:start w:val="1"/>
       <w:numFmt w:val="decimal"/>
       <w:lvlText w:val="%7."/>
@@ -922,7 +1039,7 @@
         <w:ind w:left="5040" w:hanging="360"/>
       </w:pPr>
     </w:lvl>
-    <w:lvl w:ilvl="7" w:tentative="0">
+    <w:lvl w:ilvl="7">
       <w:start w:val="1"/>
       <w:numFmt w:val="lowerLetter"/>
       <w:lvlText w:val="%8."/>
@@ -931,7 +1048,7 @@
         <w:ind w:left="5760" w:hanging="360"/>
       </w:pPr>
     </w:lvl>
-    <w:lvl w:ilvl="8" w:tentative="0">
+    <w:lvl w:ilvl="8">
       <w:start w:val="1"/>
       <w:numFmt w:val="lowerRoman"/>
       <w:lvlText w:val="%9."/>
@@ -941,11 +1058,11 @@
       </w:pPr>
     </w:lvl>
   </w:abstractNum>
-  <w:abstractNum w:abstractNumId="1">
+  <w:abstractNum w:abstractNumId="2" w15:restartNumberingAfterBreak="0">
     <w:nsid w:val="68217DB5"/>
     <w:multiLevelType w:val="multilevel"/>
     <w:tmpl w:val="68217DB5"/>
-    <w:lvl w:ilvl="0" w:tentative="0">
+    <w:lvl w:ilvl="0">
       <w:start w:val="1"/>
       <w:numFmt w:val="decimal"/>
       <w:lvlText w:val="%1."/>
@@ -957,7 +1074,7 @@
         <w:rFonts w:hint="default"/>
       </w:rPr>
     </w:lvl>
-    <w:lvl w:ilvl="1" w:tentative="0">
+    <w:lvl w:ilvl="1">
       <w:start w:val="1"/>
       <w:numFmt w:val="lowerLetter"/>
       <w:lvlText w:val="%2."/>
@@ -966,7 +1083,7 @@
         <w:ind w:left="1440" w:hanging="360"/>
       </w:pPr>
     </w:lvl>
-    <w:lvl w:ilvl="2" w:tentative="0">
+    <w:lvl w:ilvl="2">
       <w:start w:val="1"/>
       <w:numFmt w:val="lowerRoman"/>
       <w:lvlText w:val="%3."/>
@@ -975,7 +1092,7 @@
         <w:ind w:left="2160" w:hanging="180"/>
       </w:pPr>
     </w:lvl>
-    <w:lvl w:ilvl="3" w:tentative="0">
+    <w:lvl w:ilvl="3">
       <w:start w:val="1"/>
       <w:numFmt w:val="decimal"/>
       <w:lvlText w:val="%4."/>
@@ -984,7 +1101,7 @@
         <w:ind w:left="2880" w:hanging="360"/>
       </w:pPr>
     </w:lvl>
-    <w:lvl w:ilvl="4" w:tentative="0">
+    <w:lvl w:ilvl="4">
       <w:start w:val="1"/>
       <w:numFmt w:val="lowerLetter"/>
       <w:lvlText w:val="%5."/>
@@ -993,7 +1110,7 @@
         <w:ind w:left="3600" w:hanging="360"/>
       </w:pPr>
     </w:lvl>
-    <w:lvl w:ilvl="5" w:tentative="0">
+    <w:lvl w:ilvl="5">
       <w:start w:val="1"/>
       <w:numFmt w:val="lowerRoman"/>
       <w:lvlText w:val="%6."/>
@@ -1002,7 +1119,7 @@
         <w:ind w:left="4320" w:hanging="180"/>
       </w:pPr>
     </w:lvl>
-    <w:lvl w:ilvl="6" w:tentative="0">
+    <w:lvl w:ilvl="6">
       <w:start w:val="1"/>
       <w:numFmt w:val="decimal"/>
       <w:lvlText w:val="%7."/>
@@ -1011,7 +1128,7 @@
         <w:ind w:left="5040" w:hanging="360"/>
       </w:pPr>
     </w:lvl>
-    <w:lvl w:ilvl="7" w:tentative="0">
+    <w:lvl w:ilvl="7">
       <w:start w:val="1"/>
       <w:numFmt w:val="lowerLetter"/>
       <w:lvlText w:val="%8."/>
@@ -1020,7 +1137,7 @@
         <w:ind w:left="5760" w:hanging="360"/>
       </w:pPr>
     </w:lvl>
-    <w:lvl w:ilvl="8" w:tentative="0">
+    <w:lvl w:ilvl="8">
       <w:start w:val="1"/>
       <w:numFmt w:val="lowerRoman"/>
       <w:lvlText w:val="%9."/>
@@ -1030,11 +1147,11 @@
       </w:pPr>
     </w:lvl>
   </w:abstractNum>
-  <w:abstractNum w:abstractNumId="2">
+  <w:abstractNum w:abstractNumId="3" w15:restartNumberingAfterBreak="0">
     <w:nsid w:val="79CB2074"/>
     <w:multiLevelType w:val="multilevel"/>
     <w:tmpl w:val="79CB2074"/>
-    <w:lvl w:ilvl="0" w:tentative="0">
+    <w:lvl w:ilvl="0">
       <w:start w:val="1"/>
       <w:numFmt w:val="upperRoman"/>
       <w:lvlText w:val="%1."/>
@@ -1046,7 +1163,7 @@
         <w:rFonts w:hint="default"/>
       </w:rPr>
     </w:lvl>
-    <w:lvl w:ilvl="1" w:tentative="0">
+    <w:lvl w:ilvl="1">
       <w:start w:val="1"/>
       <w:numFmt w:val="lowerLetter"/>
       <w:lvlText w:val="%2."/>
@@ -1055,7 +1172,7 @@
         <w:ind w:left="1440" w:hanging="360"/>
       </w:pPr>
     </w:lvl>
-    <w:lvl w:ilvl="2" w:tentative="0">
+    <w:lvl w:ilvl="2">
       <w:start w:val="1"/>
       <w:numFmt w:val="lowerRoman"/>
       <w:lvlText w:val="%3."/>
@@ -1064,7 +1181,7 @@
         <w:ind w:left="2160" w:hanging="180"/>
       </w:pPr>
     </w:lvl>
-    <w:lvl w:ilvl="3" w:tentative="0">
+    <w:lvl w:ilvl="3">
       <w:start w:val="1"/>
       <w:numFmt w:val="decimal"/>
       <w:lvlText w:val="%4."/>
@@ -1073,7 +1190,7 @@
         <w:ind w:left="2880" w:hanging="360"/>
       </w:pPr>
     </w:lvl>
-    <w:lvl w:ilvl="4" w:tentative="0">
+    <w:lvl w:ilvl="4">
       <w:start w:val="1"/>
       <w:numFmt w:val="lowerLetter"/>
       <w:lvlText w:val="%5."/>
@@ -1082,7 +1199,7 @@
         <w:ind w:left="3600" w:hanging="360"/>
       </w:pPr>
     </w:lvl>
-    <w:lvl w:ilvl="5" w:tentative="0">
+    <w:lvl w:ilvl="5">
       <w:start w:val="1"/>
       <w:numFmt w:val="lowerRoman"/>
       <w:lvlText w:val="%6."/>
@@ -1091,7 +1208,7 @@
         <w:ind w:left="4320" w:hanging="180"/>
       </w:pPr>
     </w:lvl>
-    <w:lvl w:ilvl="6" w:tentative="0">
+    <w:lvl w:ilvl="6">
       <w:start w:val="1"/>
       <w:numFmt w:val="decimal"/>
       <w:lvlText w:val="%7."/>
@@ -1100,7 +1217,7 @@
         <w:ind w:left="5040" w:hanging="360"/>
       </w:pPr>
     </w:lvl>
-    <w:lvl w:ilvl="7" w:tentative="0">
+    <w:lvl w:ilvl="7">
       <w:start w:val="1"/>
       <w:numFmt w:val="lowerLetter"/>
       <w:lvlText w:val="%8."/>
@@ -1109,7 +1226,7 @@
         <w:ind w:left="5760" w:hanging="360"/>
       </w:pPr>
     </w:lvl>
-    <w:lvl w:ilvl="8" w:tentative="0">
+    <w:lvl w:ilvl="8">
       <w:start w:val="1"/>
       <w:numFmt w:val="lowerRoman"/>
       <w:lvlText w:val="%9."/>
@@ -1119,211 +1236,464 @@
       </w:pPr>
     </w:lvl>
   </w:abstractNum>
-  <w:num w:numId="1">
+  <w:num w:numId="1" w16cid:durableId="370037517">
+    <w:abstractNumId w:val="3"/>
+  </w:num>
+  <w:num w:numId="2" w16cid:durableId="1850371209">
+    <w:abstractNumId w:val="1"/>
+  </w:num>
+  <w:num w:numId="3" w16cid:durableId="1238829149">
     <w:abstractNumId w:val="2"/>
   </w:num>
-  <w:num w:numId="2">
+  <w:num w:numId="4" w16cid:durableId="1706977652">
     <w:abstractNumId w:val="0"/>
-  </w:num>
-  <w:num w:numId="3">
-    <w:abstractNumId w:val="1"/>
+    <w:lvlOverride w:ilvl="0">
+      <w:startOverride w:val="1"/>
+    </w:lvlOverride>
+    <w:lvlOverride w:ilvl="1">
+      <w:startOverride w:val="1"/>
+    </w:lvlOverride>
+    <w:lvlOverride w:ilvl="2">
+      <w:startOverride w:val="1"/>
+    </w:lvlOverride>
+    <w:lvlOverride w:ilvl="3">
+      <w:startOverride w:val="1"/>
+    </w:lvlOverride>
+    <w:lvlOverride w:ilvl="4">
+      <w:startOverride w:val="1"/>
+    </w:lvlOverride>
+    <w:lvlOverride w:ilvl="5">
+      <w:startOverride w:val="1"/>
+    </w:lvlOverride>
+    <w:lvlOverride w:ilvl="6">
+      <w:startOverride w:val="1"/>
+    </w:lvlOverride>
+    <w:lvlOverride w:ilvl="7">
+      <w:startOverride w:val="1"/>
+    </w:lvlOverride>
+    <w:lvlOverride w:ilvl="8">
+      <w:startOverride w:val="1"/>
+    </w:lvlOverride>
   </w:num>
 </w:numbering>
 </file>
 
 <file path=word/styles.xml><?xml version="1.0" encoding="utf-8"?>
-<w:styles xmlns:mc="http://schemas.openxmlformats.org/markup-compatibility/2006" xmlns:o="urn:schemas-microsoft-com:office:office" xmlns:r="http://schemas.openxmlformats.org/officeDocument/2006/relationships" xmlns:m="http://schemas.openxmlformats.org/officeDocument/2006/math" xmlns:v="urn:schemas-microsoft-com:vml" xmlns:w="http://schemas.openxmlformats.org/wordprocessingml/2006/main" xmlns:w14="http://schemas.microsoft.com/office/word/2010/wordml" xmlns:w10="urn:schemas-microsoft-com:office:word" xmlns:sl="http://schemas.openxmlformats.org/schemaLibrary/2006/main" xmlns:wpsCustomData="http://www.wps.cn/officeDocument/2013/wpsCustomData" mc:Ignorable="w14">
+<w:styles xmlns:mc="http://schemas.openxmlformats.org/markup-compatibility/2006" xmlns:r="http://schemas.openxmlformats.org/officeDocument/2006/relationships" xmlns:w="http://schemas.openxmlformats.org/wordprocessingml/2006/main" xmlns:w14="http://schemas.microsoft.com/office/word/2010/wordml" xmlns:w15="http://schemas.microsoft.com/office/word/2012/wordml" xmlns:w16cex="http://schemas.microsoft.com/office/word/2018/wordml/cex" xmlns:w16cid="http://schemas.microsoft.com/office/word/2016/wordml/cid" xmlns:w16="http://schemas.microsoft.com/office/word/2018/wordml" xmlns:w16sdtdh="http://schemas.microsoft.com/office/word/2020/wordml/sdtdatahash" xmlns:w16se="http://schemas.microsoft.com/office/word/2015/wordml/symex" mc:Ignorable="w14 w15 w16se w16cid w16 w16cex w16sdtdh">
   <w:docDefaults>
     <w:rPrDefault>
       <w:rPr>
-        <w:rFonts w:ascii="Times New Roman" w:hAnsi="Times New Roman" w:eastAsia="SimSun" w:cs="Times New Roman"/>
+        <w:rFonts w:ascii="Times New Roman" w:eastAsia="SimSun" w:hAnsi="Times New Roman" w:cs="Times New Roman"/>
+        <w:lang w:val="es-CO" w:eastAsia="es-CO" w:bidi="ar-SA"/>
       </w:rPr>
     </w:rPrDefault>
     <w:pPrDefault/>
   </w:docDefaults>
-  <w:latentStyles w:count="260" w:defQFormat="0" w:defUnhideWhenUsed="1" w:defSemiHidden="1" w:defUIPriority="99" w:defLockedState="0">
-    <w:lsdException w:qFormat="1" w:unhideWhenUsed="0" w:uiPriority="0" w:semiHidden="0" w:name="Normal"/>
-    <w:lsdException w:qFormat="1" w:unhideWhenUsed="0" w:uiPriority="9" w:semiHidden="0" w:name="heading 1"/>
-    <w:lsdException w:qFormat="1" w:uiPriority="9" w:name="heading 2"/>
-    <w:lsdException w:qFormat="1" w:uiPriority="9" w:name="heading 3"/>
-    <w:lsdException w:qFormat="1" w:uiPriority="9" w:name="heading 4"/>
-    <w:lsdException w:qFormat="1" w:uiPriority="9" w:name="heading 5"/>
-    <w:lsdException w:qFormat="1" w:uiPriority="9" w:name="heading 6"/>
-    <w:lsdException w:qFormat="1" w:uiPriority="9" w:name="heading 7"/>
-    <w:lsdException w:qFormat="1" w:uiPriority="9" w:name="heading 8"/>
-    <w:lsdException w:qFormat="1" w:uiPriority="9" w:name="heading 9"/>
-    <w:lsdException w:uiPriority="99" w:name="index 1"/>
-    <w:lsdException w:uiPriority="99" w:name="index 2"/>
-    <w:lsdException w:uiPriority="99" w:name="index 3"/>
-    <w:lsdException w:uiPriority="99" w:name="index 4"/>
-    <w:lsdException w:uiPriority="99" w:name="index 5"/>
-    <w:lsdException w:uiPriority="99" w:name="index 6"/>
-    <w:lsdException w:uiPriority="99" w:name="index 7"/>
-    <w:lsdException w:uiPriority="99" w:name="index 8"/>
-    <w:lsdException w:uiPriority="99" w:name="index 9"/>
-    <w:lsdException w:uiPriority="39" w:name="toc 1"/>
-    <w:lsdException w:uiPriority="39" w:name="toc 2"/>
-    <w:lsdException w:uiPriority="39" w:name="toc 3"/>
-    <w:lsdException w:uiPriority="39" w:name="toc 4"/>
-    <w:lsdException w:uiPriority="39" w:name="toc 5"/>
-    <w:lsdException w:uiPriority="39" w:name="toc 6"/>
-    <w:lsdException w:uiPriority="39" w:name="toc 7"/>
-    <w:lsdException w:uiPriority="39" w:name="toc 8"/>
-    <w:lsdException w:uiPriority="39" w:name="toc 9"/>
-    <w:lsdException w:uiPriority="99" w:name="Normal Indent"/>
-    <w:lsdException w:uiPriority="99" w:name="footnote text"/>
-    <w:lsdException w:uiPriority="99" w:name="annotation text"/>
-    <w:lsdException w:uiPriority="99" w:name="header"/>
-    <w:lsdException w:uiPriority="99" w:name="footer"/>
-    <w:lsdException w:uiPriority="99" w:name="index heading"/>
-    <w:lsdException w:qFormat="1" w:uiPriority="35" w:name="caption"/>
-    <w:lsdException w:uiPriority="99" w:name="table of figures"/>
-    <w:lsdException w:uiPriority="99" w:name="envelope address"/>
-    <w:lsdException w:uiPriority="99" w:name="envelope return"/>
-    <w:lsdException w:uiPriority="99" w:name="footnote reference"/>
-    <w:lsdException w:uiPriority="99" w:name="annotation reference"/>
-    <w:lsdException w:uiPriority="99" w:name="line number"/>
-    <w:lsdException w:uiPriority="99" w:name="page number"/>
-    <w:lsdException w:uiPriority="99" w:name="endnote reference"/>
-    <w:lsdException w:uiPriority="99" w:name="endnote text"/>
-    <w:lsdException w:uiPriority="99" w:name="table of authorities"/>
-    <w:lsdException w:uiPriority="99" w:name="macro"/>
-    <w:lsdException w:uiPriority="99" w:name="toa heading"/>
-    <w:lsdException w:uiPriority="99" w:name="List"/>
-    <w:lsdException w:uiPriority="99" w:name="List Bullet"/>
-    <w:lsdException w:uiPriority="99" w:name="List Number"/>
-    <w:lsdException w:uiPriority="99" w:name="List 2"/>
-    <w:lsdException w:uiPriority="99" w:name="List 3"/>
-    <w:lsdException w:uiPriority="99" w:name="List 4"/>
-    <w:lsdException w:uiPriority="99" w:name="List 5"/>
-    <w:lsdException w:uiPriority="99" w:name="List Bullet 2"/>
-    <w:lsdException w:uiPriority="99" w:name="List Bullet 3"/>
-    <w:lsdException w:uiPriority="99" w:name="List Bullet 4"/>
-    <w:lsdException w:uiPriority="99" w:name="List Bullet 5"/>
-    <w:lsdException w:uiPriority="99" w:name="List Number 2"/>
-    <w:lsdException w:uiPriority="99" w:name="List Number 3"/>
-    <w:lsdException w:uiPriority="99" w:name="List Number 4"/>
-    <w:lsdException w:uiPriority="99" w:name="List Number 5"/>
-    <w:lsdException w:qFormat="1" w:unhideWhenUsed="0" w:uiPriority="10" w:semiHidden="0" w:name="Title"/>
-    <w:lsdException w:uiPriority="99" w:name="Closing"/>
-    <w:lsdException w:uiPriority="99" w:name="Signature"/>
-    <w:lsdException w:qFormat="1" w:uiPriority="1" w:name="Default Paragraph Font"/>
-    <w:lsdException w:uiPriority="99" w:name="Body Text"/>
-    <w:lsdException w:uiPriority="99" w:name="Body Text Indent"/>
-    <w:lsdException w:uiPriority="99" w:name="List Continue"/>
-    <w:lsdException w:uiPriority="99" w:name="List Continue 2"/>
-    <w:lsdException w:uiPriority="99" w:name="List Continue 3"/>
-    <w:lsdException w:uiPriority="99" w:name="List Continue 4"/>
-    <w:lsdException w:uiPriority="99" w:name="List Continue 5"/>
-    <w:lsdException w:uiPriority="99" w:name="Message Header"/>
-    <w:lsdException w:qFormat="1" w:unhideWhenUsed="0" w:uiPriority="11" w:semiHidden="0" w:name="Subtitle"/>
-    <w:lsdException w:uiPriority="99" w:name="Salutation"/>
-    <w:lsdException w:uiPriority="99" w:name="Date"/>
-    <w:lsdException w:uiPriority="99" w:name="Body Text First Indent"/>
-    <w:lsdException w:uiPriority="99" w:name="Body Text First Indent 2"/>
-    <w:lsdException w:uiPriority="99" w:name="Note Heading"/>
-    <w:lsdException w:uiPriority="99" w:name="Body Text 2"/>
-    <w:lsdException w:uiPriority="99" w:name="Body Text 3"/>
-    <w:lsdException w:uiPriority="99" w:name="Body Text Indent 2"/>
-    <w:lsdException w:uiPriority="99" w:name="Body Text Indent 3"/>
-    <w:lsdException w:uiPriority="99" w:name="Block Text"/>
-    <w:lsdException w:uiPriority="99" w:name="Hyperlink"/>
-    <w:lsdException w:uiPriority="99" w:name="FollowedHyperlink"/>
-    <w:lsdException w:qFormat="1" w:unhideWhenUsed="0" w:uiPriority="22" w:semiHidden="0" w:name="Strong"/>
-    <w:lsdException w:qFormat="1" w:unhideWhenUsed="0" w:uiPriority="20" w:semiHidden="0" w:name="Emphasis"/>
-    <w:lsdException w:uiPriority="99" w:name="Document Map"/>
-    <w:lsdException w:uiPriority="99" w:name="Plain Text"/>
-    <w:lsdException w:uiPriority="99" w:name="E-mail Signature"/>
-    <w:lsdException w:uiPriority="99" w:name="Normal (Web)"/>
-    <w:lsdException w:uiPriority="99" w:name="HTML Acronym"/>
-    <w:lsdException w:uiPriority="99" w:name="HTML Address"/>
-    <w:lsdException w:uiPriority="99" w:name="HTML Cite"/>
-    <w:lsdException w:uiPriority="99" w:name="HTML Code"/>
-    <w:lsdException w:uiPriority="99" w:name="HTML Definition"/>
-    <w:lsdException w:uiPriority="99" w:name="HTML Keyboard"/>
-    <w:lsdException w:uiPriority="99" w:name="HTML Preformatted"/>
-    <w:lsdException w:uiPriority="99" w:name="HTML Sample"/>
-    <w:lsdException w:uiPriority="99" w:name="HTML Typewriter"/>
-    <w:lsdException w:uiPriority="99" w:name="HTML Variable"/>
-    <w:lsdException w:qFormat="1" w:uiPriority="99" w:name="Normal Table"/>
-    <w:lsdException w:uiPriority="99" w:name="annotation subject"/>
-    <w:lsdException w:uiPriority="99" w:name="Table Simple 1"/>
-    <w:lsdException w:uiPriority="99" w:name="Table Simple 2"/>
-    <w:lsdException w:uiPriority="99" w:name="Table Simple 3"/>
-    <w:lsdException w:uiPriority="99" w:name="Table Classic 1"/>
-    <w:lsdException w:uiPriority="99" w:name="Table Classic 2"/>
-    <w:lsdException w:uiPriority="99" w:name="Table Classic 3"/>
-    <w:lsdException w:uiPriority="99" w:name="Table Classic 4"/>
-    <w:lsdException w:uiPriority="99" w:name="Table Colorful 1"/>
-    <w:lsdException w:uiPriority="99" w:name="Table Colorful 2"/>
-    <w:lsdException w:uiPriority="99" w:name="Table Colorful 3"/>
-    <w:lsdException w:uiPriority="99" w:name="Table Columns 1"/>
-    <w:lsdException w:uiPriority="99" w:name="Table Columns 2"/>
-    <w:lsdException w:uiPriority="99" w:name="Table Columns 3"/>
-    <w:lsdException w:uiPriority="99" w:name="Table Columns 4"/>
-    <w:lsdException w:uiPriority="99" w:name="Table Columns 5"/>
-    <w:lsdException w:uiPriority="99" w:name="Table Grid 1"/>
-    <w:lsdException w:uiPriority="99" w:name="Table Grid 2"/>
-    <w:lsdException w:uiPriority="99" w:name="Table Grid 3"/>
-    <w:lsdException w:uiPriority="99" w:name="Table Grid 4"/>
-    <w:lsdException w:uiPriority="99" w:name="Table Grid 5"/>
-    <w:lsdException w:uiPriority="99" w:name="Table Grid 6"/>
-    <w:lsdException w:uiPriority="99" w:name="Table Grid 7"/>
-    <w:lsdException w:uiPriority="99" w:name="Table Grid 8"/>
-    <w:lsdException w:uiPriority="99" w:name="Table List 1"/>
-    <w:lsdException w:uiPriority="99" w:name="Table List 2"/>
-    <w:lsdException w:uiPriority="99" w:name="Table List 3"/>
-    <w:lsdException w:uiPriority="99" w:name="Table List 4"/>
-    <w:lsdException w:uiPriority="99" w:name="Table List 5"/>
-    <w:lsdException w:uiPriority="99" w:name="Table List 6"/>
-    <w:lsdException w:uiPriority="99" w:name="Table List 7"/>
-    <w:lsdException w:uiPriority="99" w:name="Table List 8"/>
-    <w:lsdException w:uiPriority="99" w:name="Table 3D effects 1"/>
-    <w:lsdException w:uiPriority="99" w:name="Table 3D effects 2"/>
-    <w:lsdException w:uiPriority="99" w:name="Table 3D effects 3"/>
-    <w:lsdException w:uiPriority="99" w:name="Table Contemporary"/>
-    <w:lsdException w:uiPriority="99" w:name="Table Elegant"/>
-    <w:lsdException w:uiPriority="99" w:name="Table Professional"/>
-    <w:lsdException w:uiPriority="99" w:name="Table Subtle 1"/>
-    <w:lsdException w:uiPriority="99" w:name="Table Subtle 2"/>
-    <w:lsdException w:uiPriority="99" w:name="Table Web 1"/>
-    <w:lsdException w:uiPriority="99" w:name="Table Web 2"/>
-    <w:lsdException w:uiPriority="99" w:name="Table Web 3"/>
-    <w:lsdException w:uiPriority="99" w:name="Balloon Text"/>
-    <w:lsdException w:unhideWhenUsed="0" w:uiPriority="39" w:semiHidden="0" w:name="Table Grid"/>
-    <w:lsdException w:uiPriority="99" w:name="Table Theme"/>
-    <w:lsdException w:qFormat="1" w:unhideWhenUsed="0" w:uiPriority="34" w:semiHidden="0" w:name="List Paragraph"/>
+  <w:latentStyles w:defLockedState="0" w:defUIPriority="99" w:defSemiHidden="0" w:defUnhideWhenUsed="0" w:defQFormat="0" w:count="376">
+    <w:lsdException w:name="Normal" w:uiPriority="0" w:qFormat="1"/>
+    <w:lsdException w:name="heading 1" w:uiPriority="9" w:qFormat="1"/>
+    <w:lsdException w:name="heading 2" w:semiHidden="1" w:uiPriority="9" w:unhideWhenUsed="1" w:qFormat="1"/>
+    <w:lsdException w:name="heading 3" w:semiHidden="1" w:uiPriority="9" w:unhideWhenUsed="1" w:qFormat="1"/>
+    <w:lsdException w:name="heading 4" w:semiHidden="1" w:uiPriority="9" w:unhideWhenUsed="1" w:qFormat="1"/>
+    <w:lsdException w:name="heading 5" w:semiHidden="1" w:uiPriority="9" w:unhideWhenUsed="1" w:qFormat="1"/>
+    <w:lsdException w:name="heading 6" w:semiHidden="1" w:uiPriority="9" w:unhideWhenUsed="1" w:qFormat="1"/>
+    <w:lsdException w:name="heading 7" w:semiHidden="1" w:uiPriority="9" w:unhideWhenUsed="1" w:qFormat="1"/>
+    <w:lsdException w:name="heading 8" w:semiHidden="1" w:uiPriority="9" w:unhideWhenUsed="1" w:qFormat="1"/>
+    <w:lsdException w:name="heading 9" w:semiHidden="1" w:uiPriority="9" w:unhideWhenUsed="1" w:qFormat="1"/>
+    <w:lsdException w:name="index 1" w:semiHidden="1" w:unhideWhenUsed="1"/>
+    <w:lsdException w:name="index 2" w:semiHidden="1" w:unhideWhenUsed="1"/>
+    <w:lsdException w:name="index 3" w:semiHidden="1" w:unhideWhenUsed="1"/>
+    <w:lsdException w:name="index 4" w:semiHidden="1" w:unhideWhenUsed="1"/>
+    <w:lsdException w:name="index 5" w:semiHidden="1" w:unhideWhenUsed="1"/>
+    <w:lsdException w:name="index 6" w:semiHidden="1" w:unhideWhenUsed="1"/>
+    <w:lsdException w:name="index 7" w:semiHidden="1" w:unhideWhenUsed="1"/>
+    <w:lsdException w:name="index 8" w:semiHidden="1" w:unhideWhenUsed="1"/>
+    <w:lsdException w:name="index 9" w:semiHidden="1" w:unhideWhenUsed="1"/>
+    <w:lsdException w:name="toc 1" w:semiHidden="1" w:uiPriority="39" w:unhideWhenUsed="1"/>
+    <w:lsdException w:name="toc 2" w:semiHidden="1" w:uiPriority="39" w:unhideWhenUsed="1"/>
+    <w:lsdException w:name="toc 3" w:semiHidden="1" w:uiPriority="39" w:unhideWhenUsed="1"/>
+    <w:lsdException w:name="toc 4" w:semiHidden="1" w:uiPriority="39" w:unhideWhenUsed="1"/>
+    <w:lsdException w:name="toc 5" w:semiHidden="1" w:uiPriority="39" w:unhideWhenUsed="1"/>
+    <w:lsdException w:name="toc 6" w:semiHidden="1" w:uiPriority="39" w:unhideWhenUsed="1"/>
+    <w:lsdException w:name="toc 7" w:semiHidden="1" w:uiPriority="39" w:unhideWhenUsed="1"/>
+    <w:lsdException w:name="toc 8" w:semiHidden="1" w:uiPriority="39" w:unhideWhenUsed="1"/>
+    <w:lsdException w:name="toc 9" w:semiHidden="1" w:uiPriority="39" w:unhideWhenUsed="1"/>
+    <w:lsdException w:name="Normal Indent" w:semiHidden="1" w:unhideWhenUsed="1"/>
+    <w:lsdException w:name="footnote text" w:semiHidden="1" w:unhideWhenUsed="1"/>
+    <w:lsdException w:name="annotation text" w:semiHidden="1" w:unhideWhenUsed="1"/>
+    <w:lsdException w:name="header" w:semiHidden="1" w:unhideWhenUsed="1"/>
+    <w:lsdException w:name="footer" w:semiHidden="1" w:unhideWhenUsed="1"/>
+    <w:lsdException w:name="index heading" w:semiHidden="1" w:unhideWhenUsed="1"/>
+    <w:lsdException w:name="caption" w:semiHidden="1" w:uiPriority="35" w:unhideWhenUsed="1" w:qFormat="1"/>
+    <w:lsdException w:name="table of figures" w:semiHidden="1" w:unhideWhenUsed="1"/>
+    <w:lsdException w:name="envelope address" w:semiHidden="1" w:unhideWhenUsed="1"/>
+    <w:lsdException w:name="envelope return" w:semiHidden="1" w:unhideWhenUsed="1"/>
+    <w:lsdException w:name="footnote reference" w:semiHidden="1" w:unhideWhenUsed="1"/>
+    <w:lsdException w:name="annotation reference" w:semiHidden="1" w:unhideWhenUsed="1"/>
+    <w:lsdException w:name="line number" w:semiHidden="1" w:unhideWhenUsed="1"/>
+    <w:lsdException w:name="page number" w:semiHidden="1" w:unhideWhenUsed="1"/>
+    <w:lsdException w:name="endnote reference" w:semiHidden="1" w:unhideWhenUsed="1"/>
+    <w:lsdException w:name="endnote text" w:semiHidden="1" w:unhideWhenUsed="1"/>
+    <w:lsdException w:name="table of authorities" w:semiHidden="1" w:unhideWhenUsed="1"/>
+    <w:lsdException w:name="macro" w:semiHidden="1" w:unhideWhenUsed="1"/>
+    <w:lsdException w:name="toa heading" w:semiHidden="1" w:unhideWhenUsed="1"/>
+    <w:lsdException w:name="List" w:semiHidden="1" w:unhideWhenUsed="1"/>
+    <w:lsdException w:name="List Bullet" w:semiHidden="1" w:unhideWhenUsed="1"/>
+    <w:lsdException w:name="List Number" w:semiHidden="1" w:unhideWhenUsed="1"/>
+    <w:lsdException w:name="List 2" w:semiHidden="1" w:unhideWhenUsed="1"/>
+    <w:lsdException w:name="List 3" w:semiHidden="1" w:unhideWhenUsed="1"/>
+    <w:lsdException w:name="List 4" w:semiHidden="1" w:unhideWhenUsed="1"/>
+    <w:lsdException w:name="List 5" w:semiHidden="1" w:unhideWhenUsed="1"/>
+    <w:lsdException w:name="List Bullet 2" w:semiHidden="1" w:unhideWhenUsed="1"/>
+    <w:lsdException w:name="List Bullet 3" w:semiHidden="1" w:unhideWhenUsed="1"/>
+    <w:lsdException w:name="List Bullet 4" w:semiHidden="1" w:unhideWhenUsed="1"/>
+    <w:lsdException w:name="List Bullet 5" w:semiHidden="1" w:unhideWhenUsed="1"/>
+    <w:lsdException w:name="List Number 2" w:semiHidden="1" w:unhideWhenUsed="1"/>
+    <w:lsdException w:name="List Number 3" w:semiHidden="1" w:unhideWhenUsed="1"/>
+    <w:lsdException w:name="List Number 4" w:semiHidden="1" w:unhideWhenUsed="1"/>
+    <w:lsdException w:name="List Number 5" w:semiHidden="1" w:unhideWhenUsed="1"/>
+    <w:lsdException w:name="Title" w:uiPriority="10" w:qFormat="1"/>
+    <w:lsdException w:name="Closing" w:semiHidden="1" w:unhideWhenUsed="1"/>
+    <w:lsdException w:name="Signature" w:semiHidden="1" w:unhideWhenUsed="1"/>
+    <w:lsdException w:name="Default Paragraph Font" w:semiHidden="1" w:uiPriority="1" w:unhideWhenUsed="1" w:qFormat="1"/>
+    <w:lsdException w:name="Body Text" w:semiHidden="1" w:unhideWhenUsed="1"/>
+    <w:lsdException w:name="Body Text Indent" w:semiHidden="1" w:unhideWhenUsed="1"/>
+    <w:lsdException w:name="List Continue" w:semiHidden="1" w:unhideWhenUsed="1"/>
+    <w:lsdException w:name="List Continue 2" w:semiHidden="1" w:unhideWhenUsed="1"/>
+    <w:lsdException w:name="List Continue 3" w:semiHidden="1" w:unhideWhenUsed="1"/>
+    <w:lsdException w:name="List Continue 4" w:semiHidden="1" w:unhideWhenUsed="1"/>
+    <w:lsdException w:name="List Continue 5" w:semiHidden="1" w:unhideWhenUsed="1"/>
+    <w:lsdException w:name="Message Header" w:semiHidden="1" w:unhideWhenUsed="1"/>
+    <w:lsdException w:name="Subtitle" w:uiPriority="11" w:qFormat="1"/>
+    <w:lsdException w:name="Salutation" w:semiHidden="1" w:unhideWhenUsed="1"/>
+    <w:lsdException w:name="Date" w:semiHidden="1" w:unhideWhenUsed="1"/>
+    <w:lsdException w:name="Body Text First Indent" w:semiHidden="1" w:unhideWhenUsed="1"/>
+    <w:lsdException w:name="Body Text First Indent 2" w:semiHidden="1" w:unhideWhenUsed="1"/>
+    <w:lsdException w:name="Note Heading" w:semiHidden="1" w:unhideWhenUsed="1"/>
+    <w:lsdException w:name="Body Text 2" w:semiHidden="1" w:unhideWhenUsed="1"/>
+    <w:lsdException w:name="Body Text 3" w:semiHidden="1" w:unhideWhenUsed="1"/>
+    <w:lsdException w:name="Body Text Indent 2" w:semiHidden="1" w:unhideWhenUsed="1"/>
+    <w:lsdException w:name="Body Text Indent 3" w:semiHidden="1" w:unhideWhenUsed="1"/>
+    <w:lsdException w:name="Block Text" w:semiHidden="1" w:unhideWhenUsed="1"/>
+    <w:lsdException w:name="Hyperlink" w:semiHidden="1" w:unhideWhenUsed="1"/>
+    <w:lsdException w:name="FollowedHyperlink" w:semiHidden="1" w:unhideWhenUsed="1"/>
+    <w:lsdException w:name="Strong" w:uiPriority="22" w:qFormat="1"/>
+    <w:lsdException w:name="Emphasis" w:uiPriority="20" w:qFormat="1"/>
+    <w:lsdException w:name="Document Map" w:semiHidden="1" w:unhideWhenUsed="1"/>
+    <w:lsdException w:name="Plain Text" w:semiHidden="1" w:unhideWhenUsed="1"/>
+    <w:lsdException w:name="E-mail Signature" w:semiHidden="1" w:unhideWhenUsed="1"/>
+    <w:lsdException w:name="HTML Top of Form" w:semiHidden="1" w:unhideWhenUsed="1"/>
+    <w:lsdException w:name="HTML Bottom of Form" w:semiHidden="1" w:unhideWhenUsed="1"/>
+    <w:lsdException w:name="Normal (Web)" w:semiHidden="1" w:unhideWhenUsed="1"/>
+    <w:lsdException w:name="HTML Acronym" w:semiHidden="1" w:unhideWhenUsed="1"/>
+    <w:lsdException w:name="HTML Address" w:semiHidden="1" w:unhideWhenUsed="1"/>
+    <w:lsdException w:name="HTML Cite" w:semiHidden="1" w:unhideWhenUsed="1"/>
+    <w:lsdException w:name="HTML Code" w:semiHidden="1" w:unhideWhenUsed="1"/>
+    <w:lsdException w:name="HTML Definition" w:semiHidden="1" w:unhideWhenUsed="1"/>
+    <w:lsdException w:name="HTML Keyboard" w:semiHidden="1" w:unhideWhenUsed="1"/>
+    <w:lsdException w:name="HTML Preformatted" w:semiHidden="1" w:unhideWhenUsed="1"/>
+    <w:lsdException w:name="HTML Sample" w:semiHidden="1" w:unhideWhenUsed="1"/>
+    <w:lsdException w:name="HTML Typewriter" w:semiHidden="1" w:unhideWhenUsed="1"/>
+    <w:lsdException w:name="HTML Variable" w:semiHidden="1" w:unhideWhenUsed="1"/>
+    <w:lsdException w:name="Normal Table" w:semiHidden="1" w:unhideWhenUsed="1" w:qFormat="1"/>
+    <w:lsdException w:name="annotation subject" w:semiHidden="1" w:unhideWhenUsed="1"/>
+    <w:lsdException w:name="No List" w:semiHidden="1" w:unhideWhenUsed="1"/>
+    <w:lsdException w:name="Outline List 1" w:semiHidden="1" w:unhideWhenUsed="1"/>
+    <w:lsdException w:name="Outline List 2" w:semiHidden="1" w:unhideWhenUsed="1"/>
+    <w:lsdException w:name="Outline List 3" w:semiHidden="1" w:unhideWhenUsed="1"/>
+    <w:lsdException w:name="Table Simple 1" w:semiHidden="1" w:unhideWhenUsed="1"/>
+    <w:lsdException w:name="Table Simple 2" w:semiHidden="1" w:unhideWhenUsed="1"/>
+    <w:lsdException w:name="Table Simple 3" w:semiHidden="1" w:unhideWhenUsed="1"/>
+    <w:lsdException w:name="Table Classic 1" w:semiHidden="1" w:unhideWhenUsed="1"/>
+    <w:lsdException w:name="Table Classic 2" w:semiHidden="1" w:unhideWhenUsed="1"/>
+    <w:lsdException w:name="Table Classic 3" w:semiHidden="1" w:unhideWhenUsed="1"/>
+    <w:lsdException w:name="Table Classic 4" w:semiHidden="1" w:unhideWhenUsed="1"/>
+    <w:lsdException w:name="Table Colorful 1" w:semiHidden="1" w:unhideWhenUsed="1"/>
+    <w:lsdException w:name="Table Colorful 2" w:semiHidden="1" w:unhideWhenUsed="1"/>
+    <w:lsdException w:name="Table Colorful 3" w:semiHidden="1" w:unhideWhenUsed="1"/>
+    <w:lsdException w:name="Table Columns 1" w:semiHidden="1" w:unhideWhenUsed="1"/>
+    <w:lsdException w:name="Table Columns 2" w:semiHidden="1" w:unhideWhenUsed="1"/>
+    <w:lsdException w:name="Table Columns 3" w:semiHidden="1" w:unhideWhenUsed="1"/>
+    <w:lsdException w:name="Table Columns 4" w:semiHidden="1" w:unhideWhenUsed="1"/>
+    <w:lsdException w:name="Table Columns 5" w:semiHidden="1" w:unhideWhenUsed="1"/>
+    <w:lsdException w:name="Table Grid 1" w:semiHidden="1" w:unhideWhenUsed="1"/>
+    <w:lsdException w:name="Table Grid 2" w:semiHidden="1" w:unhideWhenUsed="1"/>
+    <w:lsdException w:name="Table Grid 3" w:semiHidden="1" w:unhideWhenUsed="1"/>
+    <w:lsdException w:name="Table Grid 4" w:semiHidden="1" w:unhideWhenUsed="1"/>
+    <w:lsdException w:name="Table Grid 5" w:semiHidden="1" w:unhideWhenUsed="1"/>
+    <w:lsdException w:name="Table Grid 6" w:semiHidden="1" w:unhideWhenUsed="1"/>
+    <w:lsdException w:name="Table Grid 7" w:semiHidden="1" w:unhideWhenUsed="1"/>
+    <w:lsdException w:name="Table Grid 8" w:semiHidden="1" w:unhideWhenUsed="1"/>
+    <w:lsdException w:name="Table List 1" w:semiHidden="1" w:unhideWhenUsed="1"/>
+    <w:lsdException w:name="Table List 2" w:semiHidden="1" w:unhideWhenUsed="1"/>
+    <w:lsdException w:name="Table List 3" w:semiHidden="1" w:unhideWhenUsed="1"/>
+    <w:lsdException w:name="Table List 4" w:semiHidden="1" w:unhideWhenUsed="1"/>
+    <w:lsdException w:name="Table List 5" w:semiHidden="1" w:unhideWhenUsed="1"/>
+    <w:lsdException w:name="Table List 6" w:semiHidden="1" w:unhideWhenUsed="1"/>
+    <w:lsdException w:name="Table List 7" w:semiHidden="1" w:unhideWhenUsed="1"/>
+    <w:lsdException w:name="Table List 8" w:semiHidden="1" w:unhideWhenUsed="1"/>
+    <w:lsdException w:name="Table 3D effects 1" w:semiHidden="1" w:unhideWhenUsed="1"/>
+    <w:lsdException w:name="Table 3D effects 2" w:semiHidden="1" w:unhideWhenUsed="1"/>
+    <w:lsdException w:name="Table 3D effects 3" w:semiHidden="1" w:unhideWhenUsed="1"/>
+    <w:lsdException w:name="Table Contemporary" w:semiHidden="1" w:unhideWhenUsed="1"/>
+    <w:lsdException w:name="Table Elegant" w:semiHidden="1" w:unhideWhenUsed="1"/>
+    <w:lsdException w:name="Table Professional" w:semiHidden="1" w:unhideWhenUsed="1"/>
+    <w:lsdException w:name="Table Subtle 1" w:semiHidden="1" w:unhideWhenUsed="1"/>
+    <w:lsdException w:name="Table Subtle 2" w:semiHidden="1" w:unhideWhenUsed="1"/>
+    <w:lsdException w:name="Table Web 1" w:semiHidden="1" w:unhideWhenUsed="1"/>
+    <w:lsdException w:name="Table Web 2" w:semiHidden="1" w:unhideWhenUsed="1"/>
+    <w:lsdException w:name="Table Web 3" w:semiHidden="1" w:unhideWhenUsed="1"/>
+    <w:lsdException w:name="Balloon Text" w:semiHidden="1" w:unhideWhenUsed="1"/>
+    <w:lsdException w:name="Table Grid" w:uiPriority="39"/>
+    <w:lsdException w:name="Table Theme" w:semiHidden="1" w:unhideWhenUsed="1"/>
+    <w:lsdException w:name="Placeholder Text" w:semiHidden="1" w:unhideWhenUsed="1"/>
+    <w:lsdException w:name="No Spacing" w:semiHidden="1" w:unhideWhenUsed="1"/>
+    <w:lsdException w:name="Light Shading"/>
+    <w:lsdException w:name="Light List"/>
+    <w:lsdException w:name="Light Grid"/>
+    <w:lsdException w:name="Medium Shading 1"/>
+    <w:lsdException w:name="Medium Shading 2"/>
+    <w:lsdException w:name="Medium List 1"/>
+    <w:lsdException w:name="Medium List 2"/>
+    <w:lsdException w:name="Medium Grid 1"/>
+    <w:lsdException w:name="Medium Grid 2"/>
+    <w:lsdException w:name="Medium Grid 3"/>
+    <w:lsdException w:name="Dark List"/>
+    <w:lsdException w:name="Colorful Shading"/>
+    <w:lsdException w:name="Colorful List"/>
+    <w:lsdException w:name="Colorful Grid"/>
+    <w:lsdException w:name="Light Shading Accent 1"/>
+    <w:lsdException w:name="Light List Accent 1"/>
+    <w:lsdException w:name="Light Grid Accent 1"/>
+    <w:lsdException w:name="Medium Shading 1 Accent 1"/>
+    <w:lsdException w:name="Medium Shading 2 Accent 1"/>
+    <w:lsdException w:name="Medium List 1 Accent 1"/>
+    <w:lsdException w:name="Revision" w:semiHidden="1" w:unhideWhenUsed="1"/>
+    <w:lsdException w:name="List Paragraph" w:uiPriority="34" w:qFormat="1"/>
+    <w:lsdException w:name="Quote" w:semiHidden="1" w:unhideWhenUsed="1"/>
+    <w:lsdException w:name="Intense Quote" w:semiHidden="1" w:unhideWhenUsed="1"/>
+    <w:lsdException w:name="Medium List 2 Accent 1"/>
+    <w:lsdException w:name="Medium Grid 1 Accent 1"/>
+    <w:lsdException w:name="Medium Grid 2 Accent 1"/>
+    <w:lsdException w:name="Medium Grid 3 Accent 1"/>
+    <w:lsdException w:name="Dark List Accent 1"/>
+    <w:lsdException w:name="Colorful Shading Accent 1"/>
+    <w:lsdException w:name="Colorful List Accent 1"/>
+    <w:lsdException w:name="Colorful Grid Accent 1"/>
+    <w:lsdException w:name="Light Shading Accent 2"/>
+    <w:lsdException w:name="Light List Accent 2"/>
+    <w:lsdException w:name="Light Grid Accent 2"/>
+    <w:lsdException w:name="Medium Shading 1 Accent 2"/>
+    <w:lsdException w:name="Medium Shading 2 Accent 2"/>
+    <w:lsdException w:name="Medium List 1 Accent 2"/>
+    <w:lsdException w:name="Medium List 2 Accent 2"/>
+    <w:lsdException w:name="Medium Grid 1 Accent 2"/>
+    <w:lsdException w:name="Medium Grid 2 Accent 2"/>
+    <w:lsdException w:name="Medium Grid 3 Accent 2"/>
+    <w:lsdException w:name="Dark List Accent 2"/>
+    <w:lsdException w:name="Colorful Shading Accent 2"/>
+    <w:lsdException w:name="Colorful List Accent 2"/>
+    <w:lsdException w:name="Colorful Grid Accent 2"/>
+    <w:lsdException w:name="Light Shading Accent 3"/>
+    <w:lsdException w:name="Light List Accent 3"/>
+    <w:lsdException w:name="Light Grid Accent 3"/>
+    <w:lsdException w:name="Medium Shading 1 Accent 3"/>
+    <w:lsdException w:name="Medium Shading 2 Accent 3"/>
+    <w:lsdException w:name="Medium List 1 Accent 3"/>
+    <w:lsdException w:name="Medium List 2 Accent 3"/>
+    <w:lsdException w:name="Medium Grid 1 Accent 3"/>
+    <w:lsdException w:name="Medium Grid 2 Accent 3"/>
+    <w:lsdException w:name="Medium Grid 3 Accent 3"/>
+    <w:lsdException w:name="Dark List Accent 3"/>
+    <w:lsdException w:name="Colorful Shading Accent 3"/>
+    <w:lsdException w:name="Colorful List Accent 3"/>
+    <w:lsdException w:name="Colorful Grid Accent 3"/>
+    <w:lsdException w:name="Light Shading Accent 4"/>
+    <w:lsdException w:name="Light List Accent 4"/>
+    <w:lsdException w:name="Light Grid Accent 4"/>
+    <w:lsdException w:name="Medium Shading 1 Accent 4"/>
+    <w:lsdException w:name="Medium Shading 2 Accent 4"/>
+    <w:lsdException w:name="Medium List 1 Accent 4"/>
+    <w:lsdException w:name="Medium List 2 Accent 4"/>
+    <w:lsdException w:name="Medium Grid 1 Accent 4"/>
+    <w:lsdException w:name="Medium Grid 2 Accent 4"/>
+    <w:lsdException w:name="Medium Grid 3 Accent 4"/>
+    <w:lsdException w:name="Dark List Accent 4"/>
+    <w:lsdException w:name="Colorful Shading Accent 4"/>
+    <w:lsdException w:name="Colorful List Accent 4"/>
+    <w:lsdException w:name="Colorful Grid Accent 4"/>
+    <w:lsdException w:name="Light Shading Accent 5"/>
+    <w:lsdException w:name="Light List Accent 5"/>
+    <w:lsdException w:name="Light Grid Accent 5"/>
+    <w:lsdException w:name="Medium Shading 1 Accent 5"/>
+    <w:lsdException w:name="Medium Shading 2 Accent 5"/>
+    <w:lsdException w:name="Medium List 1 Accent 5"/>
+    <w:lsdException w:name="Medium List 2 Accent 5"/>
+    <w:lsdException w:name="Medium Grid 1 Accent 5"/>
+    <w:lsdException w:name="Medium Grid 2 Accent 5"/>
+    <w:lsdException w:name="Medium Grid 3 Accent 5"/>
+    <w:lsdException w:name="Dark List Accent 5"/>
+    <w:lsdException w:name="Colorful Shading Accent 5"/>
+    <w:lsdException w:name="Colorful List Accent 5"/>
+    <w:lsdException w:name="Colorful Grid Accent 5"/>
+    <w:lsdException w:name="Light Shading Accent 6"/>
+    <w:lsdException w:name="Light List Accent 6"/>
+    <w:lsdException w:name="Light Grid Accent 6"/>
+    <w:lsdException w:name="Medium Shading 1 Accent 6"/>
+    <w:lsdException w:name="Medium Shading 2 Accent 6"/>
+    <w:lsdException w:name="Medium List 1 Accent 6"/>
+    <w:lsdException w:name="Medium List 2 Accent 6"/>
+    <w:lsdException w:name="Medium Grid 1 Accent 6"/>
+    <w:lsdException w:name="Medium Grid 2 Accent 6"/>
+    <w:lsdException w:name="Medium Grid 3 Accent 6"/>
+    <w:lsdException w:name="Dark List Accent 6"/>
+    <w:lsdException w:name="Colorful Shading Accent 6"/>
+    <w:lsdException w:name="Colorful List Accent 6"/>
+    <w:lsdException w:name="Colorful Grid Accent 6"/>
+    <w:lsdException w:name="Subtle Emphasis" w:uiPriority="19" w:qFormat="1"/>
+    <w:lsdException w:name="Intense Emphasis" w:uiPriority="21" w:qFormat="1"/>
+    <w:lsdException w:name="Subtle Reference" w:uiPriority="31" w:qFormat="1"/>
+    <w:lsdException w:name="Intense Reference" w:uiPriority="32" w:qFormat="1"/>
+    <w:lsdException w:name="Book Title" w:uiPriority="33" w:qFormat="1"/>
+    <w:lsdException w:name="Bibliography" w:semiHidden="1" w:uiPriority="37" w:unhideWhenUsed="1"/>
+    <w:lsdException w:name="TOC Heading" w:semiHidden="1" w:uiPriority="39" w:unhideWhenUsed="1" w:qFormat="1"/>
+    <w:lsdException w:name="Plain Table 1" w:uiPriority="41"/>
+    <w:lsdException w:name="Plain Table 2" w:uiPriority="42"/>
+    <w:lsdException w:name="Plain Table 3" w:uiPriority="43"/>
+    <w:lsdException w:name="Plain Table 4" w:uiPriority="44"/>
+    <w:lsdException w:name="Plain Table 5" w:uiPriority="45"/>
+    <w:lsdException w:name="Grid Table Light" w:uiPriority="40"/>
+    <w:lsdException w:name="Grid Table 1 Light" w:uiPriority="46"/>
+    <w:lsdException w:name="Grid Table 2" w:uiPriority="47"/>
+    <w:lsdException w:name="Grid Table 3" w:uiPriority="48"/>
+    <w:lsdException w:name="Grid Table 4" w:uiPriority="49"/>
+    <w:lsdException w:name="Grid Table 5 Dark" w:uiPriority="50"/>
+    <w:lsdException w:name="Grid Table 6 Colorful" w:uiPriority="51"/>
+    <w:lsdException w:name="Grid Table 7 Colorful" w:uiPriority="52"/>
+    <w:lsdException w:name="Grid Table 1 Light Accent 1" w:uiPriority="46"/>
+    <w:lsdException w:name="Grid Table 2 Accent 1" w:uiPriority="47"/>
+    <w:lsdException w:name="Grid Table 3 Accent 1" w:uiPriority="48"/>
+    <w:lsdException w:name="Grid Table 4 Accent 1" w:uiPriority="49"/>
+    <w:lsdException w:name="Grid Table 5 Dark Accent 1" w:uiPriority="50"/>
+    <w:lsdException w:name="Grid Table 6 Colorful Accent 1" w:uiPriority="51"/>
+    <w:lsdException w:name="Grid Table 7 Colorful Accent 1" w:uiPriority="52"/>
+    <w:lsdException w:name="Grid Table 1 Light Accent 2" w:uiPriority="46"/>
+    <w:lsdException w:name="Grid Table 2 Accent 2" w:uiPriority="47"/>
+    <w:lsdException w:name="Grid Table 3 Accent 2" w:uiPriority="48"/>
+    <w:lsdException w:name="Grid Table 4 Accent 2" w:uiPriority="49"/>
+    <w:lsdException w:name="Grid Table 5 Dark Accent 2" w:uiPriority="50"/>
+    <w:lsdException w:name="Grid Table 6 Colorful Accent 2" w:uiPriority="51"/>
+    <w:lsdException w:name="Grid Table 7 Colorful Accent 2" w:uiPriority="52"/>
+    <w:lsdException w:name="Grid Table 1 Light Accent 3" w:uiPriority="46"/>
+    <w:lsdException w:name="Grid Table 2 Accent 3" w:uiPriority="47"/>
+    <w:lsdException w:name="Grid Table 3 Accent 3" w:uiPriority="48"/>
+    <w:lsdException w:name="Grid Table 4 Accent 3" w:uiPriority="49"/>
+    <w:lsdException w:name="Grid Table 5 Dark Accent 3" w:uiPriority="50"/>
+    <w:lsdException w:name="Grid Table 6 Colorful Accent 3" w:uiPriority="51"/>
+    <w:lsdException w:name="Grid Table 7 Colorful Accent 3" w:uiPriority="52"/>
+    <w:lsdException w:name="Grid Table 1 Light Accent 4" w:uiPriority="46"/>
+    <w:lsdException w:name="Grid Table 2 Accent 4" w:uiPriority="47"/>
+    <w:lsdException w:name="Grid Table 3 Accent 4" w:uiPriority="48"/>
+    <w:lsdException w:name="Grid Table 4 Accent 4" w:uiPriority="49"/>
+    <w:lsdException w:name="Grid Table 5 Dark Accent 4" w:uiPriority="50"/>
+    <w:lsdException w:name="Grid Table 6 Colorful Accent 4" w:uiPriority="51"/>
+    <w:lsdException w:name="Grid Table 7 Colorful Accent 4" w:uiPriority="52"/>
+    <w:lsdException w:name="Grid Table 1 Light Accent 5" w:uiPriority="46"/>
+    <w:lsdException w:name="Grid Table 2 Accent 5" w:uiPriority="47"/>
+    <w:lsdException w:name="Grid Table 3 Accent 5" w:uiPriority="48"/>
+    <w:lsdException w:name="Grid Table 4 Accent 5" w:uiPriority="49"/>
+    <w:lsdException w:name="Grid Table 5 Dark Accent 5" w:uiPriority="50"/>
+    <w:lsdException w:name="Grid Table 6 Colorful Accent 5" w:uiPriority="51"/>
+    <w:lsdException w:name="Grid Table 7 Colorful Accent 5" w:uiPriority="52"/>
+    <w:lsdException w:name="Grid Table 1 Light Accent 6" w:uiPriority="46"/>
+    <w:lsdException w:name="Grid Table 2 Accent 6" w:uiPriority="47"/>
+    <w:lsdException w:name="Grid Table 3 Accent 6" w:uiPriority="48"/>
+    <w:lsdException w:name="Grid Table 4 Accent 6" w:uiPriority="49"/>
+    <w:lsdException w:name="Grid Table 5 Dark Accent 6" w:uiPriority="50"/>
+    <w:lsdException w:name="Grid Table 6 Colorful Accent 6" w:uiPriority="51"/>
+    <w:lsdException w:name="Grid Table 7 Colorful Accent 6" w:uiPriority="52"/>
+    <w:lsdException w:name="List Table 1 Light" w:uiPriority="46"/>
+    <w:lsdException w:name="List Table 2" w:uiPriority="47"/>
+    <w:lsdException w:name="List Table 3" w:uiPriority="48"/>
+    <w:lsdException w:name="List Table 4" w:uiPriority="49"/>
+    <w:lsdException w:name="List Table 5 Dark" w:uiPriority="50"/>
+    <w:lsdException w:name="List Table 6 Colorful" w:uiPriority="51"/>
+    <w:lsdException w:name="List Table 7 Colorful" w:uiPriority="52"/>
+    <w:lsdException w:name="List Table 1 Light Accent 1" w:uiPriority="46"/>
+    <w:lsdException w:name="List Table 2 Accent 1" w:uiPriority="47"/>
+    <w:lsdException w:name="List Table 3 Accent 1" w:uiPriority="48"/>
+    <w:lsdException w:name="List Table 4 Accent 1" w:uiPriority="49"/>
+    <w:lsdException w:name="List Table 5 Dark Accent 1" w:uiPriority="50"/>
+    <w:lsdException w:name="List Table 6 Colorful Accent 1" w:uiPriority="51"/>
+    <w:lsdException w:name="List Table 7 Colorful Accent 1" w:uiPriority="52"/>
+    <w:lsdException w:name="List Table 1 Light Accent 2" w:uiPriority="46"/>
+    <w:lsdException w:name="List Table 2 Accent 2" w:uiPriority="47"/>
+    <w:lsdException w:name="List Table 3 Accent 2" w:uiPriority="48"/>
+    <w:lsdException w:name="List Table 4 Accent 2" w:uiPriority="49"/>
+    <w:lsdException w:name="List Table 5 Dark Accent 2" w:uiPriority="50"/>
+    <w:lsdException w:name="List Table 6 Colorful Accent 2" w:uiPriority="51"/>
+    <w:lsdException w:name="List Table 7 Colorful Accent 2" w:uiPriority="52"/>
+    <w:lsdException w:name="List Table 1 Light Accent 3" w:uiPriority="46"/>
+    <w:lsdException w:name="List Table 2 Accent 3" w:uiPriority="47"/>
+    <w:lsdException w:name="List Table 3 Accent 3" w:uiPriority="48"/>
+    <w:lsdException w:name="List Table 4 Accent 3" w:uiPriority="49"/>
+    <w:lsdException w:name="List Table 5 Dark Accent 3" w:uiPriority="50"/>
+    <w:lsdException w:name="List Table 6 Colorful Accent 3" w:uiPriority="51"/>
+    <w:lsdException w:name="List Table 7 Colorful Accent 3" w:uiPriority="52"/>
+    <w:lsdException w:name="List Table 1 Light Accent 4" w:uiPriority="46"/>
+    <w:lsdException w:name="List Table 2 Accent 4" w:uiPriority="47"/>
+    <w:lsdException w:name="List Table 3 Accent 4" w:uiPriority="48"/>
+    <w:lsdException w:name="List Table 4 Accent 4" w:uiPriority="49"/>
+    <w:lsdException w:name="List Table 5 Dark Accent 4" w:uiPriority="50"/>
+    <w:lsdException w:name="List Table 6 Colorful Accent 4" w:uiPriority="51"/>
+    <w:lsdException w:name="List Table 7 Colorful Accent 4" w:uiPriority="52"/>
+    <w:lsdException w:name="List Table 1 Light Accent 5" w:uiPriority="46"/>
+    <w:lsdException w:name="List Table 2 Accent 5" w:uiPriority="47"/>
+    <w:lsdException w:name="List Table 3 Accent 5" w:uiPriority="48"/>
+    <w:lsdException w:name="List Table 4 Accent 5" w:uiPriority="49"/>
+    <w:lsdException w:name="List Table 5 Dark Accent 5" w:uiPriority="50"/>
+    <w:lsdException w:name="List Table 6 Colorful Accent 5" w:uiPriority="51"/>
+    <w:lsdException w:name="List Table 7 Colorful Accent 5" w:uiPriority="52"/>
+    <w:lsdException w:name="List Table 1 Light Accent 6" w:uiPriority="46"/>
+    <w:lsdException w:name="List Table 2 Accent 6" w:uiPriority="47"/>
+    <w:lsdException w:name="List Table 3 Accent 6" w:uiPriority="48"/>
+    <w:lsdException w:name="List Table 4 Accent 6" w:uiPriority="49"/>
+    <w:lsdException w:name="List Table 5 Dark Accent 6" w:uiPriority="50"/>
+    <w:lsdException w:name="List Table 6 Colorful Accent 6" w:uiPriority="51"/>
+    <w:lsdException w:name="List Table 7 Colorful Accent 6" w:uiPriority="52"/>
+    <w:lsdException w:name="Mention" w:semiHidden="1" w:unhideWhenUsed="1"/>
+    <w:lsdException w:name="Smart Hyperlink" w:semiHidden="1" w:unhideWhenUsed="1"/>
+    <w:lsdException w:name="Hashtag" w:semiHidden="1" w:unhideWhenUsed="1"/>
+    <w:lsdException w:name="Unresolved Mention" w:semiHidden="1" w:unhideWhenUsed="1"/>
+    <w:lsdException w:name="Smart Link" w:semiHidden="1" w:unhideWhenUsed="1"/>
   </w:latentStyles>
-  <w:style w:type="paragraph" w:default="1" w:styleId="1">
+  <w:style w:type="paragraph" w:default="1" w:styleId="Normal">
     <w:name w:val="Normal"/>
     <w:qFormat/>
-    <w:uiPriority w:val="0"/>
     <w:pPr>
       <w:spacing w:after="160" w:line="259" w:lineRule="auto"/>
     </w:pPr>
     <w:rPr>
-      <w:rFonts w:asciiTheme="minorHAnsi" w:hAnsiTheme="minorHAnsi" w:eastAsiaTheme="minorHAnsi" w:cstheme="minorBidi"/>
+      <w:rFonts w:asciiTheme="minorHAnsi" w:eastAsiaTheme="minorHAnsi" w:hAnsiTheme="minorHAnsi" w:cstheme="minorBidi"/>
       <w:kern w:val="2"/>
       <w:sz w:val="22"/>
       <w:szCs w:val="22"/>
-      <w:lang w:val="es-CO" w:eastAsia="en-US" w:bidi="ar-SA"/>
+      <w:lang w:eastAsia="en-US"/>
       <w14:ligatures w14:val="standardContextual"/>
     </w:rPr>
   </w:style>
-  <w:style w:type="character" w:default="1" w:styleId="2">
+  <w:style w:type="character" w:default="1" w:styleId="Fuentedeprrafopredeter">
     <w:name w:val="Default Paragraph Font"/>
+    <w:uiPriority w:val="1"/>
+    <w:unhideWhenUsed/>
+  </w:style>
+  <w:style w:type="table" w:default="1" w:styleId="Tablanormal">
+    <w:name w:val="Normal Table"/>
+    <w:uiPriority w:val="99"/>
     <w:semiHidden/>
     <w:unhideWhenUsed/>
-    <w:qFormat/>
-    <w:uiPriority w:val="1"/>
-  </w:style>
-  <w:style w:type="table" w:default="1" w:styleId="3">
-    <w:name w:val="Normal Table"/>
-    <w:semiHidden/>
-    <w:unhideWhenUsed/>
-    <w:qFormat/>
-    <w:uiPriority w:val="99"/>
     <w:tblPr>
+      <w:tblInd w:w="0" w:type="dxa"/>
       <w:tblCellMar>
         <w:top w:w="0" w:type="dxa"/>
         <w:left w:w="108" w:type="dxa"/>
@@ -1332,11 +1702,17 @@
       </w:tblCellMar>
     </w:tblPr>
   </w:style>
-  <w:style w:type="paragraph" w:styleId="4">
+  <w:style w:type="numbering" w:default="1" w:styleId="Sinlista">
+    <w:name w:val="No List"/>
+    <w:uiPriority w:val="99"/>
+    <w:semiHidden/>
+    <w:unhideWhenUsed/>
+  </w:style>
+  <w:style w:type="paragraph" w:styleId="Prrafodelista">
     <w:name w:val="List Paragraph"/>
-    <w:basedOn w:val="1"/>
+    <w:basedOn w:val="Normal"/>
+    <w:uiPriority w:val="34"/>
     <w:qFormat/>
-    <w:uiPriority w:val="34"/>
     <w:pPr>
       <w:ind w:left="720"/>
       <w:contextualSpacing/>
@@ -1597,5 +1973,6 @@
     </a:fmtScheme>
   </a:themeElements>
   <a:objectDefaults/>
+  <a:extraClrSchemeLst/>
 </a:theme>
 </file>
</xml_diff>

<commit_message>
wip accion-cumplimiento and carta-renuencia
</commit_message>
<xml_diff>
--- a/src/assets/formats/template-accion-de-cumplimiento.docx
+++ b/src/assets/formats/template-accion-de-cumplimiento.docx
@@ -1,6 +1,6 @@
 
 <file path=word/document.xml><?xml version="1.0" encoding="utf-8"?>
-<w:document xmlns:wpc="http://schemas.microsoft.com/office/word/2010/wordprocessingCanvas" xmlns:cx="http://schemas.microsoft.com/office/drawing/2014/chartex" xmlns:cx1="http://schemas.microsoft.com/office/drawing/2015/9/8/chartex" xmlns:cx2="http://schemas.microsoft.com/office/drawing/2015/10/21/chartex" xmlns:cx3="http://schemas.microsoft.com/office/drawing/2016/5/9/chartex" xmlns:cx4="http://schemas.microsoft.com/office/drawing/2016/5/10/chartex" xmlns:cx5="http://schemas.microsoft.com/office/drawing/2016/5/11/chartex" xmlns:cx6="http://schemas.microsoft.com/office/drawing/2016/5/12/chartex" xmlns:cx7="http://schemas.microsoft.com/office/drawing/2016/5/13/chartex" xmlns:cx8="http://schemas.microsoft.com/office/drawing/2016/5/14/chartex" xmlns:mc="http://schemas.openxmlformats.org/markup-compatibility/2006" xmlns:aink="http://schemas.microsoft.com/office/drawing/2016/ink" xmlns:am3d="http://schemas.microsoft.com/office/drawing/2017/model3d" xmlns:o="urn:schemas-microsoft-com:office:office" xmlns:oel="http://schemas.microsoft.com/office/2019/extlst" xmlns:r="http://schemas.openxmlformats.org/officeDocument/2006/relationships" xmlns:m="http://schemas.openxmlformats.org/officeDocument/2006/math" xmlns:v="urn:schemas-microsoft-com:vml" xmlns:wp14="http://schemas.microsoft.com/office/word/2010/wordprocessingDrawing" xmlns:wp="http://schemas.openxmlformats.org/drawingml/2006/wordprocessingDrawing" xmlns:w10="urn:schemas-microsoft-com:office:word" xmlns:w="http://schemas.openxmlformats.org/wordprocessingml/2006/main" xmlns:w14="http://schemas.microsoft.com/office/word/2010/wordml" xmlns:w15="http://schemas.microsoft.com/office/word/2012/wordml" xmlns:w16cex="http://schemas.microsoft.com/office/word/2018/wordml/cex" xmlns:w16cid="http://schemas.microsoft.com/office/word/2016/wordml/cid" xmlns:w16="http://schemas.microsoft.com/office/word/2018/wordml" xmlns:w16sdtdh="http://schemas.microsoft.com/office/word/2020/wordml/sdtdatahash" xmlns:w16se="http://schemas.microsoft.com/office/word/2015/wordml/symex" xmlns:wpg="http://schemas.microsoft.com/office/word/2010/wordprocessingGroup" xmlns:wpi="http://schemas.microsoft.com/office/word/2010/wordprocessingInk" xmlns:wne="http://schemas.microsoft.com/office/word/2006/wordml" xmlns:wps="http://schemas.microsoft.com/office/word/2010/wordprocessingShape" mc:Ignorable="w14 w15 w16se w16cid w16 w16cex w16sdtdh wp14">
+<w:document xmlns:wpc="http://schemas.microsoft.com/office/word/2010/wordprocessingCanvas" xmlns:mc="http://schemas.openxmlformats.org/markup-compatibility/2006" xmlns:o="urn:schemas-microsoft-com:office:office" xmlns:r="http://schemas.openxmlformats.org/officeDocument/2006/relationships" xmlns:m="http://schemas.openxmlformats.org/officeDocument/2006/math" xmlns:v="urn:schemas-microsoft-com:vml" xmlns:wp14="http://schemas.microsoft.com/office/word/2010/wordprocessingDrawing" xmlns:wp="http://schemas.openxmlformats.org/drawingml/2006/wordprocessingDrawing" xmlns:w="http://schemas.openxmlformats.org/wordprocessingml/2006/main" xmlns:w14="http://schemas.microsoft.com/office/word/2010/wordml" xmlns:w10="urn:schemas-microsoft-com:office:word" xmlns:w15="http://schemas.microsoft.com/office/word/2012/wordml" xmlns:wpg="http://schemas.microsoft.com/office/word/2010/wordprocessingGroup" xmlns:wpi="http://schemas.microsoft.com/office/word/2010/wordprocessingInk" xmlns:wne="http://schemas.microsoft.com/office/word/2006/wordml" xmlns:wps="http://schemas.microsoft.com/office/word/2010/wordprocessingShape" xmlns:wpsCustomData="http://www.wps.cn/officeDocument/2013/wpsCustomData" mc:Ignorable="w14 w15 wp14">
   <w:body>
     <w:p>
       <w:pPr>
@@ -15,11 +15,13 @@
         <w:rPr>
           <w:lang w:val="es-ES"/>
         </w:rPr>
-        <w:t xml:space="preserve">{ciudad} </w:t>
-      </w:r>
-      <w:r>
-        <w:t xml:space="preserve">y </w:t>
-      </w:r>
+        <w:t>{ciudad}</w:t>
+      </w:r>
+    </w:p>
+    <w:p>
+      <w:pPr>
+        <w:spacing w:after="0" w:line="240" w:lineRule="auto"/>
+      </w:pPr>
       <w:r>
         <w:rPr>
           <w:lang w:val="es-ES"/>
@@ -35,9 +37,8 @@
         </w:rPr>
         <w:t>}</w:t>
       </w:r>
-      <w:r>
-        <w:t xml:space="preserve">, </w:t>
-      </w:r>
+      <w:bookmarkStart w:id="0" w:name="_GoBack"/>
+      <w:bookmarkEnd w:id="0"/>
     </w:p>
     <w:p>
       <w:pPr>
@@ -56,6 +57,7 @@
       <w:pPr>
         <w:spacing w:after="0" w:line="240" w:lineRule="auto"/>
         <w:rPr>
+          <w:rFonts w:hint="default"/>
           <w:lang w:val="es-ES"/>
         </w:rPr>
       </w:pPr>
@@ -66,20 +68,68 @@
         <w:rPr>
           <w:lang w:val="es-ES"/>
         </w:rPr>
-        <w:t xml:space="preserve"> {localidadJuez}</w:t>
-      </w:r>
-    </w:p>
-    <w:p>
-      <w:pPr>
-        <w:spacing w:after="0" w:line="240" w:lineRule="auto"/>
-      </w:pPr>
-      <w:r>
-        <w:t xml:space="preserve">Ciudad </w:t>
-      </w:r>
-    </w:p>
-    <w:p>
-      <w:pPr>
-        <w:spacing w:after="0" w:line="240" w:lineRule="auto"/>
+        <w:t xml:space="preserve"> </w:t>
+      </w:r>
+      <w:r>
+        <w:rPr>
+          <w:rFonts w:hint="default"/>
+          <w:lang w:val="es-ES"/>
+        </w:rPr>
+        <w:t>{ciudadJuez}</w:t>
+      </w:r>
+      <w:r>
+        <w:rPr>
+          <w:lang w:val="es-ES"/>
+        </w:rPr>
+        <w:t xml:space="preserve"> </w:t>
+      </w:r>
+      <w:r>
+        <w:rPr>
+          <w:rFonts w:hint="default"/>
+          <w:lang w:val="es-ES"/>
+        </w:rPr>
+        <w:t>reparto</w:t>
+      </w:r>
+    </w:p>
+    <w:p>
+      <w:pPr>
+        <w:spacing w:after="0" w:line="240" w:lineRule="auto"/>
+        <w:rPr>
+          <w:rFonts w:hint="default"/>
+          <w:lang w:val="es-ES"/>
+        </w:rPr>
+      </w:pPr>
+      <w:r>
+        <w:rPr>
+          <w:rFonts w:hint="default"/>
+          <w:lang w:val="es-ES"/>
+        </w:rPr>
+        <w:t>{direccionJuez}</w:t>
+      </w:r>
+    </w:p>
+    <w:p>
+      <w:pPr>
+        <w:spacing w:after="0" w:line="240" w:lineRule="auto"/>
+        <w:rPr>
+          <w:rFonts w:hint="default"/>
+          <w:lang w:val="es-ES"/>
+        </w:rPr>
+      </w:pPr>
+      <w:r>
+        <w:rPr>
+          <w:rFonts w:hint="default"/>
+          <w:lang w:val="es-ES"/>
+        </w:rPr>
+        <w:t>{ciudadJuez}</w:t>
+      </w:r>
+    </w:p>
+    <w:p>
+      <w:pPr>
+        <w:spacing w:after="0" w:line="240" w:lineRule="auto"/>
+        <w:rPr>
+          <w:rFonts w:hint="default"/>
+          <w:lang w:val="es-ES"/>
+        </w:rPr>
       </w:pPr>
     </w:p>
     <w:p>
@@ -91,6 +141,8 @@
       </w:r>
       <w:r>
         <w:tab/>
+      </w:r>
+      <w:r>
         <w:t>Acción de cumplimiento</w:t>
       </w:r>
     </w:p>
@@ -103,6 +155,8 @@
       </w:pPr>
       <w:r>
         <w:tab/>
+      </w:r>
+      <w:r>
         <w:t>Demandante:</w:t>
       </w:r>
       <w:r>
@@ -121,6 +175,8 @@
       </w:pPr>
       <w:r>
         <w:tab/>
+      </w:r>
+      <w:r>
         <w:t xml:space="preserve">Demandado: </w:t>
       </w:r>
       <w:r>
@@ -182,13 +238,20 @@
         <w:t>{nombreDemandado}</w:t>
       </w:r>
       <w:r>
-        <w:t>, para que haga efectiva la</w:t>
-      </w:r>
-      <w:r>
-        <w:rPr>
-          <w:lang w:val="es-ES"/>
-        </w:rPr>
-        <w:t xml:space="preserve"> {normaIncumplida}</w:t>
+        <w:t xml:space="preserve">, para que haga efectiva </w:t>
+      </w:r>
+      <w:r>
+        <w:rPr>
+          <w:rFonts w:hint="default"/>
+          <w:lang w:val="es-ES"/>
+        </w:rPr>
+        <w:t xml:space="preserve">el </w:t>
+      </w:r>
+      <w:r>
+        <w:rPr>
+          <w:lang w:val="es-ES"/>
+        </w:rPr>
+        <w:t>{normaIncumplida}</w:t>
       </w:r>
       <w:r>
         <w:t xml:space="preserve"> que a continuación indico. </w:t>
@@ -208,7 +271,7 @@
     </w:p>
     <w:p>
       <w:pPr>
-        <w:pStyle w:val="Prrafodelista"/>
+        <w:pStyle w:val="4"/>
         <w:numPr>
           <w:ilvl w:val="0"/>
           <w:numId w:val="1"/>
@@ -243,7 +306,7 @@
     </w:p>
     <w:p>
       <w:pPr>
-        <w:pStyle w:val="Prrafodelista"/>
+        <w:pStyle w:val="4"/>
         <w:numPr>
           <w:ilvl w:val="0"/>
           <w:numId w:val="1"/>
@@ -267,7 +330,7 @@
         <w:ind w:left="8" w:right="6"/>
         <w:jc w:val="both"/>
         <w:rPr>
-          <w:rFonts w:ascii="Book Antiqua" w:eastAsia="Book Antiqua" w:hAnsi="Book Antiqua" w:cs="Book Antiqua"/>
+          <w:rFonts w:ascii="Book Antiqua" w:hAnsi="Book Antiqua" w:eastAsia="Book Antiqua" w:cs="Book Antiqua"/>
           <w:color w:val="000000"/>
           <w:kern w:val="0"/>
           <w:sz w:val="24"/>
@@ -278,7 +341,7 @@
       </w:pPr>
       <w:r>
         <w:rPr>
-          <w:rFonts w:ascii="Book Antiqua" w:eastAsia="Book Antiqua" w:hAnsi="Book Antiqua" w:cs="Book Antiqua"/>
+          <w:rFonts w:ascii="Book Antiqua" w:hAnsi="Book Antiqua" w:eastAsia="Book Antiqua" w:cs="Book Antiqua"/>
           <w:color w:val="000000"/>
           <w:sz w:val="24"/>
           <w:szCs w:val="24"/>
@@ -288,17 +351,17 @@
     </w:p>
     <w:p>
       <w:pPr>
-        <w:pStyle w:val="Prrafodelista"/>
+        <w:pStyle w:val="4"/>
         <w:widowControl w:val="0"/>
         <w:numPr>
           <w:ilvl w:val="0"/>
-          <w:numId w:val="4"/>
+          <w:numId w:val="2"/>
         </w:numPr>
         <w:spacing w:before="205" w:after="0" w:line="247" w:lineRule="auto"/>
         <w:ind w:right="1"/>
         <w:jc w:val="both"/>
         <w:rPr>
-          <w:rFonts w:ascii="Book Antiqua" w:eastAsia="Book Antiqua" w:hAnsi="Book Antiqua" w:cs="Book Antiqua"/>
+          <w:rFonts w:ascii="Book Antiqua" w:hAnsi="Book Antiqua" w:eastAsia="Book Antiqua" w:cs="Book Antiqua"/>
           <w:b/>
           <w:color w:val="000000"/>
           <w:sz w:val="24"/>
@@ -308,7 +371,7 @@
       </w:pPr>
       <w:r>
         <w:rPr>
-          <w:rFonts w:ascii="Book Antiqua" w:eastAsia="Book Antiqua" w:hAnsi="Book Antiqua" w:cs="Book Antiqua"/>
+          <w:rFonts w:ascii="Book Antiqua" w:hAnsi="Book Antiqua" w:eastAsia="Book Antiqua" w:cs="Book Antiqua"/>
           <w:b/>
           <w:color w:val="000000"/>
           <w:sz w:val="24"/>
@@ -325,7 +388,7 @@
         <w:ind w:left="8" w:right="6"/>
         <w:jc w:val="both"/>
         <w:rPr>
-          <w:rFonts w:ascii="Book Antiqua" w:eastAsia="Book Antiqua" w:hAnsi="Book Antiqua" w:cs="Book Antiqua"/>
+          <w:rFonts w:ascii="Book Antiqua" w:hAnsi="Book Antiqua" w:eastAsia="Book Antiqua" w:cs="Book Antiqua"/>
           <w:color w:val="000000"/>
           <w:sz w:val="24"/>
           <w:szCs w:val="24"/>
@@ -333,7 +396,7 @@
       </w:pPr>
       <w:r>
         <w:rPr>
-          <w:rFonts w:ascii="Book Antiqua" w:eastAsia="Book Antiqua" w:hAnsi="Book Antiqua" w:cs="Book Antiqua"/>
+          <w:rFonts w:ascii="Book Antiqua" w:hAnsi="Book Antiqua" w:eastAsia="Book Antiqua" w:cs="Book Antiqua"/>
           <w:color w:val="000000"/>
           <w:sz w:val="24"/>
           <w:szCs w:val="24"/>
@@ -353,7 +416,7 @@
     </w:p>
     <w:p>
       <w:pPr>
-        <w:pStyle w:val="Prrafodelista"/>
+        <w:pStyle w:val="4"/>
         <w:numPr>
           <w:ilvl w:val="0"/>
           <w:numId w:val="1"/>
@@ -393,7 +456,7 @@
     </w:p>
     <w:p>
       <w:pPr>
-        <w:pStyle w:val="Prrafodelista"/>
+        <w:pStyle w:val="4"/>
         <w:numPr>
           <w:ilvl w:val="0"/>
           <w:numId w:val="1"/>
@@ -428,7 +491,14 @@
         <w:t xml:space="preserve"> {pretension} </w:t>
       </w:r>
       <w:r>
-        <w:t xml:space="preserve">el cumplimiento de (la ley o el acto administrativo) </w:t>
+        <w:rPr>
+          <w:rFonts w:hint="default"/>
+          <w:lang w:val="es-ES"/>
+        </w:rPr>
+        <w:t xml:space="preserve">dar </w:t>
+      </w:r>
+      <w:r>
+        <w:t xml:space="preserve">cumplimiento de </w:t>
       </w:r>
       <w:r>
         <w:rPr>
@@ -439,7 +509,7 @@
     </w:p>
     <w:p>
       <w:pPr>
-        <w:pStyle w:val="Prrafodelista"/>
+        <w:pStyle w:val="4"/>
         <w:numPr>
           <w:ilvl w:val="0"/>
           <w:numId w:val="1"/>
@@ -474,10 +544,10 @@
     </w:p>
     <w:p>
       <w:pPr>
-        <w:pStyle w:val="Prrafodelista"/>
+        <w:pStyle w:val="4"/>
         <w:numPr>
           <w:ilvl w:val="0"/>
-          <w:numId w:val="2"/>
+          <w:numId w:val="3"/>
         </w:numPr>
         <w:spacing w:after="0" w:line="240" w:lineRule="auto"/>
         <w:jc w:val="both"/>
@@ -488,25 +558,44 @@
     </w:p>
     <w:p>
       <w:pPr>
-        <w:pStyle w:val="Prrafodelista"/>
+        <w:pStyle w:val="4"/>
         <w:numPr>
           <w:ilvl w:val="0"/>
-          <w:numId w:val="2"/>
+          <w:numId w:val="3"/>
         </w:numPr>
         <w:spacing w:after="0" w:line="240" w:lineRule="auto"/>
         <w:jc w:val="both"/>
       </w:pPr>
       <w:r>
-        <w:lastRenderedPageBreak/>
-        <w:t xml:space="preserve"> Copia de la comunicación de fecha (mediante la cual se solicitó el cumplimiento de la norno o del acto administrativo). </w:t>
-      </w:r>
-    </w:p>
-    <w:p>
-      <w:pPr>
-        <w:pStyle w:val="Prrafodelista"/>
+        <w:t xml:space="preserve"> Copia de la comunicación de fecha (mediante la cual se solicitó el cumplimiento de la nor</w:t>
+      </w:r>
+      <w:r>
+        <w:rPr>
+          <w:rFonts w:hint="default"/>
+          <w:lang w:val="es-ES"/>
+        </w:rPr>
+        <w:t>ma</w:t>
+      </w:r>
+      <w:r>
+        <w:t xml:space="preserve"> o del acto administrativo</w:t>
+      </w:r>
+      <w:r>
+        <w:rPr>
+          <w:rFonts w:hint="default"/>
+          <w:lang w:val="es-ES"/>
+        </w:rPr>
+        <w:t xml:space="preserve"> en la carta de constitución</w:t>
+      </w:r>
+      <w:r>
+        <w:t xml:space="preserve">). </w:t>
+      </w:r>
+    </w:p>
+    <w:p>
+      <w:pPr>
+        <w:pStyle w:val="4"/>
         <w:numPr>
           <w:ilvl w:val="0"/>
-          <w:numId w:val="2"/>
+          <w:numId w:val="3"/>
         </w:numPr>
         <w:spacing w:after="0" w:line="240" w:lineRule="auto"/>
         <w:jc w:val="both"/>
@@ -517,10 +606,10 @@
     </w:p>
     <w:p>
       <w:pPr>
-        <w:pStyle w:val="Prrafodelista"/>
+        <w:pStyle w:val="4"/>
         <w:numPr>
           <w:ilvl w:val="0"/>
-          <w:numId w:val="2"/>
+          <w:numId w:val="3"/>
         </w:numPr>
         <w:spacing w:after="0" w:line="240" w:lineRule="auto"/>
         <w:jc w:val="both"/>
@@ -543,7 +632,7 @@
     </w:p>
     <w:p>
       <w:pPr>
-        <w:pStyle w:val="Prrafodelista"/>
+        <w:pStyle w:val="4"/>
         <w:numPr>
           <w:ilvl w:val="0"/>
           <w:numId w:val="1"/>
@@ -578,7 +667,7 @@
     </w:p>
     <w:p>
       <w:pPr>
-        <w:pStyle w:val="Prrafodelista"/>
+        <w:pStyle w:val="4"/>
         <w:numPr>
           <w:ilvl w:val="0"/>
           <w:numId w:val="1"/>
@@ -613,10 +702,10 @@
     </w:p>
     <w:p>
       <w:pPr>
-        <w:pStyle w:val="Prrafodelista"/>
+        <w:pStyle w:val="4"/>
         <w:numPr>
           <w:ilvl w:val="0"/>
-          <w:numId w:val="3"/>
+          <w:numId w:val="4"/>
         </w:numPr>
         <w:spacing w:after="0" w:line="240" w:lineRule="auto"/>
         <w:jc w:val="both"/>
@@ -627,10 +716,10 @@
     </w:p>
     <w:p>
       <w:pPr>
-        <w:pStyle w:val="Prrafodelista"/>
+        <w:pStyle w:val="4"/>
         <w:numPr>
           <w:ilvl w:val="0"/>
-          <w:numId w:val="3"/>
+          <w:numId w:val="4"/>
         </w:numPr>
         <w:spacing w:after="0" w:line="240" w:lineRule="auto"/>
         <w:jc w:val="both"/>
@@ -647,7 +736,7 @@
     </w:p>
     <w:p>
       <w:pPr>
-        <w:pStyle w:val="Prrafodelista"/>
+        <w:pStyle w:val="4"/>
         <w:numPr>
           <w:ilvl w:val="0"/>
           <w:numId w:val="1"/>
@@ -682,7 +771,7 @@
     </w:p>
     <w:p>
       <w:pPr>
-        <w:pStyle w:val="Prrafodelista"/>
+        <w:pStyle w:val="4"/>
         <w:numPr>
           <w:ilvl w:val="0"/>
           <w:numId w:val="1"/>
@@ -705,8 +794,7 @@
         <w:spacing w:after="0" w:line="240" w:lineRule="auto"/>
         <w:jc w:val="both"/>
         <w:rPr>
-          <w:color w:val="1F3864" w:themeColor="accent1" w:themeShade="80"/>
-          <w:lang w:val="es-ES"/>
+          <w:color w:val="203864" w:themeColor="accent1" w:themeShade="80"/>
         </w:rPr>
       </w:pPr>
       <w:r>
@@ -714,16 +802,120 @@
       </w:r>
       <w:r>
         <w:rPr>
-          <w:color w:val="1F3864" w:themeColor="accent1" w:themeShade="80"/>
-        </w:rPr>
-        <w:t xml:space="preserve">: </w:t>
-      </w:r>
-      <w:r>
-        <w:rPr>
-          <w:lang w:val="es-ES"/>
-        </w:rPr>
-        <w:t>{ciudadDemandado}, {direccionDemandado}, {telefonoDemandado}, {correoDemandado}</w:t>
-      </w:r>
+          <w:color w:val="203864" w:themeColor="accent1" w:themeShade="80"/>
+        </w:rPr>
+        <w:t>:</w:t>
+      </w:r>
+    </w:p>
+    <w:p>
+      <w:pPr>
+        <w:spacing w:after="0" w:line="240" w:lineRule="auto"/>
+        <w:jc w:val="both"/>
+        <w:rPr>
+          <w:color w:val="203864" w:themeColor="accent1" w:themeShade="80"/>
+        </w:rPr>
+      </w:pPr>
+    </w:p>
+    <w:p>
+      <w:pPr>
+        <w:spacing w:after="0" w:line="240" w:lineRule="auto"/>
+        <w:jc w:val="both"/>
+        <w:rPr>
+          <w:rFonts w:hint="default"/>
+          <w:lang w:val="es-ES"/>
+        </w:rPr>
+      </w:pPr>
+      <w:r>
+        <w:rPr>
+          <w:rFonts w:hint="default"/>
+          <w:lang w:val="es-ES"/>
+        </w:rPr>
+        <w:t xml:space="preserve">Ciudad: </w:t>
+      </w:r>
+      <w:r>
+        <w:rPr>
+          <w:lang w:val="es-ES"/>
+        </w:rPr>
+        <w:t>{ciudadDemandado}</w:t>
+      </w:r>
+    </w:p>
+    <w:p>
+      <w:pPr>
+        <w:spacing w:after="0" w:line="240" w:lineRule="auto"/>
+        <w:jc w:val="both"/>
+        <w:rPr>
+          <w:rFonts w:hint="default"/>
+          <w:lang w:val="es-ES"/>
+        </w:rPr>
+      </w:pPr>
+      <w:r>
+        <w:rPr>
+          <w:rFonts w:hint="default"/>
+          <w:lang w:val="es-ES"/>
+        </w:rPr>
+        <w:t xml:space="preserve">Dirección: </w:t>
+      </w:r>
+      <w:r>
+        <w:rPr>
+          <w:lang w:val="es-ES"/>
+        </w:rPr>
+        <w:t>{direccionDemandado}</w:t>
+      </w:r>
+    </w:p>
+    <w:p>
+      <w:pPr>
+        <w:spacing w:after="0" w:line="240" w:lineRule="auto"/>
+        <w:jc w:val="both"/>
+        <w:rPr>
+          <w:rFonts w:hint="default"/>
+          <w:lang w:val="es-ES"/>
+        </w:rPr>
+      </w:pPr>
+      <w:r>
+        <w:rPr>
+          <w:rFonts w:hint="default"/>
+          <w:lang w:val="es-ES"/>
+        </w:rPr>
+        <w:t xml:space="preserve">Teléfono: </w:t>
+      </w:r>
+      <w:r>
+        <w:rPr>
+          <w:lang w:val="es-ES"/>
+        </w:rPr>
+        <w:t>{telefonoDemandado}</w:t>
+      </w:r>
+    </w:p>
+    <w:p>
+      <w:pPr>
+        <w:spacing w:after="0" w:line="240" w:lineRule="auto"/>
+        <w:jc w:val="both"/>
+        <w:rPr>
+          <w:color w:val="203864" w:themeColor="accent1" w:themeShade="80"/>
+        </w:rPr>
+      </w:pPr>
+      <w:r>
+        <w:rPr>
+          <w:rFonts w:hint="default"/>
+          <w:lang w:val="es-ES"/>
+        </w:rPr>
+        <w:t xml:space="preserve">Correo electrónico : </w:t>
+      </w:r>
+      <w:r>
+        <w:rPr>
+          <w:lang w:val="es-ES"/>
+        </w:rPr>
+        <w:t>{correoDemandado}</w:t>
+      </w:r>
+    </w:p>
+    <w:p>
+      <w:pPr>
+        <w:spacing w:after="0" w:line="240" w:lineRule="auto"/>
+        <w:jc w:val="both"/>
+        <w:rPr>
+          <w:color w:val="203864" w:themeColor="accent1" w:themeShade="80"/>
+          <w:lang w:val="es-ES"/>
+        </w:rPr>
+      </w:pPr>
     </w:p>
     <w:p>
       <w:pPr>
@@ -739,12 +931,157 @@
       <w:r>
         <w:t xml:space="preserve">La parte accionante, recibe notificaciones en: </w:t>
       </w:r>
-      <w:r>
-        <w:rPr>
-          <w:lang w:val="es-ES"/>
-        </w:rPr>
-        <w:t>{ciudadDemandante}, {direccionDemandante}, {telefonoDemandante}, {correoDemandante}</w:t>
-      </w:r>
+    </w:p>
+    <w:p>
+      <w:pPr>
+        <w:spacing w:after="0" w:line="240" w:lineRule="auto"/>
+        <w:jc w:val="both"/>
+      </w:pPr>
+    </w:p>
+    <w:p>
+      <w:pPr>
+        <w:spacing w:after="0" w:line="240" w:lineRule="auto"/>
+        <w:jc w:val="both"/>
+        <w:rPr>
+          <w:rFonts w:hint="default"/>
+          <w:lang w:val="es-ES"/>
+        </w:rPr>
+      </w:pPr>
+      <w:r>
+        <w:rPr>
+          <w:rFonts w:hint="default"/>
+          <w:lang w:val="es-ES"/>
+        </w:rPr>
+        <w:t xml:space="preserve">Ciudad: </w:t>
+      </w:r>
+      <w:r>
+        <w:rPr>
+          <w:lang w:val="es-ES"/>
+        </w:rPr>
+        <w:t>{ciudadDemandante}</w:t>
+      </w:r>
+    </w:p>
+    <w:p>
+      <w:pPr>
+        <w:spacing w:after="0" w:line="240" w:lineRule="auto"/>
+        <w:jc w:val="both"/>
+        <w:rPr>
+          <w:rFonts w:hint="default"/>
+          <w:lang w:val="es-ES"/>
+        </w:rPr>
+      </w:pPr>
+      <w:r>
+        <w:rPr>
+          <w:rFonts w:hint="default"/>
+          <w:lang w:val="es-ES"/>
+        </w:rPr>
+        <w:t xml:space="preserve">Dirección: </w:t>
+      </w:r>
+      <w:r>
+        <w:rPr>
+          <w:lang w:val="es-ES"/>
+        </w:rPr>
+        <w:t>{direccionDemandante}</w:t>
+      </w:r>
+    </w:p>
+    <w:p>
+      <w:pPr>
+        <w:spacing w:after="0" w:line="240" w:lineRule="auto"/>
+        <w:jc w:val="both"/>
+        <w:rPr>
+          <w:rFonts w:hint="default"/>
+          <w:lang w:val="es-ES"/>
+        </w:rPr>
+      </w:pPr>
+      <w:r>
+        <w:rPr>
+          <w:rFonts w:hint="default"/>
+          <w:lang w:val="es-ES"/>
+        </w:rPr>
+        <w:t xml:space="preserve">Teléfono: </w:t>
+      </w:r>
+      <w:r>
+        <w:rPr>
+          <w:lang w:val="es-ES"/>
+        </w:rPr>
+        <w:t>{telefonoDemandante}</w:t>
+      </w:r>
+    </w:p>
+    <w:p>
+      <w:pPr>
+        <w:spacing w:after="0" w:line="240" w:lineRule="auto"/>
+        <w:jc w:val="both"/>
+        <w:rPr>
+          <w:lang w:val="es-ES"/>
+        </w:rPr>
+      </w:pPr>
+      <w:r>
+        <w:rPr>
+          <w:rFonts w:hint="default"/>
+          <w:lang w:val="es-ES"/>
+        </w:rPr>
+        <w:t xml:space="preserve">Correo electrónico : </w:t>
+      </w:r>
+      <w:r>
+        <w:rPr>
+          <w:lang w:val="es-ES"/>
+        </w:rPr>
+        <w:t>{correoDemandante}</w:t>
+      </w:r>
+    </w:p>
+    <w:p>
+      <w:pPr>
+        <w:spacing w:after="0" w:line="240" w:lineRule="auto"/>
+        <w:jc w:val="both"/>
+        <w:rPr>
+          <w:lang w:val="es-ES"/>
+        </w:rPr>
+      </w:pPr>
+    </w:p>
+    <w:p>
+      <w:pPr>
+        <w:spacing w:after="0" w:line="240" w:lineRule="auto"/>
+        <w:jc w:val="both"/>
+        <w:rPr>
+          <w:lang w:val="es-ES"/>
+        </w:rPr>
+      </w:pPr>
+    </w:p>
+    <w:p>
+      <w:pPr>
+        <w:spacing w:after="0" w:line="240" w:lineRule="auto"/>
+        <w:jc w:val="both"/>
+        <w:rPr>
+          <w:lang w:val="es-ES"/>
+        </w:rPr>
+      </w:pPr>
+    </w:p>
+    <w:p>
+      <w:pPr>
+        <w:spacing w:after="0" w:line="240" w:lineRule="auto"/>
+        <w:jc w:val="both"/>
+        <w:rPr>
+          <w:lang w:val="es-ES"/>
+        </w:rPr>
+      </w:pPr>
+    </w:p>
+    <w:p>
+      <w:pPr>
+        <w:spacing w:after="0" w:line="240" w:lineRule="auto"/>
+        <w:jc w:val="both"/>
+        <w:rPr>
+          <w:lang w:val="es-ES"/>
+        </w:rPr>
+      </w:pPr>
+    </w:p>
+    <w:p>
+      <w:pPr>
+        <w:spacing w:after="0" w:line="240" w:lineRule="auto"/>
+        <w:jc w:val="both"/>
+        <w:rPr>
+          <w:lang w:val="es-ES"/>
+        </w:rPr>
+      </w:pPr>
     </w:p>
     <w:p>
       <w:pPr>
@@ -790,12 +1127,6 @@
         <w:spacing w:after="0" w:line="240" w:lineRule="auto"/>
         <w:jc w:val="both"/>
       </w:pPr>
-    </w:p>
-    <w:p>
-      <w:pPr>
-        <w:spacing w:after="0" w:line="240" w:lineRule="auto"/>
-        <w:jc w:val="both"/>
-      </w:pPr>
       <w:r>
         <w:rPr>
           <w:lang w:val="es-ES"/>
@@ -811,29 +1142,44 @@
         <w:spacing w:after="0" w:line="240" w:lineRule="auto"/>
         <w:jc w:val="both"/>
         <w:rPr>
-          <w:lang w:val="es-ES"/>
-        </w:rPr>
-      </w:pPr>
+          <w:rFonts w:hint="default"/>
+          <w:lang w:val="es-ES"/>
+        </w:rPr>
+      </w:pPr>
+      <w:r>
+        <w:rPr>
+          <w:rFonts w:hint="default"/>
+          <w:lang w:val="es-ES"/>
+        </w:rPr>
+        <w:t xml:space="preserve">Cedula de ciudadanía N° </w:t>
+      </w:r>
       <w:r>
         <w:rPr>
           <w:lang w:val="es-ES"/>
         </w:rPr>
         <w:t>{cedulaDemandante}</w:t>
+      </w:r>
+      <w:r>
+        <w:rPr>
+          <w:rFonts w:hint="default"/>
+          <w:lang w:val="es-ES"/>
+        </w:rPr>
+        <w:t xml:space="preserve"> expedida en {ciudadCedula}</w:t>
       </w:r>
     </w:p>
     <w:sectPr>
       <w:pgSz w:w="12240" w:h="15840"/>
       <w:pgMar w:top="1417" w:right="1701" w:bottom="1417" w:left="1701" w:header="708" w:footer="708" w:gutter="0"/>
-      <w:cols w:space="708"/>
-      <w:docGrid w:linePitch="360"/>
+      <w:cols w:space="708" w:num="1"/>
+      <w:docGrid w:linePitch="360" w:charSpace="0"/>
     </w:sectPr>
   </w:body>
 </w:document>
 </file>
 
 <file path=word/endnotes.xml><?xml version="1.0" encoding="utf-8"?>
-<w:endnotes xmlns:wpc="http://schemas.microsoft.com/office/word/2010/wordprocessingCanvas" xmlns:cx="http://schemas.microsoft.com/office/drawing/2014/chartex" xmlns:cx1="http://schemas.microsoft.com/office/drawing/2015/9/8/chartex" xmlns:cx2="http://schemas.microsoft.com/office/drawing/2015/10/21/chartex" xmlns:cx3="http://schemas.microsoft.com/office/drawing/2016/5/9/chartex" xmlns:cx4="http://schemas.microsoft.com/office/drawing/2016/5/10/chartex" xmlns:cx5="http://schemas.microsoft.com/office/drawing/2016/5/11/chartex" xmlns:cx6="http://schemas.microsoft.com/office/drawing/2016/5/12/chartex" xmlns:cx7="http://schemas.microsoft.com/office/drawing/2016/5/13/chartex" xmlns:cx8="http://schemas.microsoft.com/office/drawing/2016/5/14/chartex" xmlns:mc="http://schemas.openxmlformats.org/markup-compatibility/2006" xmlns:aink="http://schemas.microsoft.com/office/drawing/2016/ink" xmlns:am3d="http://schemas.microsoft.com/office/drawing/2017/model3d" xmlns:o="urn:schemas-microsoft-com:office:office" xmlns:oel="http://schemas.microsoft.com/office/2019/extlst" xmlns:r="http://schemas.openxmlformats.org/officeDocument/2006/relationships" xmlns:m="http://schemas.openxmlformats.org/officeDocument/2006/math" xmlns:v="urn:schemas-microsoft-com:vml" xmlns:wp14="http://schemas.microsoft.com/office/word/2010/wordprocessingDrawing" xmlns:wp="http://schemas.openxmlformats.org/drawingml/2006/wordprocessingDrawing" xmlns:w10="urn:schemas-microsoft-com:office:word" xmlns:w="http://schemas.openxmlformats.org/wordprocessingml/2006/main" xmlns:w14="http://schemas.microsoft.com/office/word/2010/wordml" xmlns:w15="http://schemas.microsoft.com/office/word/2012/wordml" xmlns:w16cex="http://schemas.microsoft.com/office/word/2018/wordml/cex" xmlns:w16cid="http://schemas.microsoft.com/office/word/2016/wordml/cid" xmlns:w16="http://schemas.microsoft.com/office/word/2018/wordml" xmlns:w16sdtdh="http://schemas.microsoft.com/office/word/2020/wordml/sdtdatahash" xmlns:w16se="http://schemas.microsoft.com/office/word/2015/wordml/symex" xmlns:wpg="http://schemas.microsoft.com/office/word/2010/wordprocessingGroup" xmlns:wpi="http://schemas.microsoft.com/office/word/2010/wordprocessingInk" xmlns:wne="http://schemas.microsoft.com/office/word/2006/wordml" xmlns:wps="http://schemas.microsoft.com/office/word/2010/wordprocessingShape" mc:Ignorable="w14 w15 w16se w16cid w16 w16cex w16sdtdh wp14">
-  <w:endnote w:type="separator" w:id="-1">
+<w:endnotes xmlns:wpc="http://schemas.microsoft.com/office/word/2010/wordprocessingCanvas" xmlns:mc="http://schemas.openxmlformats.org/markup-compatibility/2006" xmlns:o="urn:schemas-microsoft-com:office:office" xmlns:r="http://schemas.openxmlformats.org/officeDocument/2006/relationships" xmlns:m="http://schemas.openxmlformats.org/officeDocument/2006/math" xmlns:v="urn:schemas-microsoft-com:vml" xmlns:wp14="http://schemas.microsoft.com/office/word/2010/wordprocessingDrawing" xmlns:wp="http://schemas.openxmlformats.org/drawingml/2006/wordprocessingDrawing" xmlns:w="http://schemas.openxmlformats.org/wordprocessingml/2006/main" xmlns:w14="http://schemas.microsoft.com/office/word/2010/wordml" xmlns:w15="http://schemas.microsoft.com/office/word/2012/wordml" xmlns:w10="urn:schemas-microsoft-com:office:word" xmlns:wpg="http://schemas.microsoft.com/office/word/2010/wordprocessingGroup" xmlns:wpi="http://schemas.microsoft.com/office/word/2010/wordprocessingInk" xmlns:wne="http://schemas.microsoft.com/office/word/2006/wordml" xmlns:wps="http://schemas.microsoft.com/office/word/2010/wordprocessingShape" xmlns:wpsCustomData="http://www.wps.cn/officeDocument/2013/wpsCustomData" mc:Ignorable="w14 w15 wp14">
+  <w:endnote w:type="separator" w:id="0">
     <w:p>
       <w:pPr>
         <w:spacing w:line="240" w:lineRule="auto"/>
@@ -843,7 +1189,7 @@
       </w:r>
     </w:p>
   </w:endnote>
-  <w:endnote w:type="continuationSeparator" w:id="0">
+  <w:endnote w:type="continuationSeparator" w:id="1">
     <w:p>
       <w:pPr>
         <w:spacing w:line="240" w:lineRule="auto"/>
@@ -857,21 +1203,21 @@
 </file>
 
 <file path=word/footnotes.xml><?xml version="1.0" encoding="utf-8"?>
-<w:footnotes xmlns:wpc="http://schemas.microsoft.com/office/word/2010/wordprocessingCanvas" xmlns:cx="http://schemas.microsoft.com/office/drawing/2014/chartex" xmlns:cx1="http://schemas.microsoft.com/office/drawing/2015/9/8/chartex" xmlns:cx2="http://schemas.microsoft.com/office/drawing/2015/10/21/chartex" xmlns:cx3="http://schemas.microsoft.com/office/drawing/2016/5/9/chartex" xmlns:cx4="http://schemas.microsoft.com/office/drawing/2016/5/10/chartex" xmlns:cx5="http://schemas.microsoft.com/office/drawing/2016/5/11/chartex" xmlns:cx6="http://schemas.microsoft.com/office/drawing/2016/5/12/chartex" xmlns:cx7="http://schemas.microsoft.com/office/drawing/2016/5/13/chartex" xmlns:cx8="http://schemas.microsoft.com/office/drawing/2016/5/14/chartex" xmlns:mc="http://schemas.openxmlformats.org/markup-compatibility/2006" xmlns:aink="http://schemas.microsoft.com/office/drawing/2016/ink" xmlns:am3d="http://schemas.microsoft.com/office/drawing/2017/model3d" xmlns:o="urn:schemas-microsoft-com:office:office" xmlns:oel="http://schemas.microsoft.com/office/2019/extlst" xmlns:r="http://schemas.openxmlformats.org/officeDocument/2006/relationships" xmlns:m="http://schemas.openxmlformats.org/officeDocument/2006/math" xmlns:v="urn:schemas-microsoft-com:vml" xmlns:wp14="http://schemas.microsoft.com/office/word/2010/wordprocessingDrawing" xmlns:wp="http://schemas.openxmlformats.org/drawingml/2006/wordprocessingDrawing" xmlns:w10="urn:schemas-microsoft-com:office:word" xmlns:w="http://schemas.openxmlformats.org/wordprocessingml/2006/main" xmlns:w14="http://schemas.microsoft.com/office/word/2010/wordml" xmlns:w15="http://schemas.microsoft.com/office/word/2012/wordml" xmlns:w16cex="http://schemas.microsoft.com/office/word/2018/wordml/cex" xmlns:w16cid="http://schemas.microsoft.com/office/word/2016/wordml/cid" xmlns:w16="http://schemas.microsoft.com/office/word/2018/wordml" xmlns:w16sdtdh="http://schemas.microsoft.com/office/word/2020/wordml/sdtdatahash" xmlns:w16se="http://schemas.microsoft.com/office/word/2015/wordml/symex" xmlns:wpg="http://schemas.microsoft.com/office/word/2010/wordprocessingGroup" xmlns:wpi="http://schemas.microsoft.com/office/word/2010/wordprocessingInk" xmlns:wne="http://schemas.microsoft.com/office/word/2006/wordml" xmlns:wps="http://schemas.microsoft.com/office/word/2010/wordprocessingShape" mc:Ignorable="w14 w15 w16se w16cid w16 w16cex w16sdtdh wp14">
-  <w:footnote w:type="separator" w:id="-1">
-    <w:p>
-      <w:pPr>
-        <w:spacing w:after="0"/>
+<w:footnotes xmlns:wpc="http://schemas.microsoft.com/office/word/2010/wordprocessingCanvas" xmlns:mc="http://schemas.openxmlformats.org/markup-compatibility/2006" xmlns:o="urn:schemas-microsoft-com:office:office" xmlns:r="http://schemas.openxmlformats.org/officeDocument/2006/relationships" xmlns:m="http://schemas.openxmlformats.org/officeDocument/2006/math" xmlns:v="urn:schemas-microsoft-com:vml" xmlns:wp14="http://schemas.microsoft.com/office/word/2010/wordprocessingDrawing" xmlns:wp="http://schemas.openxmlformats.org/drawingml/2006/wordprocessingDrawing" xmlns:w="http://schemas.openxmlformats.org/wordprocessingml/2006/main" xmlns:w14="http://schemas.microsoft.com/office/word/2010/wordml" xmlns:w15="http://schemas.microsoft.com/office/word/2012/wordml" xmlns:w10="urn:schemas-microsoft-com:office:word" xmlns:wpg="http://schemas.microsoft.com/office/word/2010/wordprocessingGroup" xmlns:wpi="http://schemas.microsoft.com/office/word/2010/wordprocessingInk" xmlns:wne="http://schemas.microsoft.com/office/word/2006/wordml" xmlns:wps="http://schemas.microsoft.com/office/word/2010/wordprocessingShape" xmlns:wpsCustomData="http://www.wps.cn/officeDocument/2013/wpsCustomData" mc:Ignorable="w14 w15 wp14">
+  <w:footnote w:type="separator" w:id="0">
+    <w:p>
+      <w:pPr>
+        <w:spacing w:before="0" w:after="0" w:line="259" w:lineRule="auto"/>
       </w:pPr>
       <w:r>
         <w:separator/>
       </w:r>
     </w:p>
   </w:footnote>
-  <w:footnote w:type="continuationSeparator" w:id="0">
-    <w:p>
-      <w:pPr>
-        <w:spacing w:after="0"/>
+  <w:footnote w:type="continuationSeparator" w:id="1">
+    <w:p>
+      <w:pPr>
+        <w:spacing w:before="0" w:after="0" w:line="259" w:lineRule="auto"/>
       </w:pPr>
       <w:r>
         <w:continuationSeparator/>
@@ -882,12 +1228,12 @@
 </file>
 
 <file path=word/numbering.xml><?xml version="1.0" encoding="utf-8"?>
-<w:numbering xmlns:wpc="http://schemas.microsoft.com/office/word/2010/wordprocessingCanvas" xmlns:cx="http://schemas.microsoft.com/office/drawing/2014/chartex" xmlns:cx1="http://schemas.microsoft.com/office/drawing/2015/9/8/chartex" xmlns:cx2="http://schemas.microsoft.com/office/drawing/2015/10/21/chartex" xmlns:cx3="http://schemas.microsoft.com/office/drawing/2016/5/9/chartex" xmlns:cx4="http://schemas.microsoft.com/office/drawing/2016/5/10/chartex" xmlns:cx5="http://schemas.microsoft.com/office/drawing/2016/5/11/chartex" xmlns:cx6="http://schemas.microsoft.com/office/drawing/2016/5/12/chartex" xmlns:cx7="http://schemas.microsoft.com/office/drawing/2016/5/13/chartex" xmlns:cx8="http://schemas.microsoft.com/office/drawing/2016/5/14/chartex" xmlns:mc="http://schemas.openxmlformats.org/markup-compatibility/2006" xmlns:aink="http://schemas.microsoft.com/office/drawing/2016/ink" xmlns:am3d="http://schemas.microsoft.com/office/drawing/2017/model3d" xmlns:o="urn:schemas-microsoft-com:office:office" xmlns:oel="http://schemas.microsoft.com/office/2019/extlst" xmlns:r="http://schemas.openxmlformats.org/officeDocument/2006/relationships" xmlns:m="http://schemas.openxmlformats.org/officeDocument/2006/math" xmlns:v="urn:schemas-microsoft-com:vml" xmlns:wp14="http://schemas.microsoft.com/office/word/2010/wordprocessingDrawing" xmlns:wp="http://schemas.openxmlformats.org/drawingml/2006/wordprocessingDrawing" xmlns:w10="urn:schemas-microsoft-com:office:word" xmlns:w="http://schemas.openxmlformats.org/wordprocessingml/2006/main" xmlns:w14="http://schemas.microsoft.com/office/word/2010/wordml" xmlns:w15="http://schemas.microsoft.com/office/word/2012/wordml" xmlns:w16cex="http://schemas.microsoft.com/office/word/2018/wordml/cex" xmlns:w16cid="http://schemas.microsoft.com/office/word/2016/wordml/cid" xmlns:w16="http://schemas.microsoft.com/office/word/2018/wordml" xmlns:w16sdtdh="http://schemas.microsoft.com/office/word/2020/wordml/sdtdatahash" xmlns:w16se="http://schemas.microsoft.com/office/word/2015/wordml/symex" xmlns:wpg="http://schemas.microsoft.com/office/word/2010/wordprocessingGroup" xmlns:wpi="http://schemas.microsoft.com/office/word/2010/wordprocessingInk" xmlns:wne="http://schemas.microsoft.com/office/word/2006/wordml" xmlns:wps="http://schemas.microsoft.com/office/word/2010/wordprocessingShape" mc:Ignorable="w14 w15 w16se w16cid w16 w16cex w16sdtdh wp14">
-  <w:abstractNum w:abstractNumId="0" w15:restartNumberingAfterBreak="0">
+<w:numbering xmlns:wpc="http://schemas.microsoft.com/office/word/2010/wordprocessingCanvas" xmlns:mc="http://schemas.openxmlformats.org/markup-compatibility/2006" xmlns:o="urn:schemas-microsoft-com:office:office" xmlns:r="http://schemas.openxmlformats.org/officeDocument/2006/relationships" xmlns:m="http://schemas.openxmlformats.org/officeDocument/2006/math" xmlns:v="urn:schemas-microsoft-com:vml" xmlns:wp14="http://schemas.microsoft.com/office/word/2010/wordprocessingDrawing" xmlns:wp="http://schemas.openxmlformats.org/drawingml/2006/wordprocessingDrawing" xmlns:w10="urn:schemas-microsoft-com:office:word" xmlns:w="http://schemas.openxmlformats.org/wordprocessingml/2006/main" xmlns:w14="http://schemas.microsoft.com/office/word/2010/wordml" xmlns:wpg="http://schemas.microsoft.com/office/word/2010/wordprocessingGroup" xmlns:wpi="http://schemas.microsoft.com/office/word/2010/wordprocessingInk" xmlns:wne="http://schemas.microsoft.com/office/word/2006/wordml" xmlns:wps="http://schemas.microsoft.com/office/word/2010/wordprocessingShape" xmlns:wpsCustomData="http://www.wps.cn/officeDocument/2013/wpsCustomData" mc:Ignorable="w14 wp14">
+  <w:abstractNum w:abstractNumId="0">
     <w:nsid w:val="04F85D88"/>
-    <w:multiLevelType w:val="hybridMultilevel"/>
-    <w:tmpl w:val="CBA2AFD4"/>
-    <w:lvl w:ilvl="0" w:tplc="240A000F">
+    <w:multiLevelType w:val="multilevel"/>
+    <w:tmpl w:val="04F85D88"/>
+    <w:lvl w:ilvl="0" w:tentative="0">
       <w:start w:val="1"/>
       <w:numFmt w:val="decimal"/>
       <w:lvlText w:val="%1."/>
@@ -896,7 +1242,7 @@
         <w:ind w:left="1080" w:hanging="360"/>
       </w:pPr>
     </w:lvl>
-    <w:lvl w:ilvl="1" w:tplc="240A0019">
+    <w:lvl w:ilvl="1" w:tentative="0">
       <w:start w:val="1"/>
       <w:numFmt w:val="lowerLetter"/>
       <w:lvlText w:val="%2."/>
@@ -905,7 +1251,7 @@
         <w:ind w:left="1800" w:hanging="360"/>
       </w:pPr>
     </w:lvl>
-    <w:lvl w:ilvl="2" w:tplc="240A001B">
+    <w:lvl w:ilvl="2" w:tentative="0">
       <w:start w:val="1"/>
       <w:numFmt w:val="lowerRoman"/>
       <w:lvlText w:val="%3."/>
@@ -914,7 +1260,7 @@
         <w:ind w:left="2520" w:hanging="180"/>
       </w:pPr>
     </w:lvl>
-    <w:lvl w:ilvl="3" w:tplc="240A000F">
+    <w:lvl w:ilvl="3" w:tentative="0">
       <w:start w:val="1"/>
       <w:numFmt w:val="decimal"/>
       <w:lvlText w:val="%4."/>
@@ -923,7 +1269,7 @@
         <w:ind w:left="3240" w:hanging="360"/>
       </w:pPr>
     </w:lvl>
-    <w:lvl w:ilvl="4" w:tplc="240A0019">
+    <w:lvl w:ilvl="4" w:tentative="0">
       <w:start w:val="1"/>
       <w:numFmt w:val="lowerLetter"/>
       <w:lvlText w:val="%5."/>
@@ -932,7 +1278,7 @@
         <w:ind w:left="3960" w:hanging="360"/>
       </w:pPr>
     </w:lvl>
-    <w:lvl w:ilvl="5" w:tplc="240A001B">
+    <w:lvl w:ilvl="5" w:tentative="0">
       <w:start w:val="1"/>
       <w:numFmt w:val="lowerRoman"/>
       <w:lvlText w:val="%6."/>
@@ -941,7 +1287,7 @@
         <w:ind w:left="4680" w:hanging="180"/>
       </w:pPr>
     </w:lvl>
-    <w:lvl w:ilvl="6" w:tplc="240A000F">
+    <w:lvl w:ilvl="6" w:tentative="0">
       <w:start w:val="1"/>
       <w:numFmt w:val="decimal"/>
       <w:lvlText w:val="%7."/>
@@ -950,7 +1296,7 @@
         <w:ind w:left="5400" w:hanging="360"/>
       </w:pPr>
     </w:lvl>
-    <w:lvl w:ilvl="7" w:tplc="240A0019">
+    <w:lvl w:ilvl="7" w:tentative="0">
       <w:start w:val="1"/>
       <w:numFmt w:val="lowerLetter"/>
       <w:lvlText w:val="%8."/>
@@ -959,7 +1305,7 @@
         <w:ind w:left="6120" w:hanging="360"/>
       </w:pPr>
     </w:lvl>
-    <w:lvl w:ilvl="8" w:tplc="240A001B">
+    <w:lvl w:ilvl="8" w:tentative="0">
       <w:start w:val="1"/>
       <w:numFmt w:val="lowerRoman"/>
       <w:lvlText w:val="%9."/>
@@ -969,11 +1315,11 @@
       </w:pPr>
     </w:lvl>
   </w:abstractNum>
-  <w:abstractNum w:abstractNumId="1" w15:restartNumberingAfterBreak="0">
+  <w:abstractNum w:abstractNumId="1">
     <w:nsid w:val="57715539"/>
     <w:multiLevelType w:val="multilevel"/>
     <w:tmpl w:val="57715539"/>
-    <w:lvl w:ilvl="0">
+    <w:lvl w:ilvl="0" w:tentative="0">
       <w:start w:val="1"/>
       <w:numFmt w:val="decimal"/>
       <w:lvlText w:val="%1."/>
@@ -985,7 +1331,7 @@
         <w:rFonts w:hint="default"/>
       </w:rPr>
     </w:lvl>
-    <w:lvl w:ilvl="1">
+    <w:lvl w:ilvl="1" w:tentative="0">
       <w:start w:val="1"/>
       <w:numFmt w:val="lowerLetter"/>
       <w:lvlText w:val="%2."/>
@@ -994,7 +1340,7 @@
         <w:ind w:left="1440" w:hanging="360"/>
       </w:pPr>
     </w:lvl>
-    <w:lvl w:ilvl="2">
+    <w:lvl w:ilvl="2" w:tentative="0">
       <w:start w:val="1"/>
       <w:numFmt w:val="lowerRoman"/>
       <w:lvlText w:val="%3."/>
@@ -1003,7 +1349,7 @@
         <w:ind w:left="2160" w:hanging="180"/>
       </w:pPr>
     </w:lvl>
-    <w:lvl w:ilvl="3">
+    <w:lvl w:ilvl="3" w:tentative="0">
       <w:start w:val="1"/>
       <w:numFmt w:val="decimal"/>
       <w:lvlText w:val="%4."/>
@@ -1012,7 +1358,7 @@
         <w:ind w:left="2880" w:hanging="360"/>
       </w:pPr>
     </w:lvl>
-    <w:lvl w:ilvl="4">
+    <w:lvl w:ilvl="4" w:tentative="0">
       <w:start w:val="1"/>
       <w:numFmt w:val="lowerLetter"/>
       <w:lvlText w:val="%5."/>
@@ -1021,7 +1367,7 @@
         <w:ind w:left="3600" w:hanging="360"/>
       </w:pPr>
     </w:lvl>
-    <w:lvl w:ilvl="5">
+    <w:lvl w:ilvl="5" w:tentative="0">
       <w:start w:val="1"/>
       <w:numFmt w:val="lowerRoman"/>
       <w:lvlText w:val="%6."/>
@@ -1030,7 +1376,7 @@
         <w:ind w:left="4320" w:hanging="180"/>
       </w:pPr>
     </w:lvl>
-    <w:lvl w:ilvl="6">
+    <w:lvl w:ilvl="6" w:tentative="0">
       <w:start w:val="1"/>
       <w:numFmt w:val="decimal"/>
       <w:lvlText w:val="%7."/>
@@ -1039,7 +1385,7 @@
         <w:ind w:left="5040" w:hanging="360"/>
       </w:pPr>
     </w:lvl>
-    <w:lvl w:ilvl="7">
+    <w:lvl w:ilvl="7" w:tentative="0">
       <w:start w:val="1"/>
       <w:numFmt w:val="lowerLetter"/>
       <w:lvlText w:val="%8."/>
@@ -1048,7 +1394,7 @@
         <w:ind w:left="5760" w:hanging="360"/>
       </w:pPr>
     </w:lvl>
-    <w:lvl w:ilvl="8">
+    <w:lvl w:ilvl="8" w:tentative="0">
       <w:start w:val="1"/>
       <w:numFmt w:val="lowerRoman"/>
       <w:lvlText w:val="%9."/>
@@ -1058,11 +1404,11 @@
       </w:pPr>
     </w:lvl>
   </w:abstractNum>
-  <w:abstractNum w:abstractNumId="2" w15:restartNumberingAfterBreak="0">
+  <w:abstractNum w:abstractNumId="2">
     <w:nsid w:val="68217DB5"/>
     <w:multiLevelType w:val="multilevel"/>
     <w:tmpl w:val="68217DB5"/>
-    <w:lvl w:ilvl="0">
+    <w:lvl w:ilvl="0" w:tentative="0">
       <w:start w:val="1"/>
       <w:numFmt w:val="decimal"/>
       <w:lvlText w:val="%1."/>
@@ -1074,7 +1420,7 @@
         <w:rFonts w:hint="default"/>
       </w:rPr>
     </w:lvl>
-    <w:lvl w:ilvl="1">
+    <w:lvl w:ilvl="1" w:tentative="0">
       <w:start w:val="1"/>
       <w:numFmt w:val="lowerLetter"/>
       <w:lvlText w:val="%2."/>
@@ -1083,7 +1429,7 @@
         <w:ind w:left="1440" w:hanging="360"/>
       </w:pPr>
     </w:lvl>
-    <w:lvl w:ilvl="2">
+    <w:lvl w:ilvl="2" w:tentative="0">
       <w:start w:val="1"/>
       <w:numFmt w:val="lowerRoman"/>
       <w:lvlText w:val="%3."/>
@@ -1092,7 +1438,7 @@
         <w:ind w:left="2160" w:hanging="180"/>
       </w:pPr>
     </w:lvl>
-    <w:lvl w:ilvl="3">
+    <w:lvl w:ilvl="3" w:tentative="0">
       <w:start w:val="1"/>
       <w:numFmt w:val="decimal"/>
       <w:lvlText w:val="%4."/>
@@ -1101,7 +1447,7 @@
         <w:ind w:left="2880" w:hanging="360"/>
       </w:pPr>
     </w:lvl>
-    <w:lvl w:ilvl="4">
+    <w:lvl w:ilvl="4" w:tentative="0">
       <w:start w:val="1"/>
       <w:numFmt w:val="lowerLetter"/>
       <w:lvlText w:val="%5."/>
@@ -1110,7 +1456,7 @@
         <w:ind w:left="3600" w:hanging="360"/>
       </w:pPr>
     </w:lvl>
-    <w:lvl w:ilvl="5">
+    <w:lvl w:ilvl="5" w:tentative="0">
       <w:start w:val="1"/>
       <w:numFmt w:val="lowerRoman"/>
       <w:lvlText w:val="%6."/>
@@ -1119,7 +1465,7 @@
         <w:ind w:left="4320" w:hanging="180"/>
       </w:pPr>
     </w:lvl>
-    <w:lvl w:ilvl="6">
+    <w:lvl w:ilvl="6" w:tentative="0">
       <w:start w:val="1"/>
       <w:numFmt w:val="decimal"/>
       <w:lvlText w:val="%7."/>
@@ -1128,7 +1474,7 @@
         <w:ind w:left="5040" w:hanging="360"/>
       </w:pPr>
     </w:lvl>
-    <w:lvl w:ilvl="7">
+    <w:lvl w:ilvl="7" w:tentative="0">
       <w:start w:val="1"/>
       <w:numFmt w:val="lowerLetter"/>
       <w:lvlText w:val="%8."/>
@@ -1137,7 +1483,7 @@
         <w:ind w:left="5760" w:hanging="360"/>
       </w:pPr>
     </w:lvl>
-    <w:lvl w:ilvl="8">
+    <w:lvl w:ilvl="8" w:tentative="0">
       <w:start w:val="1"/>
       <w:numFmt w:val="lowerRoman"/>
       <w:lvlText w:val="%9."/>
@@ -1147,11 +1493,11 @@
       </w:pPr>
     </w:lvl>
   </w:abstractNum>
-  <w:abstractNum w:abstractNumId="3" w15:restartNumberingAfterBreak="0">
+  <w:abstractNum w:abstractNumId="3">
     <w:nsid w:val="79CB2074"/>
     <w:multiLevelType w:val="multilevel"/>
     <w:tmpl w:val="79CB2074"/>
-    <w:lvl w:ilvl="0">
+    <w:lvl w:ilvl="0" w:tentative="0">
       <w:start w:val="1"/>
       <w:numFmt w:val="upperRoman"/>
       <w:lvlText w:val="%1."/>
@@ -1163,7 +1509,7 @@
         <w:rFonts w:hint="default"/>
       </w:rPr>
     </w:lvl>
-    <w:lvl w:ilvl="1">
+    <w:lvl w:ilvl="1" w:tentative="0">
       <w:start w:val="1"/>
       <w:numFmt w:val="lowerLetter"/>
       <w:lvlText w:val="%2."/>
@@ -1172,7 +1518,7 @@
         <w:ind w:left="1440" w:hanging="360"/>
       </w:pPr>
     </w:lvl>
-    <w:lvl w:ilvl="2">
+    <w:lvl w:ilvl="2" w:tentative="0">
       <w:start w:val="1"/>
       <w:numFmt w:val="lowerRoman"/>
       <w:lvlText w:val="%3."/>
@@ -1181,7 +1527,7 @@
         <w:ind w:left="2160" w:hanging="180"/>
       </w:pPr>
     </w:lvl>
-    <w:lvl w:ilvl="3">
+    <w:lvl w:ilvl="3" w:tentative="0">
       <w:start w:val="1"/>
       <w:numFmt w:val="decimal"/>
       <w:lvlText w:val="%4."/>
@@ -1190,7 +1536,7 @@
         <w:ind w:left="2880" w:hanging="360"/>
       </w:pPr>
     </w:lvl>
-    <w:lvl w:ilvl="4">
+    <w:lvl w:ilvl="4" w:tentative="0">
       <w:start w:val="1"/>
       <w:numFmt w:val="lowerLetter"/>
       <w:lvlText w:val="%5."/>
@@ -1199,7 +1545,7 @@
         <w:ind w:left="3600" w:hanging="360"/>
       </w:pPr>
     </w:lvl>
-    <w:lvl w:ilvl="5">
+    <w:lvl w:ilvl="5" w:tentative="0">
       <w:start w:val="1"/>
       <w:numFmt w:val="lowerRoman"/>
       <w:lvlText w:val="%6."/>
@@ -1208,7 +1554,7 @@
         <w:ind w:left="4320" w:hanging="180"/>
       </w:pPr>
     </w:lvl>
-    <w:lvl w:ilvl="6">
+    <w:lvl w:ilvl="6" w:tentative="0">
       <w:start w:val="1"/>
       <w:numFmt w:val="decimal"/>
       <w:lvlText w:val="%7."/>
@@ -1217,7 +1563,7 @@
         <w:ind w:left="5040" w:hanging="360"/>
       </w:pPr>
     </w:lvl>
-    <w:lvl w:ilvl="7">
+    <w:lvl w:ilvl="7" w:tentative="0">
       <w:start w:val="1"/>
       <w:numFmt w:val="lowerLetter"/>
       <w:lvlText w:val="%8."/>
@@ -1226,7 +1572,7 @@
         <w:ind w:left="5760" w:hanging="360"/>
       </w:pPr>
     </w:lvl>
-    <w:lvl w:ilvl="8">
+    <w:lvl w:ilvl="8" w:tentative="0">
       <w:start w:val="1"/>
       <w:numFmt w:val="lowerRoman"/>
       <w:lvlText w:val="%9."/>
@@ -1236,16 +1582,10 @@
       </w:pPr>
     </w:lvl>
   </w:abstractNum>
-  <w:num w:numId="1" w16cid:durableId="370037517">
+  <w:num w:numId="1">
     <w:abstractNumId w:val="3"/>
   </w:num>
-  <w:num w:numId="2" w16cid:durableId="1850371209">
-    <w:abstractNumId w:val="1"/>
-  </w:num>
-  <w:num w:numId="3" w16cid:durableId="1238829149">
-    <w:abstractNumId w:val="2"/>
-  </w:num>
-  <w:num w:numId="4" w16cid:durableId="1706977652">
+  <w:num w:numId="2">
     <w:abstractNumId w:val="0"/>
     <w:lvlOverride w:ilvl="0">
       <w:startOverride w:val="1"/>
@@ -1275,425 +1615,207 @@
       <w:startOverride w:val="1"/>
     </w:lvlOverride>
   </w:num>
+  <w:num w:numId="3">
+    <w:abstractNumId w:val="1"/>
+  </w:num>
+  <w:num w:numId="4">
+    <w:abstractNumId w:val="2"/>
+  </w:num>
 </w:numbering>
 </file>
 
 <file path=word/styles.xml><?xml version="1.0" encoding="utf-8"?>
-<w:styles xmlns:mc="http://schemas.openxmlformats.org/markup-compatibility/2006" xmlns:r="http://schemas.openxmlformats.org/officeDocument/2006/relationships" xmlns:w="http://schemas.openxmlformats.org/wordprocessingml/2006/main" xmlns:w14="http://schemas.microsoft.com/office/word/2010/wordml" xmlns:w15="http://schemas.microsoft.com/office/word/2012/wordml" xmlns:w16cex="http://schemas.microsoft.com/office/word/2018/wordml/cex" xmlns:w16cid="http://schemas.microsoft.com/office/word/2016/wordml/cid" xmlns:w16="http://schemas.microsoft.com/office/word/2018/wordml" xmlns:w16sdtdh="http://schemas.microsoft.com/office/word/2020/wordml/sdtdatahash" xmlns:w16se="http://schemas.microsoft.com/office/word/2015/wordml/symex" mc:Ignorable="w14 w15 w16se w16cid w16 w16cex w16sdtdh">
+<w:styles xmlns:mc="http://schemas.openxmlformats.org/markup-compatibility/2006" xmlns:o="urn:schemas-microsoft-com:office:office" xmlns:r="http://schemas.openxmlformats.org/officeDocument/2006/relationships" xmlns:m="http://schemas.openxmlformats.org/officeDocument/2006/math" xmlns:v="urn:schemas-microsoft-com:vml" xmlns:w="http://schemas.openxmlformats.org/wordprocessingml/2006/main" xmlns:w14="http://schemas.microsoft.com/office/word/2010/wordml" xmlns:w10="urn:schemas-microsoft-com:office:word" xmlns:sl="http://schemas.openxmlformats.org/schemaLibrary/2006/main" xmlns:wpsCustomData="http://www.wps.cn/officeDocument/2013/wpsCustomData" mc:Ignorable="w14">
   <w:docDefaults>
     <w:rPrDefault>
       <w:rPr>
-        <w:rFonts w:ascii="Times New Roman" w:eastAsia="SimSun" w:hAnsi="Times New Roman" w:cs="Times New Roman"/>
-        <w:lang w:val="es-CO" w:eastAsia="es-CO" w:bidi="ar-SA"/>
+        <w:rFonts w:ascii="Times New Roman" w:hAnsi="Times New Roman" w:eastAsia="SimSun" w:cs="Times New Roman"/>
       </w:rPr>
     </w:rPrDefault>
     <w:pPrDefault/>
   </w:docDefaults>
-  <w:latentStyles w:defLockedState="0" w:defUIPriority="99" w:defSemiHidden="0" w:defUnhideWhenUsed="0" w:defQFormat="0" w:count="376">
-    <w:lsdException w:name="Normal" w:uiPriority="0" w:qFormat="1"/>
-    <w:lsdException w:name="heading 1" w:uiPriority="9" w:qFormat="1"/>
-    <w:lsdException w:name="heading 2" w:semiHidden="1" w:uiPriority="9" w:unhideWhenUsed="1" w:qFormat="1"/>
-    <w:lsdException w:name="heading 3" w:semiHidden="1" w:uiPriority="9" w:unhideWhenUsed="1" w:qFormat="1"/>
-    <w:lsdException w:name="heading 4" w:semiHidden="1" w:uiPriority="9" w:unhideWhenUsed="1" w:qFormat="1"/>
-    <w:lsdException w:name="heading 5" w:semiHidden="1" w:uiPriority="9" w:unhideWhenUsed="1" w:qFormat="1"/>
-    <w:lsdException w:name="heading 6" w:semiHidden="1" w:uiPriority="9" w:unhideWhenUsed="1" w:qFormat="1"/>
-    <w:lsdException w:name="heading 7" w:semiHidden="1" w:uiPriority="9" w:unhideWhenUsed="1" w:qFormat="1"/>
-    <w:lsdException w:name="heading 8" w:semiHidden="1" w:uiPriority="9" w:unhideWhenUsed="1" w:qFormat="1"/>
-    <w:lsdException w:name="heading 9" w:semiHidden="1" w:uiPriority="9" w:unhideWhenUsed="1" w:qFormat="1"/>
-    <w:lsdException w:name="index 1" w:semiHidden="1" w:unhideWhenUsed="1"/>
-    <w:lsdException w:name="index 2" w:semiHidden="1" w:unhideWhenUsed="1"/>
-    <w:lsdException w:name="index 3" w:semiHidden="1" w:unhideWhenUsed="1"/>
-    <w:lsdException w:name="index 4" w:semiHidden="1" w:unhideWhenUsed="1"/>
-    <w:lsdException w:name="index 5" w:semiHidden="1" w:unhideWhenUsed="1"/>
-    <w:lsdException w:name="index 6" w:semiHidden="1" w:unhideWhenUsed="1"/>
-    <w:lsdException w:name="index 7" w:semiHidden="1" w:unhideWhenUsed="1"/>
-    <w:lsdException w:name="index 8" w:semiHidden="1" w:unhideWhenUsed="1"/>
-    <w:lsdException w:name="index 9" w:semiHidden="1" w:unhideWhenUsed="1"/>
-    <w:lsdException w:name="toc 1" w:semiHidden="1" w:uiPriority="39" w:unhideWhenUsed="1"/>
-    <w:lsdException w:name="toc 2" w:semiHidden="1" w:uiPriority="39" w:unhideWhenUsed="1"/>
-    <w:lsdException w:name="toc 3" w:semiHidden="1" w:uiPriority="39" w:unhideWhenUsed="1"/>
-    <w:lsdException w:name="toc 4" w:semiHidden="1" w:uiPriority="39" w:unhideWhenUsed="1"/>
-    <w:lsdException w:name="toc 5" w:semiHidden="1" w:uiPriority="39" w:unhideWhenUsed="1"/>
-    <w:lsdException w:name="toc 6" w:semiHidden="1" w:uiPriority="39" w:unhideWhenUsed="1"/>
-    <w:lsdException w:name="toc 7" w:semiHidden="1" w:uiPriority="39" w:unhideWhenUsed="1"/>
-    <w:lsdException w:name="toc 8" w:semiHidden="1" w:uiPriority="39" w:unhideWhenUsed="1"/>
-    <w:lsdException w:name="toc 9" w:semiHidden="1" w:uiPriority="39" w:unhideWhenUsed="1"/>
-    <w:lsdException w:name="Normal Indent" w:semiHidden="1" w:unhideWhenUsed="1"/>
-    <w:lsdException w:name="footnote text" w:semiHidden="1" w:unhideWhenUsed="1"/>
-    <w:lsdException w:name="annotation text" w:semiHidden="1" w:unhideWhenUsed="1"/>
-    <w:lsdException w:name="header" w:semiHidden="1" w:unhideWhenUsed="1"/>
-    <w:lsdException w:name="footer" w:semiHidden="1" w:unhideWhenUsed="1"/>
-    <w:lsdException w:name="index heading" w:semiHidden="1" w:unhideWhenUsed="1"/>
-    <w:lsdException w:name="caption" w:semiHidden="1" w:uiPriority="35" w:unhideWhenUsed="1" w:qFormat="1"/>
-    <w:lsdException w:name="table of figures" w:semiHidden="1" w:unhideWhenUsed="1"/>
-    <w:lsdException w:name="envelope address" w:semiHidden="1" w:unhideWhenUsed="1"/>
-    <w:lsdException w:name="envelope return" w:semiHidden="1" w:unhideWhenUsed="1"/>
-    <w:lsdException w:name="footnote reference" w:semiHidden="1" w:unhideWhenUsed="1"/>
-    <w:lsdException w:name="annotation reference" w:semiHidden="1" w:unhideWhenUsed="1"/>
-    <w:lsdException w:name="line number" w:semiHidden="1" w:unhideWhenUsed="1"/>
-    <w:lsdException w:name="page number" w:semiHidden="1" w:unhideWhenUsed="1"/>
-    <w:lsdException w:name="endnote reference" w:semiHidden="1" w:unhideWhenUsed="1"/>
-    <w:lsdException w:name="endnote text" w:semiHidden="1" w:unhideWhenUsed="1"/>
-    <w:lsdException w:name="table of authorities" w:semiHidden="1" w:unhideWhenUsed="1"/>
-    <w:lsdException w:name="macro" w:semiHidden="1" w:unhideWhenUsed="1"/>
-    <w:lsdException w:name="toa heading" w:semiHidden="1" w:unhideWhenUsed="1"/>
-    <w:lsdException w:name="List" w:semiHidden="1" w:unhideWhenUsed="1"/>
-    <w:lsdException w:name="List Bullet" w:semiHidden="1" w:unhideWhenUsed="1"/>
-    <w:lsdException w:name="List Number" w:semiHidden="1" w:unhideWhenUsed="1"/>
-    <w:lsdException w:name="List 2" w:semiHidden="1" w:unhideWhenUsed="1"/>
-    <w:lsdException w:name="List 3" w:semiHidden="1" w:unhideWhenUsed="1"/>
-    <w:lsdException w:name="List 4" w:semiHidden="1" w:unhideWhenUsed="1"/>
-    <w:lsdException w:name="List 5" w:semiHidden="1" w:unhideWhenUsed="1"/>
-    <w:lsdException w:name="List Bullet 2" w:semiHidden="1" w:unhideWhenUsed="1"/>
-    <w:lsdException w:name="List Bullet 3" w:semiHidden="1" w:unhideWhenUsed="1"/>
-    <w:lsdException w:name="List Bullet 4" w:semiHidden="1" w:unhideWhenUsed="1"/>
-    <w:lsdException w:name="List Bullet 5" w:semiHidden="1" w:unhideWhenUsed="1"/>
-    <w:lsdException w:name="List Number 2" w:semiHidden="1" w:unhideWhenUsed="1"/>
-    <w:lsdException w:name="List Number 3" w:semiHidden="1" w:unhideWhenUsed="1"/>
-    <w:lsdException w:name="List Number 4" w:semiHidden="1" w:unhideWhenUsed="1"/>
-    <w:lsdException w:name="List Number 5" w:semiHidden="1" w:unhideWhenUsed="1"/>
-    <w:lsdException w:name="Title" w:uiPriority="10" w:qFormat="1"/>
-    <w:lsdException w:name="Closing" w:semiHidden="1" w:unhideWhenUsed="1"/>
-    <w:lsdException w:name="Signature" w:semiHidden="1" w:unhideWhenUsed="1"/>
-    <w:lsdException w:name="Default Paragraph Font" w:semiHidden="1" w:uiPriority="1" w:unhideWhenUsed="1" w:qFormat="1"/>
-    <w:lsdException w:name="Body Text" w:semiHidden="1" w:unhideWhenUsed="1"/>
-    <w:lsdException w:name="Body Text Indent" w:semiHidden="1" w:unhideWhenUsed="1"/>
-    <w:lsdException w:name="List Continue" w:semiHidden="1" w:unhideWhenUsed="1"/>
-    <w:lsdException w:name="List Continue 2" w:semiHidden="1" w:unhideWhenUsed="1"/>
-    <w:lsdException w:name="List Continue 3" w:semiHidden="1" w:unhideWhenUsed="1"/>
-    <w:lsdException w:name="List Continue 4" w:semiHidden="1" w:unhideWhenUsed="1"/>
-    <w:lsdException w:name="List Continue 5" w:semiHidden="1" w:unhideWhenUsed="1"/>
-    <w:lsdException w:name="Message Header" w:semiHidden="1" w:unhideWhenUsed="1"/>
-    <w:lsdException w:name="Subtitle" w:uiPriority="11" w:qFormat="1"/>
-    <w:lsdException w:name="Salutation" w:semiHidden="1" w:unhideWhenUsed="1"/>
-    <w:lsdException w:name="Date" w:semiHidden="1" w:unhideWhenUsed="1"/>
-    <w:lsdException w:name="Body Text First Indent" w:semiHidden="1" w:unhideWhenUsed="1"/>
-    <w:lsdException w:name="Body Text First Indent 2" w:semiHidden="1" w:unhideWhenUsed="1"/>
-    <w:lsdException w:name="Note Heading" w:semiHidden="1" w:unhideWhenUsed="1"/>
-    <w:lsdException w:name="Body Text 2" w:semiHidden="1" w:unhideWhenUsed="1"/>
-    <w:lsdException w:name="Body Text 3" w:semiHidden="1" w:unhideWhenUsed="1"/>
-    <w:lsdException w:name="Body Text Indent 2" w:semiHidden="1" w:unhideWhenUsed="1"/>
-    <w:lsdException w:name="Body Text Indent 3" w:semiHidden="1" w:unhideWhenUsed="1"/>
-    <w:lsdException w:name="Block Text" w:semiHidden="1" w:unhideWhenUsed="1"/>
-    <w:lsdException w:name="Hyperlink" w:semiHidden="1" w:unhideWhenUsed="1"/>
-    <w:lsdException w:name="FollowedHyperlink" w:semiHidden="1" w:unhideWhenUsed="1"/>
-    <w:lsdException w:name="Strong" w:uiPriority="22" w:qFormat="1"/>
-    <w:lsdException w:name="Emphasis" w:uiPriority="20" w:qFormat="1"/>
-    <w:lsdException w:name="Document Map" w:semiHidden="1" w:unhideWhenUsed="1"/>
-    <w:lsdException w:name="Plain Text" w:semiHidden="1" w:unhideWhenUsed="1"/>
-    <w:lsdException w:name="E-mail Signature" w:semiHidden="1" w:unhideWhenUsed="1"/>
-    <w:lsdException w:name="HTML Top of Form" w:semiHidden="1" w:unhideWhenUsed="1"/>
-    <w:lsdException w:name="HTML Bottom of Form" w:semiHidden="1" w:unhideWhenUsed="1"/>
-    <w:lsdException w:name="Normal (Web)" w:semiHidden="1" w:unhideWhenUsed="1"/>
-    <w:lsdException w:name="HTML Acronym" w:semiHidden="1" w:unhideWhenUsed="1"/>
-    <w:lsdException w:name="HTML Address" w:semiHidden="1" w:unhideWhenUsed="1"/>
-    <w:lsdException w:name="HTML Cite" w:semiHidden="1" w:unhideWhenUsed="1"/>
-    <w:lsdException w:name="HTML Code" w:semiHidden="1" w:unhideWhenUsed="1"/>
-    <w:lsdException w:name="HTML Definition" w:semiHidden="1" w:unhideWhenUsed="1"/>
-    <w:lsdException w:name="HTML Keyboard" w:semiHidden="1" w:unhideWhenUsed="1"/>
-    <w:lsdException w:name="HTML Preformatted" w:semiHidden="1" w:unhideWhenUsed="1"/>
-    <w:lsdException w:name="HTML Sample" w:semiHidden="1" w:unhideWhenUsed="1"/>
-    <w:lsdException w:name="HTML Typewriter" w:semiHidden="1" w:unhideWhenUsed="1"/>
-    <w:lsdException w:name="HTML Variable" w:semiHidden="1" w:unhideWhenUsed="1"/>
-    <w:lsdException w:name="Normal Table" w:semiHidden="1" w:unhideWhenUsed="1" w:qFormat="1"/>
-    <w:lsdException w:name="annotation subject" w:semiHidden="1" w:unhideWhenUsed="1"/>
-    <w:lsdException w:name="No List" w:semiHidden="1" w:unhideWhenUsed="1"/>
-    <w:lsdException w:name="Outline List 1" w:semiHidden="1" w:unhideWhenUsed="1"/>
-    <w:lsdException w:name="Outline List 2" w:semiHidden="1" w:unhideWhenUsed="1"/>
-    <w:lsdException w:name="Outline List 3" w:semiHidden="1" w:unhideWhenUsed="1"/>
-    <w:lsdException w:name="Table Simple 1" w:semiHidden="1" w:unhideWhenUsed="1"/>
-    <w:lsdException w:name="Table Simple 2" w:semiHidden="1" w:unhideWhenUsed="1"/>
-    <w:lsdException w:name="Table Simple 3" w:semiHidden="1" w:unhideWhenUsed="1"/>
-    <w:lsdException w:name="Table Classic 1" w:semiHidden="1" w:unhideWhenUsed="1"/>
-    <w:lsdException w:name="Table Classic 2" w:semiHidden="1" w:unhideWhenUsed="1"/>
-    <w:lsdException w:name="Table Classic 3" w:semiHidden="1" w:unhideWhenUsed="1"/>
-    <w:lsdException w:name="Table Classic 4" w:semiHidden="1" w:unhideWhenUsed="1"/>
-    <w:lsdException w:name="Table Colorful 1" w:semiHidden="1" w:unhideWhenUsed="1"/>
-    <w:lsdException w:name="Table Colorful 2" w:semiHidden="1" w:unhideWhenUsed="1"/>
-    <w:lsdException w:name="Table Colorful 3" w:semiHidden="1" w:unhideWhenUsed="1"/>
-    <w:lsdException w:name="Table Columns 1" w:semiHidden="1" w:unhideWhenUsed="1"/>
-    <w:lsdException w:name="Table Columns 2" w:semiHidden="1" w:unhideWhenUsed="1"/>
-    <w:lsdException w:name="Table Columns 3" w:semiHidden="1" w:unhideWhenUsed="1"/>
-    <w:lsdException w:name="Table Columns 4" w:semiHidden="1" w:unhideWhenUsed="1"/>
-    <w:lsdException w:name="Table Columns 5" w:semiHidden="1" w:unhideWhenUsed="1"/>
-    <w:lsdException w:name="Table Grid 1" w:semiHidden="1" w:unhideWhenUsed="1"/>
-    <w:lsdException w:name="Table Grid 2" w:semiHidden="1" w:unhideWhenUsed="1"/>
-    <w:lsdException w:name="Table Grid 3" w:semiHidden="1" w:unhideWhenUsed="1"/>
-    <w:lsdException w:name="Table Grid 4" w:semiHidden="1" w:unhideWhenUsed="1"/>
-    <w:lsdException w:name="Table Grid 5" w:semiHidden="1" w:unhideWhenUsed="1"/>
-    <w:lsdException w:name="Table Grid 6" w:semiHidden="1" w:unhideWhenUsed="1"/>
-    <w:lsdException w:name="Table Grid 7" w:semiHidden="1" w:unhideWhenUsed="1"/>
-    <w:lsdException w:name="Table Grid 8" w:semiHidden="1" w:unhideWhenUsed="1"/>
-    <w:lsdException w:name="Table List 1" w:semiHidden="1" w:unhideWhenUsed="1"/>
-    <w:lsdException w:name="Table List 2" w:semiHidden="1" w:unhideWhenUsed="1"/>
-    <w:lsdException w:name="Table List 3" w:semiHidden="1" w:unhideWhenUsed="1"/>
-    <w:lsdException w:name="Table List 4" w:semiHidden="1" w:unhideWhenUsed="1"/>
-    <w:lsdException w:name="Table List 5" w:semiHidden="1" w:unhideWhenUsed="1"/>
-    <w:lsdException w:name="Table List 6" w:semiHidden="1" w:unhideWhenUsed="1"/>
-    <w:lsdException w:name="Table List 7" w:semiHidden="1" w:unhideWhenUsed="1"/>
-    <w:lsdException w:name="Table List 8" w:semiHidden="1" w:unhideWhenUsed="1"/>
-    <w:lsdException w:name="Table 3D effects 1" w:semiHidden="1" w:unhideWhenUsed="1"/>
-    <w:lsdException w:name="Table 3D effects 2" w:semiHidden="1" w:unhideWhenUsed="1"/>
-    <w:lsdException w:name="Table 3D effects 3" w:semiHidden="1" w:unhideWhenUsed="1"/>
-    <w:lsdException w:name="Table Contemporary" w:semiHidden="1" w:unhideWhenUsed="1"/>
-    <w:lsdException w:name="Table Elegant" w:semiHidden="1" w:unhideWhenUsed="1"/>
-    <w:lsdException w:name="Table Professional" w:semiHidden="1" w:unhideWhenUsed="1"/>
-    <w:lsdException w:name="Table Subtle 1" w:semiHidden="1" w:unhideWhenUsed="1"/>
-    <w:lsdException w:name="Table Subtle 2" w:semiHidden="1" w:unhideWhenUsed="1"/>
-    <w:lsdException w:name="Table Web 1" w:semiHidden="1" w:unhideWhenUsed="1"/>
-    <w:lsdException w:name="Table Web 2" w:semiHidden="1" w:unhideWhenUsed="1"/>
-    <w:lsdException w:name="Table Web 3" w:semiHidden="1" w:unhideWhenUsed="1"/>
-    <w:lsdException w:name="Balloon Text" w:semiHidden="1" w:unhideWhenUsed="1"/>
-    <w:lsdException w:name="Table Grid" w:uiPriority="39"/>
-    <w:lsdException w:name="Table Theme" w:semiHidden="1" w:unhideWhenUsed="1"/>
-    <w:lsdException w:name="Placeholder Text" w:semiHidden="1" w:unhideWhenUsed="1"/>
-    <w:lsdException w:name="No Spacing" w:semiHidden="1" w:unhideWhenUsed="1"/>
-    <w:lsdException w:name="Light Shading"/>
-    <w:lsdException w:name="Light List"/>
-    <w:lsdException w:name="Light Grid"/>
-    <w:lsdException w:name="Medium Shading 1"/>
-    <w:lsdException w:name="Medium Shading 2"/>
-    <w:lsdException w:name="Medium List 1"/>
-    <w:lsdException w:name="Medium List 2"/>
-    <w:lsdException w:name="Medium Grid 1"/>
-    <w:lsdException w:name="Medium Grid 2"/>
-    <w:lsdException w:name="Medium Grid 3"/>
-    <w:lsdException w:name="Dark List"/>
-    <w:lsdException w:name="Colorful Shading"/>
-    <w:lsdException w:name="Colorful List"/>
-    <w:lsdException w:name="Colorful Grid"/>
-    <w:lsdException w:name="Light Shading Accent 1"/>
-    <w:lsdException w:name="Light List Accent 1"/>
-    <w:lsdException w:name="Light Grid Accent 1"/>
-    <w:lsdException w:name="Medium Shading 1 Accent 1"/>
-    <w:lsdException w:name="Medium Shading 2 Accent 1"/>
-    <w:lsdException w:name="Medium List 1 Accent 1"/>
-    <w:lsdException w:name="Revision" w:semiHidden="1" w:unhideWhenUsed="1"/>
-    <w:lsdException w:name="List Paragraph" w:uiPriority="34" w:qFormat="1"/>
-    <w:lsdException w:name="Quote" w:semiHidden="1" w:unhideWhenUsed="1"/>
-    <w:lsdException w:name="Intense Quote" w:semiHidden="1" w:unhideWhenUsed="1"/>
-    <w:lsdException w:name="Medium List 2 Accent 1"/>
-    <w:lsdException w:name="Medium Grid 1 Accent 1"/>
-    <w:lsdException w:name="Medium Grid 2 Accent 1"/>
-    <w:lsdException w:name="Medium Grid 3 Accent 1"/>
-    <w:lsdException w:name="Dark List Accent 1"/>
-    <w:lsdException w:name="Colorful Shading Accent 1"/>
-    <w:lsdException w:name="Colorful List Accent 1"/>
-    <w:lsdException w:name="Colorful Grid Accent 1"/>
-    <w:lsdException w:name="Light Shading Accent 2"/>
-    <w:lsdException w:name="Light List Accent 2"/>
-    <w:lsdException w:name="Light Grid Accent 2"/>
-    <w:lsdException w:name="Medium Shading 1 Accent 2"/>
-    <w:lsdException w:name="Medium Shading 2 Accent 2"/>
-    <w:lsdException w:name="Medium List 1 Accent 2"/>
-    <w:lsdException w:name="Medium List 2 Accent 2"/>
-    <w:lsdException w:name="Medium Grid 1 Accent 2"/>
-    <w:lsdException w:name="Medium Grid 2 Accent 2"/>
-    <w:lsdException w:name="Medium Grid 3 Accent 2"/>
-    <w:lsdException w:name="Dark List Accent 2"/>
-    <w:lsdException w:name="Colorful Shading Accent 2"/>
-    <w:lsdException w:name="Colorful List Accent 2"/>
-    <w:lsdException w:name="Colorful Grid Accent 2"/>
-    <w:lsdException w:name="Light Shading Accent 3"/>
-    <w:lsdException w:name="Light List Accent 3"/>
-    <w:lsdException w:name="Light Grid Accent 3"/>
-    <w:lsdException w:name="Medium Shading 1 Accent 3"/>
-    <w:lsdException w:name="Medium Shading 2 Accent 3"/>
-    <w:lsdException w:name="Medium List 1 Accent 3"/>
-    <w:lsdException w:name="Medium List 2 Accent 3"/>
-    <w:lsdException w:name="Medium Grid 1 Accent 3"/>
-    <w:lsdException w:name="Medium Grid 2 Accent 3"/>
-    <w:lsdException w:name="Medium Grid 3 Accent 3"/>
-    <w:lsdException w:name="Dark List Accent 3"/>
-    <w:lsdException w:name="Colorful Shading Accent 3"/>
-    <w:lsdException w:name="Colorful List Accent 3"/>
-    <w:lsdException w:name="Colorful Grid Accent 3"/>
-    <w:lsdException w:name="Light Shading Accent 4"/>
-    <w:lsdException w:name="Light List Accent 4"/>
-    <w:lsdException w:name="Light Grid Accent 4"/>
-    <w:lsdException w:name="Medium Shading 1 Accent 4"/>
-    <w:lsdException w:name="Medium Shading 2 Accent 4"/>
-    <w:lsdException w:name="Medium List 1 Accent 4"/>
-    <w:lsdException w:name="Medium List 2 Accent 4"/>
-    <w:lsdException w:name="Medium Grid 1 Accent 4"/>
-    <w:lsdException w:name="Medium Grid 2 Accent 4"/>
-    <w:lsdException w:name="Medium Grid 3 Accent 4"/>
-    <w:lsdException w:name="Dark List Accent 4"/>
-    <w:lsdException w:name="Colorful Shading Accent 4"/>
-    <w:lsdException w:name="Colorful List Accent 4"/>
-    <w:lsdException w:name="Colorful Grid Accent 4"/>
-    <w:lsdException w:name="Light Shading Accent 5"/>
-    <w:lsdException w:name="Light List Accent 5"/>
-    <w:lsdException w:name="Light Grid Accent 5"/>
-    <w:lsdException w:name="Medium Shading 1 Accent 5"/>
-    <w:lsdException w:name="Medium Shading 2 Accent 5"/>
-    <w:lsdException w:name="Medium List 1 Accent 5"/>
-    <w:lsdException w:name="Medium List 2 Accent 5"/>
-    <w:lsdException w:name="Medium Grid 1 Accent 5"/>
-    <w:lsdException w:name="Medium Grid 2 Accent 5"/>
-    <w:lsdException w:name="Medium Grid 3 Accent 5"/>
-    <w:lsdException w:name="Dark List Accent 5"/>
-    <w:lsdException w:name="Colorful Shading Accent 5"/>
-    <w:lsdException w:name="Colorful List Accent 5"/>
-    <w:lsdException w:name="Colorful Grid Accent 5"/>
-    <w:lsdException w:name="Light Shading Accent 6"/>
-    <w:lsdException w:name="Light List Accent 6"/>
-    <w:lsdException w:name="Light Grid Accent 6"/>
-    <w:lsdException w:name="Medium Shading 1 Accent 6"/>
-    <w:lsdException w:name="Medium Shading 2 Accent 6"/>
-    <w:lsdException w:name="Medium List 1 Accent 6"/>
-    <w:lsdException w:name="Medium List 2 Accent 6"/>
-    <w:lsdException w:name="Medium Grid 1 Accent 6"/>
-    <w:lsdException w:name="Medium Grid 2 Accent 6"/>
-    <w:lsdException w:name="Medium Grid 3 Accent 6"/>
-    <w:lsdException w:name="Dark List Accent 6"/>
-    <w:lsdException w:name="Colorful Shading Accent 6"/>
-    <w:lsdException w:name="Colorful List Accent 6"/>
-    <w:lsdException w:name="Colorful Grid Accent 6"/>
-    <w:lsdException w:name="Subtle Emphasis" w:uiPriority="19" w:qFormat="1"/>
-    <w:lsdException w:name="Intense Emphasis" w:uiPriority="21" w:qFormat="1"/>
-    <w:lsdException w:name="Subtle Reference" w:uiPriority="31" w:qFormat="1"/>
-    <w:lsdException w:name="Intense Reference" w:uiPriority="32" w:qFormat="1"/>
-    <w:lsdException w:name="Book Title" w:uiPriority="33" w:qFormat="1"/>
-    <w:lsdException w:name="Bibliography" w:semiHidden="1" w:uiPriority="37" w:unhideWhenUsed="1"/>
-    <w:lsdException w:name="TOC Heading" w:semiHidden="1" w:uiPriority="39" w:unhideWhenUsed="1" w:qFormat="1"/>
-    <w:lsdException w:name="Plain Table 1" w:uiPriority="41"/>
-    <w:lsdException w:name="Plain Table 2" w:uiPriority="42"/>
-    <w:lsdException w:name="Plain Table 3" w:uiPriority="43"/>
-    <w:lsdException w:name="Plain Table 4" w:uiPriority="44"/>
-    <w:lsdException w:name="Plain Table 5" w:uiPriority="45"/>
-    <w:lsdException w:name="Grid Table Light" w:uiPriority="40"/>
-    <w:lsdException w:name="Grid Table 1 Light" w:uiPriority="46"/>
-    <w:lsdException w:name="Grid Table 2" w:uiPriority="47"/>
-    <w:lsdException w:name="Grid Table 3" w:uiPriority="48"/>
-    <w:lsdException w:name="Grid Table 4" w:uiPriority="49"/>
-    <w:lsdException w:name="Grid Table 5 Dark" w:uiPriority="50"/>
-    <w:lsdException w:name="Grid Table 6 Colorful" w:uiPriority="51"/>
-    <w:lsdException w:name="Grid Table 7 Colorful" w:uiPriority="52"/>
-    <w:lsdException w:name="Grid Table 1 Light Accent 1" w:uiPriority="46"/>
-    <w:lsdException w:name="Grid Table 2 Accent 1" w:uiPriority="47"/>
-    <w:lsdException w:name="Grid Table 3 Accent 1" w:uiPriority="48"/>
-    <w:lsdException w:name="Grid Table 4 Accent 1" w:uiPriority="49"/>
-    <w:lsdException w:name="Grid Table 5 Dark Accent 1" w:uiPriority="50"/>
-    <w:lsdException w:name="Grid Table 6 Colorful Accent 1" w:uiPriority="51"/>
-    <w:lsdException w:name="Grid Table 7 Colorful Accent 1" w:uiPriority="52"/>
-    <w:lsdException w:name="Grid Table 1 Light Accent 2" w:uiPriority="46"/>
-    <w:lsdException w:name="Grid Table 2 Accent 2" w:uiPriority="47"/>
-    <w:lsdException w:name="Grid Table 3 Accent 2" w:uiPriority="48"/>
-    <w:lsdException w:name="Grid Table 4 Accent 2" w:uiPriority="49"/>
-    <w:lsdException w:name="Grid Table 5 Dark Accent 2" w:uiPriority="50"/>
-    <w:lsdException w:name="Grid Table 6 Colorful Accent 2" w:uiPriority="51"/>
-    <w:lsdException w:name="Grid Table 7 Colorful Accent 2" w:uiPriority="52"/>
-    <w:lsdException w:name="Grid Table 1 Light Accent 3" w:uiPriority="46"/>
-    <w:lsdException w:name="Grid Table 2 Accent 3" w:uiPriority="47"/>
-    <w:lsdException w:name="Grid Table 3 Accent 3" w:uiPriority="48"/>
-    <w:lsdException w:name="Grid Table 4 Accent 3" w:uiPriority="49"/>
-    <w:lsdException w:name="Grid Table 5 Dark Accent 3" w:uiPriority="50"/>
-    <w:lsdException w:name="Grid Table 6 Colorful Accent 3" w:uiPriority="51"/>
-    <w:lsdException w:name="Grid Table 7 Colorful Accent 3" w:uiPriority="52"/>
-    <w:lsdException w:name="Grid Table 1 Light Accent 4" w:uiPriority="46"/>
-    <w:lsdException w:name="Grid Table 2 Accent 4" w:uiPriority="47"/>
-    <w:lsdException w:name="Grid Table 3 Accent 4" w:uiPriority="48"/>
-    <w:lsdException w:name="Grid Table 4 Accent 4" w:uiPriority="49"/>
-    <w:lsdException w:name="Grid Table 5 Dark Accent 4" w:uiPriority="50"/>
-    <w:lsdException w:name="Grid Table 6 Colorful Accent 4" w:uiPriority="51"/>
-    <w:lsdException w:name="Grid Table 7 Colorful Accent 4" w:uiPriority="52"/>
-    <w:lsdException w:name="Grid Table 1 Light Accent 5" w:uiPriority="46"/>
-    <w:lsdException w:name="Grid Table 2 Accent 5" w:uiPriority="47"/>
-    <w:lsdException w:name="Grid Table 3 Accent 5" w:uiPriority="48"/>
-    <w:lsdException w:name="Grid Table 4 Accent 5" w:uiPriority="49"/>
-    <w:lsdException w:name="Grid Table 5 Dark Accent 5" w:uiPriority="50"/>
-    <w:lsdException w:name="Grid Table 6 Colorful Accent 5" w:uiPriority="51"/>
-    <w:lsdException w:name="Grid Table 7 Colorful Accent 5" w:uiPriority="52"/>
-    <w:lsdException w:name="Grid Table 1 Light Accent 6" w:uiPriority="46"/>
-    <w:lsdException w:name="Grid Table 2 Accent 6" w:uiPriority="47"/>
-    <w:lsdException w:name="Grid Table 3 Accent 6" w:uiPriority="48"/>
-    <w:lsdException w:name="Grid Table 4 Accent 6" w:uiPriority="49"/>
-    <w:lsdException w:name="Grid Table 5 Dark Accent 6" w:uiPriority="50"/>
-    <w:lsdException w:name="Grid Table 6 Colorful Accent 6" w:uiPriority="51"/>
-    <w:lsdException w:name="Grid Table 7 Colorful Accent 6" w:uiPriority="52"/>
-    <w:lsdException w:name="List Table 1 Light" w:uiPriority="46"/>
-    <w:lsdException w:name="List Table 2" w:uiPriority="47"/>
-    <w:lsdException w:name="List Table 3" w:uiPriority="48"/>
-    <w:lsdException w:name="List Table 4" w:uiPriority="49"/>
-    <w:lsdException w:name="List Table 5 Dark" w:uiPriority="50"/>
-    <w:lsdException w:name="List Table 6 Colorful" w:uiPriority="51"/>
-    <w:lsdException w:name="List Table 7 Colorful" w:uiPriority="52"/>
-    <w:lsdException w:name="List Table 1 Light Accent 1" w:uiPriority="46"/>
-    <w:lsdException w:name="List Table 2 Accent 1" w:uiPriority="47"/>
-    <w:lsdException w:name="List Table 3 Accent 1" w:uiPriority="48"/>
-    <w:lsdException w:name="List Table 4 Accent 1" w:uiPriority="49"/>
-    <w:lsdException w:name="List Table 5 Dark Accent 1" w:uiPriority="50"/>
-    <w:lsdException w:name="List Table 6 Colorful Accent 1" w:uiPriority="51"/>
-    <w:lsdException w:name="List Table 7 Colorful Accent 1" w:uiPriority="52"/>
-    <w:lsdException w:name="List Table 1 Light Accent 2" w:uiPriority="46"/>
-    <w:lsdException w:name="List Table 2 Accent 2" w:uiPriority="47"/>
-    <w:lsdException w:name="List Table 3 Accent 2" w:uiPriority="48"/>
-    <w:lsdException w:name="List Table 4 Accent 2" w:uiPriority="49"/>
-    <w:lsdException w:name="List Table 5 Dark Accent 2" w:uiPriority="50"/>
-    <w:lsdException w:name="List Table 6 Colorful Accent 2" w:uiPriority="51"/>
-    <w:lsdException w:name="List Table 7 Colorful Accent 2" w:uiPriority="52"/>
-    <w:lsdException w:name="List Table 1 Light Accent 3" w:uiPriority="46"/>
-    <w:lsdException w:name="List Table 2 Accent 3" w:uiPriority="47"/>
-    <w:lsdException w:name="List Table 3 Accent 3" w:uiPriority="48"/>
-    <w:lsdException w:name="List Table 4 Accent 3" w:uiPriority="49"/>
-    <w:lsdException w:name="List Table 5 Dark Accent 3" w:uiPriority="50"/>
-    <w:lsdException w:name="List Table 6 Colorful Accent 3" w:uiPriority="51"/>
-    <w:lsdException w:name="List Table 7 Colorful Accent 3" w:uiPriority="52"/>
-    <w:lsdException w:name="List Table 1 Light Accent 4" w:uiPriority="46"/>
-    <w:lsdException w:name="List Table 2 Accent 4" w:uiPriority="47"/>
-    <w:lsdException w:name="List Table 3 Accent 4" w:uiPriority="48"/>
-    <w:lsdException w:name="List Table 4 Accent 4" w:uiPriority="49"/>
-    <w:lsdException w:name="List Table 5 Dark Accent 4" w:uiPriority="50"/>
-    <w:lsdException w:name="List Table 6 Colorful Accent 4" w:uiPriority="51"/>
-    <w:lsdException w:name="List Table 7 Colorful Accent 4" w:uiPriority="52"/>
-    <w:lsdException w:name="List Table 1 Light Accent 5" w:uiPriority="46"/>
-    <w:lsdException w:name="List Table 2 Accent 5" w:uiPriority="47"/>
-    <w:lsdException w:name="List Table 3 Accent 5" w:uiPriority="48"/>
-    <w:lsdException w:name="List Table 4 Accent 5" w:uiPriority="49"/>
-    <w:lsdException w:name="List Table 5 Dark Accent 5" w:uiPriority="50"/>
-    <w:lsdException w:name="List Table 6 Colorful Accent 5" w:uiPriority="51"/>
-    <w:lsdException w:name="List Table 7 Colorful Accent 5" w:uiPriority="52"/>
-    <w:lsdException w:name="List Table 1 Light Accent 6" w:uiPriority="46"/>
-    <w:lsdException w:name="List Table 2 Accent 6" w:uiPriority="47"/>
-    <w:lsdException w:name="List Table 3 Accent 6" w:uiPriority="48"/>
-    <w:lsdException w:name="List Table 4 Accent 6" w:uiPriority="49"/>
-    <w:lsdException w:name="List Table 5 Dark Accent 6" w:uiPriority="50"/>
-    <w:lsdException w:name="List Table 6 Colorful Accent 6" w:uiPriority="51"/>
-    <w:lsdException w:name="List Table 7 Colorful Accent 6" w:uiPriority="52"/>
-    <w:lsdException w:name="Mention" w:semiHidden="1" w:unhideWhenUsed="1"/>
-    <w:lsdException w:name="Smart Hyperlink" w:semiHidden="1" w:unhideWhenUsed="1"/>
-    <w:lsdException w:name="Hashtag" w:semiHidden="1" w:unhideWhenUsed="1"/>
-    <w:lsdException w:name="Unresolved Mention" w:semiHidden="1" w:unhideWhenUsed="1"/>
-    <w:lsdException w:name="Smart Link" w:semiHidden="1" w:unhideWhenUsed="1"/>
+  <w:latentStyles w:count="260" w:defQFormat="0" w:defUnhideWhenUsed="1" w:defSemiHidden="1" w:defUIPriority="99" w:defLockedState="0">
+    <w:lsdException w:qFormat="1" w:unhideWhenUsed="0" w:uiPriority="0" w:semiHidden="0" w:name="Normal"/>
+    <w:lsdException w:qFormat="1" w:unhideWhenUsed="0" w:uiPriority="9" w:semiHidden="0" w:name="heading 1"/>
+    <w:lsdException w:qFormat="1" w:uiPriority="9" w:name="heading 2"/>
+    <w:lsdException w:qFormat="1" w:uiPriority="9" w:name="heading 3"/>
+    <w:lsdException w:qFormat="1" w:uiPriority="9" w:name="heading 4"/>
+    <w:lsdException w:qFormat="1" w:uiPriority="9" w:name="heading 5"/>
+    <w:lsdException w:qFormat="1" w:uiPriority="9" w:name="heading 6"/>
+    <w:lsdException w:qFormat="1" w:uiPriority="9" w:name="heading 7"/>
+    <w:lsdException w:qFormat="1" w:uiPriority="9" w:name="heading 8"/>
+    <w:lsdException w:qFormat="1" w:uiPriority="9" w:name="heading 9"/>
+    <w:lsdException w:uiPriority="99" w:name="index 1"/>
+    <w:lsdException w:uiPriority="99" w:name="index 2"/>
+    <w:lsdException w:uiPriority="99" w:name="index 3"/>
+    <w:lsdException w:uiPriority="99" w:name="index 4"/>
+    <w:lsdException w:uiPriority="99" w:name="index 5"/>
+    <w:lsdException w:uiPriority="99" w:name="index 6"/>
+    <w:lsdException w:uiPriority="99" w:name="index 7"/>
+    <w:lsdException w:uiPriority="99" w:name="index 8"/>
+    <w:lsdException w:uiPriority="99" w:name="index 9"/>
+    <w:lsdException w:uiPriority="39" w:name="toc 1"/>
+    <w:lsdException w:uiPriority="39" w:name="toc 2"/>
+    <w:lsdException w:uiPriority="39" w:name="toc 3"/>
+    <w:lsdException w:uiPriority="39" w:name="toc 4"/>
+    <w:lsdException w:uiPriority="39" w:name="toc 5"/>
+    <w:lsdException w:uiPriority="39" w:name="toc 6"/>
+    <w:lsdException w:uiPriority="39" w:name="toc 7"/>
+    <w:lsdException w:uiPriority="39" w:name="toc 8"/>
+    <w:lsdException w:uiPriority="39" w:name="toc 9"/>
+    <w:lsdException w:uiPriority="99" w:name="Normal Indent"/>
+    <w:lsdException w:uiPriority="99" w:name="footnote text"/>
+    <w:lsdException w:uiPriority="99" w:name="annotation text"/>
+    <w:lsdException w:uiPriority="99" w:name="header"/>
+    <w:lsdException w:uiPriority="99" w:name="footer"/>
+    <w:lsdException w:uiPriority="99" w:name="index heading"/>
+    <w:lsdException w:qFormat="1" w:uiPriority="35" w:name="caption"/>
+    <w:lsdException w:uiPriority="99" w:name="table of figures"/>
+    <w:lsdException w:uiPriority="99" w:name="envelope address"/>
+    <w:lsdException w:uiPriority="99" w:name="envelope return"/>
+    <w:lsdException w:uiPriority="99" w:name="footnote reference"/>
+    <w:lsdException w:uiPriority="99" w:name="annotation reference"/>
+    <w:lsdException w:uiPriority="99" w:name="line number"/>
+    <w:lsdException w:uiPriority="99" w:name="page number"/>
+    <w:lsdException w:uiPriority="99" w:name="endnote reference"/>
+    <w:lsdException w:uiPriority="99" w:name="endnote text"/>
+    <w:lsdException w:uiPriority="99" w:name="table of authorities"/>
+    <w:lsdException w:uiPriority="99" w:name="macro"/>
+    <w:lsdException w:uiPriority="99" w:name="toa heading"/>
+    <w:lsdException w:uiPriority="99" w:name="List"/>
+    <w:lsdException w:uiPriority="99" w:name="List Bullet"/>
+    <w:lsdException w:uiPriority="99" w:name="List Number"/>
+    <w:lsdException w:uiPriority="99" w:name="List 2"/>
+    <w:lsdException w:uiPriority="99" w:name="List 3"/>
+    <w:lsdException w:uiPriority="99" w:name="List 4"/>
+    <w:lsdException w:uiPriority="99" w:name="List 5"/>
+    <w:lsdException w:uiPriority="99" w:name="List Bullet 2"/>
+    <w:lsdException w:uiPriority="99" w:name="List Bullet 3"/>
+    <w:lsdException w:uiPriority="99" w:name="List Bullet 4"/>
+    <w:lsdException w:uiPriority="99" w:name="List Bullet 5"/>
+    <w:lsdException w:uiPriority="99" w:name="List Number 2"/>
+    <w:lsdException w:uiPriority="99" w:name="List Number 3"/>
+    <w:lsdException w:uiPriority="99" w:name="List Number 4"/>
+    <w:lsdException w:uiPriority="99" w:name="List Number 5"/>
+    <w:lsdException w:qFormat="1" w:unhideWhenUsed="0" w:uiPriority="10" w:semiHidden="0" w:name="Title"/>
+    <w:lsdException w:uiPriority="99" w:name="Closing"/>
+    <w:lsdException w:uiPriority="99" w:name="Signature"/>
+    <w:lsdException w:qFormat="1" w:uiPriority="1" w:semiHidden="0" w:name="Default Paragraph Font"/>
+    <w:lsdException w:uiPriority="99" w:name="Body Text"/>
+    <w:lsdException w:uiPriority="99" w:name="Body Text Indent"/>
+    <w:lsdException w:uiPriority="99" w:name="List Continue"/>
+    <w:lsdException w:uiPriority="99" w:name="List Continue 2"/>
+    <w:lsdException w:uiPriority="99" w:name="List Continue 3"/>
+    <w:lsdException w:uiPriority="99" w:name="List Continue 4"/>
+    <w:lsdException w:uiPriority="99" w:name="List Continue 5"/>
+    <w:lsdException w:uiPriority="99" w:name="Message Header"/>
+    <w:lsdException w:qFormat="1" w:unhideWhenUsed="0" w:uiPriority="11" w:semiHidden="0" w:name="Subtitle"/>
+    <w:lsdException w:uiPriority="99" w:name="Salutation"/>
+    <w:lsdException w:uiPriority="99" w:name="Date"/>
+    <w:lsdException w:uiPriority="99" w:name="Body Text First Indent"/>
+    <w:lsdException w:uiPriority="99" w:name="Body Text First Indent 2"/>
+    <w:lsdException w:uiPriority="99" w:name="Note Heading"/>
+    <w:lsdException w:uiPriority="99" w:name="Body Text 2"/>
+    <w:lsdException w:uiPriority="99" w:name="Body Text 3"/>
+    <w:lsdException w:uiPriority="99" w:name="Body Text Indent 2"/>
+    <w:lsdException w:uiPriority="99" w:name="Body Text Indent 3"/>
+    <w:lsdException w:uiPriority="99" w:name="Block Text"/>
+    <w:lsdException w:uiPriority="99" w:name="Hyperlink"/>
+    <w:lsdException w:uiPriority="99" w:name="FollowedHyperlink"/>
+    <w:lsdException w:qFormat="1" w:unhideWhenUsed="0" w:uiPriority="22" w:semiHidden="0" w:name="Strong"/>
+    <w:lsdException w:qFormat="1" w:unhideWhenUsed="0" w:uiPriority="20" w:semiHidden="0" w:name="Emphasis"/>
+    <w:lsdException w:uiPriority="99" w:name="Document Map"/>
+    <w:lsdException w:uiPriority="99" w:name="Plain Text"/>
+    <w:lsdException w:uiPriority="99" w:name="E-mail Signature"/>
+    <w:lsdException w:uiPriority="99" w:name="Normal (Web)"/>
+    <w:lsdException w:uiPriority="99" w:name="HTML Acronym"/>
+    <w:lsdException w:uiPriority="99" w:name="HTML Address"/>
+    <w:lsdException w:uiPriority="99" w:name="HTML Cite"/>
+    <w:lsdException w:uiPriority="99" w:name="HTML Code"/>
+    <w:lsdException w:uiPriority="99" w:name="HTML Definition"/>
+    <w:lsdException w:uiPriority="99" w:name="HTML Keyboard"/>
+    <w:lsdException w:uiPriority="99" w:name="HTML Preformatted"/>
+    <w:lsdException w:uiPriority="99" w:name="HTML Sample"/>
+    <w:lsdException w:uiPriority="99" w:name="HTML Typewriter"/>
+    <w:lsdException w:uiPriority="99" w:name="HTML Variable"/>
+    <w:lsdException w:qFormat="1" w:uiPriority="99" w:name="Normal Table"/>
+    <w:lsdException w:uiPriority="99" w:name="annotation subject"/>
+    <w:lsdException w:uiPriority="99" w:name="Table Simple 1"/>
+    <w:lsdException w:uiPriority="99" w:name="Table Simple 2"/>
+    <w:lsdException w:uiPriority="99" w:name="Table Simple 3"/>
+    <w:lsdException w:uiPriority="99" w:name="Table Classic 1"/>
+    <w:lsdException w:uiPriority="99" w:name="Table Classic 2"/>
+    <w:lsdException w:uiPriority="99" w:name="Table Classic 3"/>
+    <w:lsdException w:uiPriority="99" w:name="Table Classic 4"/>
+    <w:lsdException w:uiPriority="99" w:name="Table Colorful 1"/>
+    <w:lsdException w:uiPriority="99" w:name="Table Colorful 2"/>
+    <w:lsdException w:uiPriority="99" w:name="Table Colorful 3"/>
+    <w:lsdException w:uiPriority="99" w:name="Table Columns 1"/>
+    <w:lsdException w:uiPriority="99" w:name="Table Columns 2"/>
+    <w:lsdException w:uiPriority="99" w:name="Table Columns 3"/>
+    <w:lsdException w:uiPriority="99" w:name="Table Columns 4"/>
+    <w:lsdException w:uiPriority="99" w:name="Table Columns 5"/>
+    <w:lsdException w:uiPriority="99" w:name="Table Grid 1"/>
+    <w:lsdException w:uiPriority="99" w:name="Table Grid 2"/>
+    <w:lsdException w:uiPriority="99" w:name="Table Grid 3"/>
+    <w:lsdException w:uiPriority="99" w:name="Table Grid 4"/>
+    <w:lsdException w:uiPriority="99" w:name="Table Grid 5"/>
+    <w:lsdException w:uiPriority="99" w:name="Table Grid 6"/>
+    <w:lsdException w:uiPriority="99" w:name="Table Grid 7"/>
+    <w:lsdException w:uiPriority="99" w:name="Table Grid 8"/>
+    <w:lsdException w:uiPriority="99" w:name="Table List 1"/>
+    <w:lsdException w:uiPriority="99" w:name="Table List 2"/>
+    <w:lsdException w:uiPriority="99" w:name="Table List 3"/>
+    <w:lsdException w:uiPriority="99" w:name="Table List 4"/>
+    <w:lsdException w:uiPriority="99" w:name="Table List 5"/>
+    <w:lsdException w:uiPriority="99" w:name="Table List 6"/>
+    <w:lsdException w:uiPriority="99" w:name="Table List 7"/>
+    <w:lsdException w:uiPriority="99" w:name="Table List 8"/>
+    <w:lsdException w:uiPriority="99" w:name="Table 3D effects 1"/>
+    <w:lsdException w:uiPriority="99" w:name="Table 3D effects 2"/>
+    <w:lsdException w:uiPriority="99" w:name="Table 3D effects 3"/>
+    <w:lsdException w:uiPriority="99" w:name="Table Contemporary"/>
+    <w:lsdException w:uiPriority="99" w:name="Table Elegant"/>
+    <w:lsdException w:uiPriority="99" w:name="Table Professional"/>
+    <w:lsdException w:uiPriority="99" w:name="Table Subtle 1"/>
+    <w:lsdException w:uiPriority="99" w:name="Table Subtle 2"/>
+    <w:lsdException w:uiPriority="99" w:name="Table Web 1"/>
+    <w:lsdException w:uiPriority="99" w:name="Table Web 2"/>
+    <w:lsdException w:uiPriority="99" w:name="Table Web 3"/>
+    <w:lsdException w:uiPriority="99" w:name="Balloon Text"/>
+    <w:lsdException w:unhideWhenUsed="0" w:uiPriority="39" w:semiHidden="0" w:name="Table Grid"/>
+    <w:lsdException w:uiPriority="99" w:name="Table Theme"/>
+    <w:lsdException w:qFormat="1" w:unhideWhenUsed="0" w:uiPriority="34" w:semiHidden="0" w:name="List Paragraph"/>
   </w:latentStyles>
-  <w:style w:type="paragraph" w:default="1" w:styleId="Normal">
+  <w:style w:type="paragraph" w:default="1" w:styleId="1">
     <w:name w:val="Normal"/>
     <w:qFormat/>
+    <w:uiPriority w:val="0"/>
     <w:pPr>
       <w:spacing w:after="160" w:line="259" w:lineRule="auto"/>
     </w:pPr>
     <w:rPr>
-      <w:rFonts w:asciiTheme="minorHAnsi" w:eastAsiaTheme="minorHAnsi" w:hAnsiTheme="minorHAnsi" w:cstheme="minorBidi"/>
+      <w:rFonts w:asciiTheme="minorHAnsi" w:hAnsiTheme="minorHAnsi" w:eastAsiaTheme="minorHAnsi" w:cstheme="minorBidi"/>
       <w:kern w:val="2"/>
       <w:sz w:val="22"/>
       <w:szCs w:val="22"/>
-      <w:lang w:eastAsia="en-US"/>
+      <w:lang w:val="es-CO" w:eastAsia="en-US" w:bidi="ar-SA"/>
       <w14:ligatures w14:val="standardContextual"/>
     </w:rPr>
   </w:style>
-  <w:style w:type="character" w:default="1" w:styleId="Fuentedeprrafopredeter">
+  <w:style w:type="character" w:default="1" w:styleId="2">
     <w:name w:val="Default Paragraph Font"/>
+    <w:unhideWhenUsed/>
+    <w:qFormat/>
     <w:uiPriority w:val="1"/>
-    <w:unhideWhenUsed/>
   </w:style>
-  <w:style w:type="table" w:default="1" w:styleId="Tablanormal">
+  <w:style w:type="table" w:default="1" w:styleId="3">
     <w:name w:val="Normal Table"/>
-    <w:uiPriority w:val="99"/>
     <w:semiHidden/>
     <w:unhideWhenUsed/>
+    <w:qFormat/>
+    <w:uiPriority w:val="99"/>
     <w:tblPr>
-      <w:tblInd w:w="0" w:type="dxa"/>
       <w:tblCellMar>
         <w:top w:w="0" w:type="dxa"/>
         <w:left w:w="108" w:type="dxa"/>
@@ -1702,17 +1824,11 @@
       </w:tblCellMar>
     </w:tblPr>
   </w:style>
-  <w:style w:type="numbering" w:default="1" w:styleId="Sinlista">
-    <w:name w:val="No List"/>
-    <w:uiPriority w:val="99"/>
-    <w:semiHidden/>
-    <w:unhideWhenUsed/>
-  </w:style>
-  <w:style w:type="paragraph" w:styleId="Prrafodelista">
+  <w:style w:type="paragraph" w:styleId="4">
     <w:name w:val="List Paragraph"/>
-    <w:basedOn w:val="Normal"/>
+    <w:basedOn w:val="1"/>
+    <w:qFormat/>
     <w:uiPriority w:val="34"/>
-    <w:qFormat/>
     <w:pPr>
       <w:ind w:left="720"/>
       <w:contextualSpacing/>
@@ -1973,6 +2089,5 @@
     </a:fmtScheme>
   </a:themeElements>
   <a:objectDefaults/>
-  <a:extraClrSchemeLst/>
 </a:theme>
 </file>
</xml_diff>